<commit_message>
more work on plots
</commit_message>
<xml_diff>
--- a/Lesson 6 Homework Packet/Lesson 6 Homework Packet/Week_06_HW_Submission.docx
+++ b/Lesson 6 Homework Packet/Lesson 6 Homework Packet/Week_06_HW_Submission.docx
@@ -258,6 +258,60 @@
       </w:r>
       <w:r>
         <w:rPr>
+          <w:rStyle w:val="NormalTok"/>
+        </w:rPr>
+        <w:t xml:space="preserve">loess_line &lt;-</w:t>
+      </w:r>
+      <w:r>
+        <w:rPr>
+          <w:rStyle w:val="StringTok"/>
+        </w:rPr>
+        <w:t xml:space="preserve"> </w:t>
+      </w:r>
+      <w:r>
+        <w:rPr>
+          <w:rStyle w:val="KeywordTok"/>
+        </w:rPr>
+        <w:t xml:space="preserve">loess</w:t>
+      </w:r>
+      <w:r>
+        <w:rPr>
+          <w:rStyle w:val="NormalTok"/>
+        </w:rPr>
+        <w:t xml:space="preserve">(hr</w:t>
+      </w:r>
+      <w:r>
+        <w:rPr>
+          <w:rStyle w:val="OperatorTok"/>
+        </w:rPr>
+        <w:t xml:space="preserve">~</w:t>
+      </w:r>
+      <w:r>
+        <w:rPr>
+          <w:rStyle w:val="NormalTok"/>
+        </w:rPr>
+        <w:t xml:space="preserve">temp,normtemp)</w:t>
+      </w:r>
+      <w:r>
+        <w:br w:type="textWrapping"/>
+      </w:r>
+      <w:r>
+        <w:rPr>
+          <w:rStyle w:val="NormalTok"/>
+        </w:rPr>
+        <w:t xml:space="preserve">{</w:t>
+      </w:r>
+      <w:r>
+        <w:br w:type="textWrapping"/>
+      </w:r>
+      <w:r>
+        <w:rPr>
+          <w:rStyle w:val="NormalTok"/>
+        </w:rPr>
+        <w:t xml:space="preserve">  </w:t>
+      </w:r>
+      <w:r>
+        <w:rPr>
           <w:rStyle w:val="CommentTok"/>
         </w:rPr>
         <w:t xml:space="preserve"># Create Scatter Plot</w:t>
@@ -267,6 +321,12 @@
       </w:r>
       <w:r>
         <w:rPr>
+          <w:rStyle w:val="NormalTok"/>
+        </w:rPr>
+        <w:t xml:space="preserve">  </w:t>
+      </w:r>
+      <w:r>
+        <w:rPr>
           <w:rStyle w:val="KeywordTok"/>
         </w:rPr>
         <w:t xml:space="preserve">plot</w:t>
@@ -323,7 +383,7 @@
         <w:rPr>
           <w:rStyle w:val="StringTok"/>
         </w:rPr>
-        <w:t xml:space="preserve">"Body Temperature F"</w:t>
+        <w:t xml:space="preserve">"Body Temperature (F)"</w:t>
       </w:r>
       <w:r>
         <w:rPr>
@@ -347,13 +407,91 @@
         <w:rPr>
           <w:rStyle w:val="StringTok"/>
         </w:rPr>
-        <w:t xml:space="preserve">"Heart Rate bpm"</w:t>
+        <w:t xml:space="preserve">"Heart Rate (bpm)"</w:t>
       </w:r>
       <w:r>
         <w:rPr>
           <w:rStyle w:val="NormalTok"/>
         </w:rPr>
+        <w:t xml:space="preserve">)  </w:t>
+      </w:r>
+      <w:r>
+        <w:br w:type="textWrapping"/>
+      </w:r>
+      <w:r>
+        <w:rPr>
+          <w:rStyle w:val="NormalTok"/>
+        </w:rPr>
+        <w:t xml:space="preserve">  </w:t>
+      </w:r>
+      <w:r>
+        <w:rPr>
+          <w:rStyle w:val="KeywordTok"/>
+        </w:rPr>
+        <w:t xml:space="preserve">lines</w:t>
+      </w:r>
+      <w:r>
+        <w:rPr>
+          <w:rStyle w:val="NormalTok"/>
+        </w:rPr>
+        <w:t xml:space="preserve">(</w:t>
+      </w:r>
+      <w:r>
+        <w:rPr>
+          <w:rStyle w:val="KeywordTok"/>
+        </w:rPr>
+        <w:t xml:space="preserve">predict</w:t>
+      </w:r>
+      <w:r>
+        <w:rPr>
+          <w:rStyle w:val="NormalTok"/>
+        </w:rPr>
+        <w:t xml:space="preserve">(loess_line), </w:t>
+      </w:r>
+      <w:r>
+        <w:rPr>
+          <w:rStyle w:val="DataTypeTok"/>
+        </w:rPr>
+        <w:t xml:space="preserve">col=</w:t>
+      </w:r>
+      <w:r>
+        <w:rPr>
+          <w:rStyle w:val="StringTok"/>
+        </w:rPr>
+        <w:t xml:space="preserve">'red'</w:t>
+      </w:r>
+      <w:r>
+        <w:rPr>
+          <w:rStyle w:val="NormalTok"/>
+        </w:rPr>
+        <w:t xml:space="preserve">, </w:t>
+      </w:r>
+      <w:r>
+        <w:rPr>
+          <w:rStyle w:val="DataTypeTok"/>
+        </w:rPr>
+        <w:t xml:space="preserve">lwd=</w:t>
+      </w:r>
+      <w:r>
+        <w:rPr>
+          <w:rStyle w:val="DecValTok"/>
+        </w:rPr>
+        <w:t xml:space="preserve">2</w:t>
+      </w:r>
+      <w:r>
+        <w:rPr>
+          <w:rStyle w:val="NormalTok"/>
+        </w:rPr>
         <w:t xml:space="preserve">)</w:t>
+      </w:r>
+      <w:r>
+        <w:br w:type="textWrapping"/>
+      </w:r>
+      <w:r>
+        <w:rPr>
+          <w:rStyle w:val="NormalTok"/>
+        </w:rPr>
+        <w:t xml:space="preserve">}</w:t>
       </w:r>
     </w:p>
     <w:p>
@@ -408,7 +546,7 @@
         <w:pStyle w:val="BodyText"/>
       </w:pPr>
       <w:r>
-        <w:t xml:space="preserve">From visual inspection of the scatter plot, there appears to be positive relationship between body temperature and heart rate. It appears that a line with positve slope could be fitted to the data.</w:t>
+        <w:t xml:space="preserve">From visual inspection of the scatter plot, the points appear to be scattered randomly, but it is possible that there is a positive relationship between body temperature and heart rate. Based on the loess line, however, the relationship between heart rate and body temperature appears to be random. The line has zero slope, so a linear model should be created to confirm.</w:t>
       </w:r>
     </w:p>
     <w:p>
@@ -561,7 +699,7 @@
         <w:t xml:space="preserve"> </w:t>
       </w:r>
       <w:r>
-        <w:t xml:space="preserve">is body temperature in degrees Fahrenheit, and</w:t>
+        <w:t xml:space="preserve">is body temperature in degrees Fahrenheit,</w:t>
       </w:r>
       <w:r>
         <w:t xml:space="preserve"> </w:t>
@@ -587,7 +725,71 @@
         <w:t xml:space="preserve"> </w:t>
       </w:r>
       <w:r>
-        <w:t xml:space="preserve">is heart rate in beats per minute.</w:t>
+        <w:t xml:space="preserve">is heart rate in beats per minute,</w:t>
+      </w:r>
+      <w:r>
+        <w:t xml:space="preserve"> </w:t>
+      </w:r>
+      <m:oMath>
+        <m:groupChr>
+          <m:groupChrPr>
+            <m:chr m:val="^"/>
+            <m:pos m:val="top"/>
+            <m:vertJc m:val="bot"/>
+          </m:groupChrPr>
+          <m:e>
+            <m:sSub>
+              <m:e>
+                <m:r>
+                  <m:t>β</m:t>
+                </m:r>
+              </m:e>
+              <m:sub>
+                <m:r>
+                  <m:t>0</m:t>
+                </m:r>
+              </m:sub>
+            </m:sSub>
+          </m:e>
+        </m:groupChr>
+      </m:oMath>
+      <w:r>
+        <w:t xml:space="preserve"> </w:t>
+      </w:r>
+      <w:r>
+        <w:t xml:space="preserve">is the heart rate when body temperature is 0, and</w:t>
+      </w:r>
+      <w:r>
+        <w:t xml:space="preserve"> </w:t>
+      </w:r>
+      <m:oMath>
+        <m:groupChr>
+          <m:groupChrPr>
+            <m:chr m:val="^"/>
+            <m:pos m:val="top"/>
+            <m:vertJc m:val="bot"/>
+          </m:groupChrPr>
+          <m:e>
+            <m:sSub>
+              <m:e>
+                <m:r>
+                  <m:t>β</m:t>
+                </m:r>
+              </m:e>
+              <m:sub>
+                <m:r>
+                  <m:t>1</m:t>
+                </m:r>
+              </m:sub>
+            </m:sSub>
+          </m:e>
+        </m:groupChr>
+      </m:oMath>
+      <w:r>
+        <w:t xml:space="preserve"> </w:t>
+      </w:r>
+      <w:r>
+        <w:t xml:space="preserve">is the rate of increase in heart rate for an increase of 1 degree in body temperature.</w:t>
       </w:r>
     </w:p>
     <w:p>
@@ -965,7 +1167,7 @@
         <w:pStyle w:val="FirstParagraph"/>
       </w:pPr>
       <w:r>
-        <w:t xml:space="preserve">Replace the ## symbols with your slope and intercept.</w:t>
+        <w:t xml:space="preserve">Based on the output from the model, the intercept and coefficient of the estimated regression equation is</w:t>
       </w:r>
     </w:p>
     <w:p>
@@ -1039,15 +1241,298 @@
         <w:rPr>
           <w:rStyle w:val="CommentTok"/>
         </w:rPr>
-        <w:t xml:space="preserve"># Insert your R code here.</w:t>
+        <w:t xml:space="preserve"># Summary of linear model</w:t>
+      </w:r>
+      <w:r>
+        <w:br w:type="textWrapping"/>
+      </w:r>
+      <w:r>
+        <w:rPr>
+          <w:rStyle w:val="KeywordTok"/>
+        </w:rPr>
+        <w:t xml:space="preserve">summary</w:t>
+      </w:r>
+      <w:r>
+        <w:rPr>
+          <w:rStyle w:val="NormalTok"/>
+        </w:rPr>
+        <w:t xml:space="preserve">(linear.heartratetemp.model)</w:t>
+      </w:r>
+    </w:p>
+    <w:p>
+      <w:pPr>
+        <w:pStyle w:val="SourceCode"/>
+      </w:pPr>
+      <w:r>
+        <w:rPr>
+          <w:rStyle w:val="VerbatimChar"/>
+        </w:rPr>
+        <w:t xml:space="preserve">## </w:t>
+      </w:r>
+      <w:r>
+        <w:br w:type="textWrapping"/>
+      </w:r>
+      <w:r>
+        <w:rPr>
+          <w:rStyle w:val="VerbatimChar"/>
+        </w:rPr>
+        <w:t xml:space="preserve">## Call:</w:t>
+      </w:r>
+      <w:r>
+        <w:br w:type="textWrapping"/>
+      </w:r>
+      <w:r>
+        <w:rPr>
+          <w:rStyle w:val="VerbatimChar"/>
+        </w:rPr>
+        <w:t xml:space="preserve">## lm(formula = hr ~ temp)</w:t>
+      </w:r>
+      <w:r>
+        <w:br w:type="textWrapping"/>
+      </w:r>
+      <w:r>
+        <w:rPr>
+          <w:rStyle w:val="VerbatimChar"/>
+        </w:rPr>
+        <w:t xml:space="preserve">## </w:t>
+      </w:r>
+      <w:r>
+        <w:br w:type="textWrapping"/>
+      </w:r>
+      <w:r>
+        <w:rPr>
+          <w:rStyle w:val="VerbatimChar"/>
+        </w:rPr>
+        <w:t xml:space="preserve">## Residuals:</w:t>
+      </w:r>
+      <w:r>
+        <w:br w:type="textWrapping"/>
+      </w:r>
+      <w:r>
+        <w:rPr>
+          <w:rStyle w:val="VerbatimChar"/>
+        </w:rPr>
+        <w:t xml:space="preserve">##      Min       1Q   Median       3Q      Max </w:t>
+      </w:r>
+      <w:r>
+        <w:br w:type="textWrapping"/>
+      </w:r>
+      <w:r>
+        <w:rPr>
+          <w:rStyle w:val="VerbatimChar"/>
+        </w:rPr>
+        <w:t xml:space="preserve">## -16.6629  -4.7421   0.3816   4.8519  15.8519 </w:t>
+      </w:r>
+      <w:r>
+        <w:br w:type="textWrapping"/>
+      </w:r>
+      <w:r>
+        <w:rPr>
+          <w:rStyle w:val="VerbatimChar"/>
+        </w:rPr>
+        <w:t xml:space="preserve">## </w:t>
+      </w:r>
+      <w:r>
+        <w:br w:type="textWrapping"/>
+      </w:r>
+      <w:r>
+        <w:rPr>
+          <w:rStyle w:val="VerbatimChar"/>
+        </w:rPr>
+        <w:t xml:space="preserve">## Coefficients:</w:t>
+      </w:r>
+      <w:r>
+        <w:br w:type="textWrapping"/>
+      </w:r>
+      <w:r>
+        <w:rPr>
+          <w:rStyle w:val="VerbatimChar"/>
+        </w:rPr>
+        <w:t xml:space="preserve">##              Estimate Std. Error t value Pr(&gt;|t|)   </w:t>
+      </w:r>
+      <w:r>
+        <w:br w:type="textWrapping"/>
+      </w:r>
+      <w:r>
+        <w:rPr>
+          <w:rStyle w:val="VerbatimChar"/>
+        </w:rPr>
+        <w:t xml:space="preserve">## (Intercept) -179.1193    87.8417  -2.039   0.0435 * </w:t>
+      </w:r>
+      <w:r>
+        <w:br w:type="textWrapping"/>
+      </w:r>
+      <w:r>
+        <w:rPr>
+          <w:rStyle w:val="VerbatimChar"/>
+        </w:rPr>
+        <w:t xml:space="preserve">## temp           2.5742     0.8944   2.878   0.0047 **</w:t>
+      </w:r>
+      <w:r>
+        <w:br w:type="textWrapping"/>
+      </w:r>
+      <w:r>
+        <w:rPr>
+          <w:rStyle w:val="VerbatimChar"/>
+        </w:rPr>
+        <w:t xml:space="preserve">## ---</w:t>
+      </w:r>
+      <w:r>
+        <w:br w:type="textWrapping"/>
+      </w:r>
+      <w:r>
+        <w:rPr>
+          <w:rStyle w:val="VerbatimChar"/>
+        </w:rPr>
+        <w:t xml:space="preserve">## Signif. codes:  0 '***' 0.001 '**' 0.01 '*' 0.05 '.' 0.1 ' ' 1</w:t>
+      </w:r>
+      <w:r>
+        <w:br w:type="textWrapping"/>
+      </w:r>
+      <w:r>
+        <w:rPr>
+          <w:rStyle w:val="VerbatimChar"/>
+        </w:rPr>
+        <w:t xml:space="preserve">## </w:t>
+      </w:r>
+      <w:r>
+        <w:br w:type="textWrapping"/>
+      </w:r>
+      <w:r>
+        <w:rPr>
+          <w:rStyle w:val="VerbatimChar"/>
+        </w:rPr>
+        <w:t xml:space="preserve">## Residual standard error: 6.906 on 126 degrees of freedom</w:t>
+      </w:r>
+      <w:r>
+        <w:br w:type="textWrapping"/>
+      </w:r>
+      <w:r>
+        <w:rPr>
+          <w:rStyle w:val="VerbatimChar"/>
+        </w:rPr>
+        <w:t xml:space="preserve">## Multiple R-squared:  0.06169,    Adjusted R-squared:  0.05424 </w:t>
+      </w:r>
+      <w:r>
+        <w:br w:type="textWrapping"/>
+      </w:r>
+      <w:r>
+        <w:rPr>
+          <w:rStyle w:val="VerbatimChar"/>
+        </w:rPr>
+        <w:t xml:space="preserve">## F-statistic: 8.284 on 1 and 126 DF,  p-value: 0.004699</w:t>
       </w:r>
     </w:p>
     <w:p>
       <w:pPr>
         <w:pStyle w:val="FirstParagraph"/>
       </w:pPr>
-      <w:r>
-        <w:t xml:space="preserve">Replace this text with your answer here.</w:t>
+      <m:oMath>
+        <m:sSub>
+          <m:e>
+            <m:r>
+              <m:t>H</m:t>
+            </m:r>
+          </m:e>
+          <m:sub>
+            <m:r>
+              <m:t>0</m:t>
+            </m:r>
+          </m:sub>
+        </m:sSub>
+        <m:r>
+          <m:rPr>
+            <m:sty m:val="p"/>
+          </m:rPr>
+          <m:t>: </m:t>
+        </m:r>
+        <m:groupChr>
+          <m:groupChrPr>
+            <m:chr m:val="^"/>
+            <m:pos m:val="top"/>
+            <m:vertJc m:val="bot"/>
+          </m:groupChrPr>
+          <m:e>
+            <m:sSub>
+              <m:e>
+                <m:r>
+                  <m:t>β</m:t>
+                </m:r>
+              </m:e>
+              <m:sub>
+                <m:r>
+                  <m:t>1</m:t>
+                </m:r>
+              </m:sub>
+            </m:sSub>
+          </m:e>
+        </m:groupChr>
+        <m:r>
+          <m:t>=</m:t>
+        </m:r>
+        <m:r>
+          <m:t>0</m:t>
+        </m:r>
+      </m:oMath>
+    </w:p>
+    <w:p>
+      <w:pPr>
+        <w:pStyle w:val="BodyText"/>
+      </w:pPr>
+      <m:oMath>
+        <m:sSub>
+          <m:e>
+            <m:r>
+              <m:t>H</m:t>
+            </m:r>
+          </m:e>
+          <m:sub>
+            <m:r>
+              <m:t>a</m:t>
+            </m:r>
+          </m:sub>
+        </m:sSub>
+        <m:r>
+          <m:rPr>
+            <m:sty m:val="p"/>
+          </m:rPr>
+          <m:t>: </m:t>
+        </m:r>
+        <m:groupChr>
+          <m:groupChrPr>
+            <m:chr m:val="^"/>
+            <m:pos m:val="top"/>
+            <m:vertJc m:val="bot"/>
+          </m:groupChrPr>
+          <m:e>
+            <m:sSub>
+              <m:e>
+                <m:r>
+                  <m:t>β</m:t>
+                </m:r>
+              </m:e>
+              <m:sub>
+                <m:r>
+                  <m:t>1</m:t>
+                </m:r>
+              </m:sub>
+            </m:sSub>
+          </m:e>
+        </m:groupChr>
+        <m:r>
+          <m:t>&gt;</m:t>
+        </m:r>
+        <m:r>
+          <m:t>0</m:t>
+        </m:r>
+      </m:oMath>
+    </w:p>
+    <w:p>
+      <w:pPr>
+        <w:pStyle w:val="BodyText"/>
+      </w:pPr>
+      <w:r>
+        <w:t xml:space="preserve">The test statistic is t = 2.878. The p-value is 0.0047. At a 5% level of significance, there is evidence that a positive relationship exists between heart rate and body temperature.</w:t>
       </w:r>
     </w:p>
     <w:p>
@@ -1111,7 +1596,51 @@
         <w:rPr>
           <w:rStyle w:val="CommentTok"/>
         </w:rPr>
-        <w:t xml:space="preserve"># Insert your R code here.</w:t>
+        <w:t xml:space="preserve"># 95% confidence interval of rate of change heart rate for 1 degree change in temperature</w:t>
+      </w:r>
+      <w:r>
+        <w:br w:type="textWrapping"/>
+      </w:r>
+      <w:r>
+        <w:rPr>
+          <w:rStyle w:val="KeywordTok"/>
+        </w:rPr>
+        <w:t xml:space="preserve">confint</w:t>
+      </w:r>
+      <w:r>
+        <w:rPr>
+          <w:rStyle w:val="NormalTok"/>
+        </w:rPr>
+        <w:t xml:space="preserve">(linear.heartratetemp.model)</w:t>
+      </w:r>
+    </w:p>
+    <w:p>
+      <w:pPr>
+        <w:pStyle w:val="SourceCode"/>
+      </w:pPr>
+      <w:r>
+        <w:rPr>
+          <w:rStyle w:val="VerbatimChar"/>
+        </w:rPr>
+        <w:t xml:space="preserve">##                    2.5 %    97.5 %</w:t>
+      </w:r>
+      <w:r>
+        <w:br w:type="textWrapping"/>
+      </w:r>
+      <w:r>
+        <w:rPr>
+          <w:rStyle w:val="VerbatimChar"/>
+        </w:rPr>
+        <w:t xml:space="preserve">## (Intercept) -352.9554566 -5.283124</w:t>
+      </w:r>
+      <w:r>
+        <w:br w:type="textWrapping"/>
+      </w:r>
+      <w:r>
+        <w:rPr>
+          <w:rStyle w:val="VerbatimChar"/>
+        </w:rPr>
+        <w:t xml:space="preserve">## temp           0.8042554  4.344058</w:t>
       </w:r>
     </w:p>
     <w:p>
@@ -1119,7 +1648,7 @@
         <w:pStyle w:val="FirstParagraph"/>
       </w:pPr>
       <w:r>
-        <w:t xml:space="preserve">Replace this text with your answer here.</w:t>
+        <w:t xml:space="preserve">We are 95% confident that the population mean of heart rate increases 0.80 to 4.34 beats per minute for a one degree increase in temperature.</w:t>
       </w:r>
     </w:p>
     <w:p>
@@ -1188,7 +1717,111 @@
         <w:rPr>
           <w:rStyle w:val="CommentTok"/>
         </w:rPr>
-        <w:t xml:space="preserve"># Insert your R code here.</w:t>
+        <w:t xml:space="preserve"># Compute confidence interval</w:t>
+      </w:r>
+      <w:r>
+        <w:br w:type="textWrapping"/>
+      </w:r>
+      <w:r>
+        <w:rPr>
+          <w:rStyle w:val="NormalTok"/>
+        </w:rPr>
+        <w:t xml:space="preserve">temp_df &lt;-</w:t>
+      </w:r>
+      <w:r>
+        <w:rPr>
+          <w:rStyle w:val="StringTok"/>
+        </w:rPr>
+        <w:t xml:space="preserve"> </w:t>
+      </w:r>
+      <w:r>
+        <w:rPr>
+          <w:rStyle w:val="KeywordTok"/>
+        </w:rPr>
+        <w:t xml:space="preserve">data.frame</w:t>
+      </w:r>
+      <w:r>
+        <w:rPr>
+          <w:rStyle w:val="NormalTok"/>
+        </w:rPr>
+        <w:t xml:space="preserve">( </w:t>
+      </w:r>
+      <w:r>
+        <w:rPr>
+          <w:rStyle w:val="DataTypeTok"/>
+        </w:rPr>
+        <w:t xml:space="preserve">temp =</w:t>
+      </w:r>
+      <w:r>
+        <w:rPr>
+          <w:rStyle w:val="NormalTok"/>
+        </w:rPr>
+        <w:t xml:space="preserve"> </w:t>
+      </w:r>
+      <w:r>
+        <w:rPr>
+          <w:rStyle w:val="FloatTok"/>
+        </w:rPr>
+        <w:t xml:space="preserve">98.6</w:t>
+      </w:r>
+      <w:r>
+        <w:rPr>
+          <w:rStyle w:val="NormalTok"/>
+        </w:rPr>
+        <w:t xml:space="preserve"> )</w:t>
+      </w:r>
+      <w:r>
+        <w:br w:type="textWrapping"/>
+      </w:r>
+      <w:r>
+        <w:rPr>
+          <w:rStyle w:val="KeywordTok"/>
+        </w:rPr>
+        <w:t xml:space="preserve">predict</w:t>
+      </w:r>
+      <w:r>
+        <w:rPr>
+          <w:rStyle w:val="NormalTok"/>
+        </w:rPr>
+        <w:t xml:space="preserve">(linear.heartratetemp.model, temp_df , </w:t>
+      </w:r>
+      <w:r>
+        <w:rPr>
+          <w:rStyle w:val="DataTypeTok"/>
+        </w:rPr>
+        <w:t xml:space="preserve">interval=</w:t>
+      </w:r>
+      <w:r>
+        <w:rPr>
+          <w:rStyle w:val="StringTok"/>
+        </w:rPr>
+        <w:t xml:space="preserve">"confidence"</w:t>
+      </w:r>
+      <w:r>
+        <w:rPr>
+          <w:rStyle w:val="NormalTok"/>
+        </w:rPr>
+        <w:t xml:space="preserve">)</w:t>
+      </w:r>
+    </w:p>
+    <w:p>
+      <w:pPr>
+        <w:pStyle w:val="SourceCode"/>
+      </w:pPr>
+      <w:r>
+        <w:rPr>
+          <w:rStyle w:val="VerbatimChar"/>
+        </w:rPr>
+        <w:t xml:space="preserve">##        fit      lwr      upr</w:t>
+      </w:r>
+      <w:r>
+        <w:br w:type="textWrapping"/>
+      </w:r>
+      <w:r>
+        <w:rPr>
+          <w:rStyle w:val="VerbatimChar"/>
+        </w:rPr>
+        <w:t xml:space="preserve">## 1 74.69257 73.30616 76.07897</w:t>
       </w:r>
     </w:p>
     <w:p>
@@ -1196,32 +1829,7 @@
         <w:pStyle w:val="FirstParagraph"/>
       </w:pPr>
       <w:r>
-        <w:t xml:space="preserve">Replace this text with your answer here</w:t>
-      </w:r>
-    </w:p>
-    <w:p>
-      <w:r>
-        <w:pict>
-          <v:rect style="width:0;height:1.5pt" o:hralign="center" o:hrstd="t" o:hr="t"/>
-        </w:pict>
-      </w:r>
-    </w:p>
-    <w:p>
-      <w:pPr>
-        <w:pStyle w:val="Heading3"/>
-      </w:pPr>
-      <w:bookmarkStart w:id="35" w:name="part-1g"/>
-      <w:bookmarkEnd w:id="35"/>
-      <w:r>
-        <w:t xml:space="preserve">Part 1g</w:t>
-      </w:r>
-    </w:p>
-    <w:p>
-      <w:pPr>
-        <w:pStyle w:val="FirstParagraph"/>
-      </w:pPr>
-      <w:r>
-        <w:t xml:space="preserve">Provide a 95% prediction interval to estimate the expected heart rate for a randomly selected adult with body temperature</w:t>
+        <w:t xml:space="preserve">We are 95% confident that, for a body temperature of</w:t>
       </w:r>
       <w:r>
         <w:t xml:space="preserve"> </w:t>
@@ -1244,36 +1852,7 @@
         <w:t xml:space="preserve"> </w:t>
       </w:r>
       <w:r>
-        <w:t xml:space="preserve">F. Interpret the interval in the context of the problem.</w:t>
-      </w:r>
-    </w:p>
-    <w:p>
-      <w:pPr>
-        <w:pStyle w:val="Heading3"/>
-      </w:pPr>
-      <w:bookmarkStart w:id="36" w:name="answer-1g-------------"/>
-      <w:bookmarkEnd w:id="36"/>
-      <w:r>
-        <w:t xml:space="preserve">-|-|-|-|-|-|-|-|-|-|-|- Answer 1g -|-|-|-|-|-|-|-|-|-|-|-</w:t>
-      </w:r>
-    </w:p>
-    <w:p>
-      <w:pPr>
-        <w:pStyle w:val="SourceCode"/>
-      </w:pPr>
-      <w:r>
-        <w:rPr>
-          <w:rStyle w:val="CommentTok"/>
-        </w:rPr>
-        <w:t xml:space="preserve"># Insert your R code here.</w:t>
-      </w:r>
-    </w:p>
-    <w:p>
-      <w:pPr>
-        <w:pStyle w:val="FirstParagraph"/>
-      </w:pPr>
-      <w:r>
-        <w:t xml:space="preserve">Replace this text with your answer here</w:t>
+        <w:t xml:space="preserve">F, the average heart rate is between 73.3 and 76.08 beats per minute.</w:t>
       </w:r>
     </w:p>
     <w:p>
@@ -1287,10 +1866,10 @@
       <w:pPr>
         <w:pStyle w:val="Heading3"/>
       </w:pPr>
-      <w:bookmarkStart w:id="37" w:name="part-1h"/>
-      <w:bookmarkEnd w:id="37"/>
-      <w:r>
-        <w:t xml:space="preserve">Part 1h</w:t>
+      <w:bookmarkStart w:id="35" w:name="part-1g"/>
+      <w:bookmarkEnd w:id="35"/>
+      <w:r>
+        <w:t xml:space="preserve">Part 1g</w:t>
       </w:r>
     </w:p>
     <w:p>
@@ -1298,17 +1877,40 @@
         <w:pStyle w:val="FirstParagraph"/>
       </w:pPr>
       <w:r>
-        <w:t xml:space="preserve">Obtain the residuals and plot them against the predicted values and also against the independent variable. Also construct a histogram, normal probability plot, and boxplot of the residuals and perform a Shapiro-Wilk test for normality. Based on your observation of the plot of residuals against the predicted values, does the regression line appear to be a good fit? Do the model assumptions appear to be satisfied? Comment.</w:t>
+        <w:t xml:space="preserve">Provide a 95% prediction interval to estimate the expected heart rate for a randomly selected adult with body temperature</w:t>
+      </w:r>
+      <w:r>
+        <w:t xml:space="preserve"> </w:t>
+      </w:r>
+      <m:oMath>
+        <m:sSup>
+          <m:e>
+            <m:r>
+              <m:t>98.6</m:t>
+            </m:r>
+          </m:e>
+          <m:sup>
+            <m:r>
+              <m:t>o</m:t>
+            </m:r>
+          </m:sup>
+        </m:sSup>
+      </m:oMath>
+      <w:r>
+        <w:t xml:space="preserve"> </w:t>
+      </w:r>
+      <w:r>
+        <w:t xml:space="preserve">F. Interpret the interval in the context of the problem.</w:t>
       </w:r>
     </w:p>
     <w:p>
       <w:pPr>
         <w:pStyle w:val="Heading3"/>
       </w:pPr>
-      <w:bookmarkStart w:id="38" w:name="answer-1h-------------"/>
-      <w:bookmarkEnd w:id="38"/>
-      <w:r>
-        <w:t xml:space="preserve">-|-|-|-|-|-|-|-|-|-|-|- Answer 1h -|-|-|-|-|-|-|-|-|-|-|-</w:t>
+      <w:bookmarkStart w:id="36" w:name="answer-1g-------------"/>
+      <w:bookmarkEnd w:id="36"/>
+      <w:r>
+        <w:t xml:space="preserve">-|-|-|-|-|-|-|-|-|-|-|- Answer 1g -|-|-|-|-|-|-|-|-|-|-|-</w:t>
       </w:r>
     </w:p>
     <w:p>
@@ -1319,7 +1921,111 @@
         <w:rPr>
           <w:rStyle w:val="CommentTok"/>
         </w:rPr>
-        <w:t xml:space="preserve"># Insert your R code here.</w:t>
+        <w:t xml:space="preserve"># Compute prediction interval</w:t>
+      </w:r>
+      <w:r>
+        <w:br w:type="textWrapping"/>
+      </w:r>
+      <w:r>
+        <w:rPr>
+          <w:rStyle w:val="NormalTok"/>
+        </w:rPr>
+        <w:t xml:space="preserve">temp_df &lt;-</w:t>
+      </w:r>
+      <w:r>
+        <w:rPr>
+          <w:rStyle w:val="StringTok"/>
+        </w:rPr>
+        <w:t xml:space="preserve"> </w:t>
+      </w:r>
+      <w:r>
+        <w:rPr>
+          <w:rStyle w:val="KeywordTok"/>
+        </w:rPr>
+        <w:t xml:space="preserve">data.frame</w:t>
+      </w:r>
+      <w:r>
+        <w:rPr>
+          <w:rStyle w:val="NormalTok"/>
+        </w:rPr>
+        <w:t xml:space="preserve">( </w:t>
+      </w:r>
+      <w:r>
+        <w:rPr>
+          <w:rStyle w:val="DataTypeTok"/>
+        </w:rPr>
+        <w:t xml:space="preserve">temp =</w:t>
+      </w:r>
+      <w:r>
+        <w:rPr>
+          <w:rStyle w:val="NormalTok"/>
+        </w:rPr>
+        <w:t xml:space="preserve"> </w:t>
+      </w:r>
+      <w:r>
+        <w:rPr>
+          <w:rStyle w:val="FloatTok"/>
+        </w:rPr>
+        <w:t xml:space="preserve">98.6</w:t>
+      </w:r>
+      <w:r>
+        <w:rPr>
+          <w:rStyle w:val="NormalTok"/>
+        </w:rPr>
+        <w:t xml:space="preserve"> )</w:t>
+      </w:r>
+      <w:r>
+        <w:br w:type="textWrapping"/>
+      </w:r>
+      <w:r>
+        <w:rPr>
+          <w:rStyle w:val="KeywordTok"/>
+        </w:rPr>
+        <w:t xml:space="preserve">predict</w:t>
+      </w:r>
+      <w:r>
+        <w:rPr>
+          <w:rStyle w:val="NormalTok"/>
+        </w:rPr>
+        <w:t xml:space="preserve">(linear.heartratetemp.model, temp_df, </w:t>
+      </w:r>
+      <w:r>
+        <w:rPr>
+          <w:rStyle w:val="DataTypeTok"/>
+        </w:rPr>
+        <w:t xml:space="preserve">interval=</w:t>
+      </w:r>
+      <w:r>
+        <w:rPr>
+          <w:rStyle w:val="StringTok"/>
+        </w:rPr>
+        <w:t xml:space="preserve">"prediction"</w:t>
+      </w:r>
+      <w:r>
+        <w:rPr>
+          <w:rStyle w:val="NormalTok"/>
+        </w:rPr>
+        <w:t xml:space="preserve">)</w:t>
+      </w:r>
+    </w:p>
+    <w:p>
+      <w:pPr>
+        <w:pStyle w:val="SourceCode"/>
+      </w:pPr>
+      <w:r>
+        <w:rPr>
+          <w:rStyle w:val="VerbatimChar"/>
+        </w:rPr>
+        <w:t xml:space="preserve">##        fit      lwr      upr</w:t>
+      </w:r>
+      <w:r>
+        <w:br w:type="textWrapping"/>
+      </w:r>
+      <w:r>
+        <w:rPr>
+          <w:rStyle w:val="VerbatimChar"/>
+        </w:rPr>
+        <w:t xml:space="preserve">## 1 74.69257 60.95531 88.42982</w:t>
       </w:r>
     </w:p>
     <w:p>
@@ -1327,7 +2033,30 @@
         <w:pStyle w:val="FirstParagraph"/>
       </w:pPr>
       <w:r>
-        <w:t xml:space="preserve">Replace this text with your answer here</w:t>
+        <w:t xml:space="preserve">We are 95% confident that, for a body temperature of</w:t>
+      </w:r>
+      <w:r>
+        <w:t xml:space="preserve"> </w:t>
+      </w:r>
+      <m:oMath>
+        <m:sSup>
+          <m:e>
+            <m:r>
+              <m:t>98.6</m:t>
+            </m:r>
+          </m:e>
+          <m:sup>
+            <m:r>
+              <m:t>o</m:t>
+            </m:r>
+          </m:sup>
+        </m:sSup>
+      </m:oMath>
+      <w:r>
+        <w:t xml:space="preserve"> </w:t>
+      </w:r>
+      <w:r>
+        <w:t xml:space="preserve">F of a randomly selected adult, their heart rate will be between 60.96 and 88.43 beats per minute.</w:t>
       </w:r>
     </w:p>
     <w:p>
@@ -1341,10 +2070,10 @@
       <w:pPr>
         <w:pStyle w:val="Heading3"/>
       </w:pPr>
-      <w:bookmarkStart w:id="39" w:name="part-1i"/>
-      <w:bookmarkEnd w:id="39"/>
-      <w:r>
-        <w:t xml:space="preserve">Part 1i</w:t>
+      <w:bookmarkStart w:id="37" w:name="part-1h"/>
+      <w:bookmarkEnd w:id="37"/>
+      <w:r>
+        <w:t xml:space="preserve">Part 1h</w:t>
       </w:r>
     </w:p>
     <w:p>
@@ -1352,17 +2081,17 @@
         <w:pStyle w:val="FirstParagraph"/>
       </w:pPr>
       <w:r>
-        <w:t xml:space="preserve">Examine the original scatterplot and the residual plot. Do any observations appear to be influential or be high leverage points? If so, describe them and what effect they appear to be having on the estimated regression equation.</w:t>
+        <w:t xml:space="preserve">Obtain the residuals and plot them against the predicted values and also against the independent variable. Also construct a histogram, normal probability plot, and boxplot of the residuals and perform a Shapiro-Wilk test for normality. Based on your observation of the plot of residuals against the predicted values, does the regression line appear to be a good fit? Do the model assumptions appear to be satisfied? Comment.</w:t>
       </w:r>
     </w:p>
     <w:p>
       <w:pPr>
         <w:pStyle w:val="Heading3"/>
       </w:pPr>
-      <w:bookmarkStart w:id="40" w:name="answer-1i-------------"/>
-      <w:bookmarkEnd w:id="40"/>
-      <w:r>
-        <w:t xml:space="preserve">-|-|-|-|-|-|-|-|-|-|-|- Answer 1i -|-|-|-|-|-|-|-|-|-|-|-</w:t>
+      <w:bookmarkStart w:id="38" w:name="answer-1h-------------"/>
+      <w:bookmarkEnd w:id="38"/>
+      <w:r>
+        <w:t xml:space="preserve">-|-|-|-|-|-|-|-|-|-|-|- Answer 1h -|-|-|-|-|-|-|-|-|-|-|-</w:t>
       </w:r>
     </w:p>
     <w:p>
@@ -1370,7 +2099,195 @@
         <w:pStyle w:val="FirstParagraph"/>
       </w:pPr>
       <w:r>
-        <w:t xml:space="preserve">Replace this text with your answer here</w:t>
+        <w:drawing>
+          <wp:inline>
+            <wp:extent cx="4620126" cy="3696101"/>
+            <wp:effectExtent b="0" l="0" r="0" t="0"/>
+            <wp:docPr descr="" title="" id="1" name="Picture"/>
+            <a:graphic>
+              <a:graphicData uri="http://schemas.openxmlformats.org/drawingml/2006/picture">
+                <pic:pic>
+                  <pic:nvPicPr>
+                    <pic:cNvPr descr="Week_06_HW_Submission_files/figure-docx/unnamed-chunk-9-1.png" id="0" name="Picture"/>
+                    <pic:cNvPicPr>
+                      <a:picLocks noChangeArrowheads="1" noChangeAspect="1"/>
+                    </pic:cNvPicPr>
+                  </pic:nvPicPr>
+                  <pic:blipFill>
+                    <a:blip r:embed="rId39"/>
+                    <a:stretch>
+                      <a:fillRect/>
+                    </a:stretch>
+                  </pic:blipFill>
+                  <pic:spPr bwMode="auto">
+                    <a:xfrm>
+                      <a:off x="0" y="0"/>
+                      <a:ext cx="4620126" cy="3696101"/>
+                    </a:xfrm>
+                    <a:prstGeom prst="rect">
+                      <a:avLst/>
+                    </a:prstGeom>
+                    <a:noFill/>
+                    <a:ln w="9525">
+                      <a:noFill/>
+                      <a:headEnd/>
+                      <a:tailEnd/>
+                    </a:ln>
+                  </pic:spPr>
+                </pic:pic>
+              </a:graphicData>
+            </a:graphic>
+          </wp:inline>
+        </w:drawing>
+      </w:r>
+    </w:p>
+    <w:p>
+      <w:pPr>
+        <w:pStyle w:val="BodyText"/>
+      </w:pPr>
+      <w:r>
+        <w:drawing>
+          <wp:inline>
+            <wp:extent cx="3696101" cy="3696101"/>
+            <wp:effectExtent b="0" l="0" r="0" t="0"/>
+            <wp:docPr descr="" title="" id="1" name="Picture"/>
+            <a:graphic>
+              <a:graphicData uri="http://schemas.openxmlformats.org/drawingml/2006/picture">
+                <pic:pic>
+                  <pic:nvPicPr>
+                    <pic:cNvPr descr="Week_06_HW_Submission_files/figure-docx/unnamed-chunk-10-1.png" id="0" name="Picture"/>
+                    <pic:cNvPicPr>
+                      <a:picLocks noChangeArrowheads="1" noChangeAspect="1"/>
+                    </pic:cNvPicPr>
+                  </pic:nvPicPr>
+                  <pic:blipFill>
+                    <a:blip r:embed="rId40"/>
+                    <a:stretch>
+                      <a:fillRect/>
+                    </a:stretch>
+                  </pic:blipFill>
+                  <pic:spPr bwMode="auto">
+                    <a:xfrm>
+                      <a:off x="0" y="0"/>
+                      <a:ext cx="3696101" cy="3696101"/>
+                    </a:xfrm>
+                    <a:prstGeom prst="rect">
+                      <a:avLst/>
+                    </a:prstGeom>
+                    <a:noFill/>
+                    <a:ln w="9525">
+                      <a:noFill/>
+                      <a:headEnd/>
+                      <a:tailEnd/>
+                    </a:ln>
+                  </pic:spPr>
+                </pic:pic>
+              </a:graphicData>
+            </a:graphic>
+          </wp:inline>
+        </w:drawing>
+      </w:r>
+    </w:p>
+    <w:p>
+      <w:pPr>
+        <w:pStyle w:val="BodyText"/>
+      </w:pPr>
+      <w:r>
+        <w:drawing>
+          <wp:inline>
+            <wp:extent cx="4620126" cy="3696101"/>
+            <wp:effectExtent b="0" l="0" r="0" t="0"/>
+            <wp:docPr descr="" title="" id="1" name="Picture"/>
+            <a:graphic>
+              <a:graphicData uri="http://schemas.openxmlformats.org/drawingml/2006/picture">
+                <pic:pic>
+                  <pic:nvPicPr>
+                    <pic:cNvPr descr="Week_06_HW_Submission_files/figure-docx/unnamed-chunk-11-1.png" id="0" name="Picture"/>
+                    <pic:cNvPicPr>
+                      <a:picLocks noChangeArrowheads="1" noChangeAspect="1"/>
+                    </pic:cNvPicPr>
+                  </pic:nvPicPr>
+                  <pic:blipFill>
+                    <a:blip r:embed="rId41"/>
+                    <a:stretch>
+                      <a:fillRect/>
+                    </a:stretch>
+                  </pic:blipFill>
+                  <pic:spPr bwMode="auto">
+                    <a:xfrm>
+                      <a:off x="0" y="0"/>
+                      <a:ext cx="4620126" cy="3696101"/>
+                    </a:xfrm>
+                    <a:prstGeom prst="rect">
+                      <a:avLst/>
+                    </a:prstGeom>
+                    <a:noFill/>
+                    <a:ln w="9525">
+                      <a:noFill/>
+                      <a:headEnd/>
+                      <a:tailEnd/>
+                    </a:ln>
+                  </pic:spPr>
+                </pic:pic>
+              </a:graphicData>
+            </a:graphic>
+          </wp:inline>
+        </w:drawing>
+      </w:r>
+    </w:p>
+    <w:p>
+      <w:pPr>
+        <w:pStyle w:val="SourceCode"/>
+      </w:pPr>
+      <w:r>
+        <w:rPr>
+          <w:rStyle w:val="VerbatimChar"/>
+        </w:rPr>
+        <w:t xml:space="preserve">## </w:t>
+      </w:r>
+      <w:r>
+        <w:br w:type="textWrapping"/>
+      </w:r>
+      <w:r>
+        <w:rPr>
+          <w:rStyle w:val="VerbatimChar"/>
+        </w:rPr>
+        <w:t xml:space="preserve">##  Shapiro-Wilk normality test</w:t>
+      </w:r>
+      <w:r>
+        <w:br w:type="textWrapping"/>
+      </w:r>
+      <w:r>
+        <w:rPr>
+          <w:rStyle w:val="VerbatimChar"/>
+        </w:rPr>
+        <w:t xml:space="preserve">## </w:t>
+      </w:r>
+      <w:r>
+        <w:br w:type="textWrapping"/>
+      </w:r>
+      <w:r>
+        <w:rPr>
+          <w:rStyle w:val="VerbatimChar"/>
+        </w:rPr>
+        <w:t xml:space="preserve">## data:  resids</w:t>
+      </w:r>
+      <w:r>
+        <w:br w:type="textWrapping"/>
+      </w:r>
+      <w:r>
+        <w:rPr>
+          <w:rStyle w:val="VerbatimChar"/>
+        </w:rPr>
+        <w:t xml:space="preserve">## W = 0.99124, p-value = 0.6027</w:t>
+      </w:r>
+    </w:p>
+    <w:p>
+      <w:pPr>
+        <w:pStyle w:val="FirstParagraph"/>
+      </w:pPr>
+      <w:r>
+        <w:t xml:space="preserve">Based on the sharpiro-wilk test, we fail to reject that the residuals are normally distributed.</w:t>
       </w:r>
     </w:p>
     <w:p>
@@ -1384,8 +2301,51 @@
       <w:pPr>
         <w:pStyle w:val="Heading3"/>
       </w:pPr>
-      <w:bookmarkStart w:id="41" w:name="part-1j"/>
-      <w:bookmarkEnd w:id="41"/>
+      <w:bookmarkStart w:id="42" w:name="part-1i"/>
+      <w:bookmarkEnd w:id="42"/>
+      <w:r>
+        <w:t xml:space="preserve">Part 1i</w:t>
+      </w:r>
+    </w:p>
+    <w:p>
+      <w:pPr>
+        <w:pStyle w:val="FirstParagraph"/>
+      </w:pPr>
+      <w:r>
+        <w:t xml:space="preserve">Examine the original scatterplot and the residual plot. Do any observations appear to be influential or be high leverage points? If so, describe them and what effect they appear to be having on the estimated regression equation.</w:t>
+      </w:r>
+    </w:p>
+    <w:p>
+      <w:pPr>
+        <w:pStyle w:val="Heading3"/>
+      </w:pPr>
+      <w:bookmarkStart w:id="43" w:name="answer-1i-------------"/>
+      <w:bookmarkEnd w:id="43"/>
+      <w:r>
+        <w:t xml:space="preserve">-|-|-|-|-|-|-|-|-|-|-|- Answer 1i -|-|-|-|-|-|-|-|-|-|-|-</w:t>
+      </w:r>
+    </w:p>
+    <w:p>
+      <w:pPr>
+        <w:pStyle w:val="FirstParagraph"/>
+      </w:pPr>
+      <w:r>
+        <w:t xml:space="preserve">Replace this text with your answer here</w:t>
+      </w:r>
+    </w:p>
+    <w:p>
+      <w:r>
+        <w:pict>
+          <v:rect style="width:0;height:1.5pt" o:hralign="center" o:hrstd="t" o:hr="t"/>
+        </w:pict>
+      </w:r>
+    </w:p>
+    <w:p>
+      <w:pPr>
+        <w:pStyle w:val="Heading3"/>
+      </w:pPr>
+      <w:bookmarkStart w:id="44" w:name="part-1j"/>
+      <w:bookmarkEnd w:id="44"/>
       <w:r>
         <w:t xml:space="preserve">Part 1j</w:t>
       </w:r>
@@ -1419,8 +2379,8 @@
       <w:pPr>
         <w:pStyle w:val="Heading3"/>
       </w:pPr>
-      <w:bookmarkStart w:id="42" w:name="answer-1j-------------"/>
-      <w:bookmarkEnd w:id="42"/>
+      <w:bookmarkStart w:id="45" w:name="answer-1j-------------"/>
+      <w:bookmarkEnd w:id="45"/>
       <w:r>
         <w:t xml:space="preserve">-|-|-|-|-|-|-|-|-|-|-|- Answer 1j -|-|-|-|-|-|-|-|-|-|-|-</w:t>
       </w:r>
@@ -1455,8 +2415,8 @@
       <w:pPr>
         <w:pStyle w:val="Heading3"/>
       </w:pPr>
-      <w:bookmarkStart w:id="43" w:name="part-1k"/>
-      <w:bookmarkEnd w:id="43"/>
+      <w:bookmarkStart w:id="46" w:name="part-1k"/>
+      <w:bookmarkEnd w:id="46"/>
       <w:r>
         <w:t xml:space="preserve">Part 1k</w:t>
       </w:r>
@@ -1473,8 +2433,8 @@
       <w:pPr>
         <w:pStyle w:val="Heading3"/>
       </w:pPr>
-      <w:bookmarkStart w:id="44" w:name="answer-1k-------------"/>
-      <w:bookmarkEnd w:id="44"/>
+      <w:bookmarkStart w:id="47" w:name="answer-1k-------------"/>
+      <w:bookmarkEnd w:id="47"/>
       <w:r>
         <w:t xml:space="preserve">-|-|-|-|-|-|-|-|-|-|-|- Answer 1k -|-|-|-|-|-|-|-|-|-|-|-</w:t>
       </w:r>
@@ -1509,8 +2469,8 @@
       <w:pPr>
         <w:pStyle w:val="Heading3"/>
       </w:pPr>
-      <w:bookmarkStart w:id="45" w:name="part-1l"/>
-      <w:bookmarkEnd w:id="45"/>
+      <w:bookmarkStart w:id="48" w:name="part-1l"/>
+      <w:bookmarkEnd w:id="48"/>
       <w:r>
         <w:t xml:space="preserve">Part 1l</w:t>
       </w:r>
@@ -1538,8 +2498,8 @@
       <w:pPr>
         <w:pStyle w:val="Heading3"/>
       </w:pPr>
-      <w:bookmarkStart w:id="46" w:name="answer-1l-------------"/>
-      <w:bookmarkEnd w:id="46"/>
+      <w:bookmarkStart w:id="49" w:name="answer-1l-------------"/>
+      <w:bookmarkEnd w:id="49"/>
       <w:r>
         <w:t xml:space="preserve">-|-|-|-|-|-|-|-|-|-|-|- Answer 1l -|-|-|-|-|-|-|-|-|-|-|-</w:t>
       </w:r>
@@ -1574,8 +2534,8 @@
       <w:pPr>
         <w:pStyle w:val="Heading3"/>
       </w:pPr>
-      <w:bookmarkStart w:id="47" w:name="part-1m"/>
-      <w:bookmarkEnd w:id="47"/>
+      <w:bookmarkStart w:id="50" w:name="part-1m"/>
+      <w:bookmarkEnd w:id="50"/>
       <w:r>
         <w:t xml:space="preserve">Part 1m</w:t>
       </w:r>
@@ -1603,8 +2563,8 @@
       <w:pPr>
         <w:pStyle w:val="Heading3"/>
       </w:pPr>
-      <w:bookmarkStart w:id="48" w:name="answer-1m-------------"/>
-      <w:bookmarkEnd w:id="48"/>
+      <w:bookmarkStart w:id="51" w:name="answer-1m-------------"/>
+      <w:bookmarkEnd w:id="51"/>
       <w:r>
         <w:t xml:space="preserve">-|-|-|-|-|-|-|-|-|-|-|- Answer 1m -|-|-|-|-|-|-|-|-|-|-|-</w:t>
       </w:r>
@@ -1631,8 +2591,8 @@
       <w:pPr>
         <w:pStyle w:val="Heading3"/>
       </w:pPr>
-      <w:bookmarkStart w:id="49" w:name="part-1n"/>
-      <w:bookmarkEnd w:id="49"/>
+      <w:bookmarkStart w:id="52" w:name="part-1n"/>
+      <w:bookmarkEnd w:id="52"/>
       <w:r>
         <w:t xml:space="preserve">Part 1n</w:t>
       </w:r>
@@ -1700,8 +2660,8 @@
       <w:pPr>
         <w:pStyle w:val="Heading3"/>
       </w:pPr>
-      <w:bookmarkStart w:id="50" w:name="answer-1n-------------"/>
-      <w:bookmarkEnd w:id="50"/>
+      <w:bookmarkStart w:id="53" w:name="answer-1n-------------"/>
+      <w:bookmarkEnd w:id="53"/>
       <w:r>
         <w:t xml:space="preserve">-|-|-|-|-|-|-|-|-|-|-|- Answer 1n -|-|-|-|-|-|-|-|-|-|-|-</w:t>
       </w:r>
@@ -1736,8 +2696,8 @@
       <w:pPr>
         <w:pStyle w:val="Heading3"/>
       </w:pPr>
-      <w:bookmarkStart w:id="51" w:name="part-1o"/>
-      <w:bookmarkEnd w:id="51"/>
+      <w:bookmarkStart w:id="54" w:name="part-1o"/>
+      <w:bookmarkEnd w:id="54"/>
       <w:r>
         <w:t xml:space="preserve">Part 1o</w:t>
       </w:r>
@@ -1754,8 +2714,8 @@
       <w:pPr>
         <w:pStyle w:val="Heading3"/>
       </w:pPr>
-      <w:bookmarkStart w:id="52" w:name="answer-1o-------------"/>
-      <w:bookmarkEnd w:id="52"/>
+      <w:bookmarkStart w:id="55" w:name="answer-1o-------------"/>
+      <w:bookmarkEnd w:id="55"/>
       <w:r>
         <w:t xml:space="preserve">-|-|-|-|-|-|-|-|-|-|-|- Answer 1o -|-|-|-|-|-|-|-|-|-|-|-</w:t>
       </w:r>
@@ -1779,8 +2739,8 @@
       <w:pPr>
         <w:pStyle w:val="Heading3"/>
       </w:pPr>
-      <w:bookmarkStart w:id="53" w:name="part-1p"/>
-      <w:bookmarkEnd w:id="53"/>
+      <w:bookmarkStart w:id="56" w:name="part-1p"/>
+      <w:bookmarkEnd w:id="56"/>
       <w:r>
         <w:t xml:space="preserve">Part 1p</w:t>
       </w:r>
@@ -1820,8 +2780,8 @@
       <w:pPr>
         <w:pStyle w:val="Heading3"/>
       </w:pPr>
-      <w:bookmarkStart w:id="54" w:name="answer-1p-------------"/>
-      <w:bookmarkEnd w:id="54"/>
+      <w:bookmarkStart w:id="57" w:name="answer-1p-------------"/>
+      <w:bookmarkEnd w:id="57"/>
       <w:r>
         <w:t xml:space="preserve">-|-|-|-|-|-|-|-|-|-|-|- Answer 1p -|-|-|-|-|-|-|-|-|-|-|-</w:t>
       </w:r>
@@ -1848,8 +2808,8 @@
       <w:pPr>
         <w:pStyle w:val="Heading3"/>
       </w:pPr>
-      <w:bookmarkStart w:id="55" w:name="part-1q"/>
-      <w:bookmarkEnd w:id="55"/>
+      <w:bookmarkStart w:id="58" w:name="part-1q"/>
+      <w:bookmarkEnd w:id="58"/>
       <w:r>
         <w:t xml:space="preserve">Part 1q</w:t>
       </w:r>
@@ -1902,8 +2862,8 @@
       <w:pPr>
         <w:pStyle w:val="Heading2"/>
       </w:pPr>
-      <w:bookmarkStart w:id="56" w:name="exercise-2"/>
-      <w:bookmarkEnd w:id="56"/>
+      <w:bookmarkStart w:id="59" w:name="exercise-2"/>
+      <w:bookmarkEnd w:id="59"/>
       <w:r>
         <w:t xml:space="preserve">Exercise 2</w:t>
       </w:r>
@@ -1936,8 +2896,8 @@
       <w:pPr>
         <w:pStyle w:val="Heading3"/>
       </w:pPr>
-      <w:bookmarkStart w:id="57" w:name="part-2a"/>
-      <w:bookmarkEnd w:id="57"/>
+      <w:bookmarkStart w:id="60" w:name="part-2a"/>
+      <w:bookmarkEnd w:id="60"/>
       <w:r>
         <w:t xml:space="preserve">Part 2a</w:t>
       </w:r>
@@ -2214,8 +3174,8 @@
       <w:pPr>
         <w:pStyle w:val="Heading2"/>
       </w:pPr>
-      <w:bookmarkStart w:id="58" w:name="answer-2a-------------"/>
-      <w:bookmarkEnd w:id="58"/>
+      <w:bookmarkStart w:id="61" w:name="answer-2a-------------"/>
+      <w:bookmarkEnd w:id="61"/>
       <w:r>
         <w:t xml:space="preserve">-|-|-|-|-|-|-|-|-|-|-|- Answer 2a -|-|-|-|-|-|-|-|-|-|-|-</w:t>
       </w:r>
@@ -2242,8 +3202,8 @@
       <w:pPr>
         <w:pStyle w:val="Heading3"/>
       </w:pPr>
-      <w:bookmarkStart w:id="59" w:name="part-2b"/>
-      <w:bookmarkEnd w:id="59"/>
+      <w:bookmarkStart w:id="62" w:name="part-2b"/>
+      <w:bookmarkEnd w:id="62"/>
       <w:r>
         <w:t xml:space="preserve">Part 2b</w:t>
       </w:r>
@@ -2260,8 +3220,8 @@
       <w:pPr>
         <w:pStyle w:val="Heading2"/>
       </w:pPr>
-      <w:bookmarkStart w:id="60" w:name="answer-2b-------------"/>
-      <w:bookmarkEnd w:id="60"/>
+      <w:bookmarkStart w:id="63" w:name="answer-2b-------------"/>
+      <w:bookmarkEnd w:id="63"/>
       <w:r>
         <w:t xml:space="preserve">-|-|-|-|-|-|-|-|-|-|-|- Answer 2b -|-|-|-|-|-|-|-|-|-|-|-</w:t>
       </w:r>
@@ -2338,7 +3298,7 @@
         <w:rPr>
           <w:rStyle w:val="VerbatimChar"/>
         </w:rPr>
-        <w:t xml:space="preserve">## Warning: package 'HH' was built under R version 3.4.4</w:t>
+        <w:t xml:space="preserve">## Warning: package 'HH' was built under R version 3.5.1</w:t>
       </w:r>
     </w:p>
     <w:p>
@@ -2360,7 +3320,7 @@
         <w:rPr>
           <w:rStyle w:val="VerbatimChar"/>
         </w:rPr>
-        <w:t xml:space="preserve">## Loading required package: grid</w:t>
+        <w:t xml:space="preserve">## Loading required package: latticeExtra</w:t>
       </w:r>
     </w:p>
     <w:p>
@@ -2371,7 +3331,7 @@
         <w:rPr>
           <w:rStyle w:val="VerbatimChar"/>
         </w:rPr>
-        <w:t xml:space="preserve">## Loading required package: latticeExtra</w:t>
+        <w:t xml:space="preserve">## Loading required package: RColorBrewer</w:t>
       </w:r>
     </w:p>
     <w:p>
@@ -2382,7 +3342,16 @@
         <w:rPr>
           <w:rStyle w:val="VerbatimChar"/>
         </w:rPr>
-        <w:t xml:space="preserve">## Warning: package 'latticeExtra' was built under R version 3.4.4</w:t>
+        <w:t xml:space="preserve">## </w:t>
+      </w:r>
+      <w:r>
+        <w:br w:type="textWrapping"/>
+      </w:r>
+      <w:r>
+        <w:rPr>
+          <w:rStyle w:val="VerbatimChar"/>
+        </w:rPr>
+        <w:t xml:space="preserve">## Attaching package: 'latticeExtra'</w:t>
       </w:r>
     </w:p>
     <w:p>
@@ -2393,7 +3362,25 @@
         <w:rPr>
           <w:rStyle w:val="VerbatimChar"/>
         </w:rPr>
-        <w:t xml:space="preserve">## Loading required package: RColorBrewer</w:t>
+        <w:t xml:space="preserve">## The following object is masked from 'package:ggplot2':</w:t>
+      </w:r>
+      <w:r>
+        <w:br w:type="textWrapping"/>
+      </w:r>
+      <w:r>
+        <w:rPr>
+          <w:rStyle w:val="VerbatimChar"/>
+        </w:rPr>
+        <w:t xml:space="preserve">## </w:t>
+      </w:r>
+      <w:r>
+        <w:br w:type="textWrapping"/>
+      </w:r>
+      <w:r>
+        <w:rPr>
+          <w:rStyle w:val="VerbatimChar"/>
+        </w:rPr>
+        <w:t xml:space="preserve">##     layer</w:t>
       </w:r>
     </w:p>
     <w:p>
@@ -2415,7 +3402,7 @@
         <w:rPr>
           <w:rStyle w:val="VerbatimChar"/>
         </w:rPr>
-        <w:t xml:space="preserve">## Warning: package 'multcomp' was built under R version 3.4.4</w:t>
+        <w:t xml:space="preserve">## Warning: package 'multcomp' was built under R version 3.5.1</w:t>
       </w:r>
     </w:p>
     <w:p>
@@ -2437,7 +3424,7 @@
         <w:rPr>
           <w:rStyle w:val="VerbatimChar"/>
         </w:rPr>
-        <w:t xml:space="preserve">## Warning: package 'mvtnorm' was built under R version 3.4.4</w:t>
+        <w:t xml:space="preserve">## Loading required package: survival</w:t>
       </w:r>
     </w:p>
     <w:p>
@@ -2448,7 +3435,7 @@
         <w:rPr>
           <w:rStyle w:val="VerbatimChar"/>
         </w:rPr>
-        <w:t xml:space="preserve">## Loading required package: survival</w:t>
+        <w:t xml:space="preserve">## Loading required package: TH.data</w:t>
       </w:r>
     </w:p>
     <w:p>
@@ -2459,7 +3446,7 @@
         <w:rPr>
           <w:rStyle w:val="VerbatimChar"/>
         </w:rPr>
-        <w:t xml:space="preserve">## Loading required package: TH.data</w:t>
+        <w:t xml:space="preserve">## Warning: package 'TH.data' was built under R version 3.5.1</w:t>
       </w:r>
     </w:p>
     <w:p>
@@ -2470,7 +3457,7 @@
         <w:rPr>
           <w:rStyle w:val="VerbatimChar"/>
         </w:rPr>
-        <w:t xml:space="preserve">## Warning: package 'TH.data' was built under R version 3.4.4</w:t>
+        <w:t xml:space="preserve">## Loading required package: MASS</w:t>
       </w:r>
     </w:p>
     <w:p>
@@ -2481,7 +3468,16 @@
         <w:rPr>
           <w:rStyle w:val="VerbatimChar"/>
         </w:rPr>
-        <w:t xml:space="preserve">## Loading required package: MASS</w:t>
+        <w:t xml:space="preserve">## </w:t>
+      </w:r>
+      <w:r>
+        <w:br w:type="textWrapping"/>
+      </w:r>
+      <w:r>
+        <w:rPr>
+          <w:rStyle w:val="VerbatimChar"/>
+        </w:rPr>
+        <w:t xml:space="preserve">## Attaching package: 'TH.data'</w:t>
       </w:r>
     </w:p>
     <w:p>
@@ -2492,6 +3488,15 @@
         <w:rPr>
           <w:rStyle w:val="VerbatimChar"/>
         </w:rPr>
+        <w:t xml:space="preserve">## The following object is masked from 'package:MASS':</w:t>
+      </w:r>
+      <w:r>
+        <w:br w:type="textWrapping"/>
+      </w:r>
+      <w:r>
+        <w:rPr>
+          <w:rStyle w:val="VerbatimChar"/>
+        </w:rPr>
         <w:t xml:space="preserve">## </w:t>
       </w:r>
       <w:r>
@@ -2501,58 +3506,7 @@
         <w:rPr>
           <w:rStyle w:val="VerbatimChar"/>
         </w:rPr>
-        <w:t xml:space="preserve">## Attaching package: 'TH.data'</w:t>
-      </w:r>
-    </w:p>
-    <w:p>
-      <w:pPr>
-        <w:pStyle w:val="SourceCode"/>
-      </w:pPr>
-      <w:r>
-        <w:rPr>
-          <w:rStyle w:val="VerbatimChar"/>
-        </w:rPr>
-        <w:t xml:space="preserve">## The following object is masked from 'package:MASS':</w:t>
-      </w:r>
-      <w:r>
-        <w:br w:type="textWrapping"/>
-      </w:r>
-      <w:r>
-        <w:rPr>
-          <w:rStyle w:val="VerbatimChar"/>
-        </w:rPr>
-        <w:t xml:space="preserve">## </w:t>
-      </w:r>
-      <w:r>
-        <w:br w:type="textWrapping"/>
-      </w:r>
-      <w:r>
-        <w:rPr>
-          <w:rStyle w:val="VerbatimChar"/>
-        </w:rPr>
         <w:t xml:space="preserve">##     geyser</w:t>
-      </w:r>
-    </w:p>
-    <w:p>
-      <w:pPr>
-        <w:pStyle w:val="SourceCode"/>
-      </w:pPr>
-      <w:r>
-        <w:rPr>
-          <w:rStyle w:val="VerbatimChar"/>
-        </w:rPr>
-        <w:t xml:space="preserve">## Loading required package: gridExtra</w:t>
-      </w:r>
-    </w:p>
-    <w:p>
-      <w:pPr>
-        <w:pStyle w:val="SourceCode"/>
-      </w:pPr>
-      <w:r>
-        <w:rPr>
-          <w:rStyle w:val="VerbatimChar"/>
-        </w:rPr>
-        <w:t xml:space="preserve">## Warning: package 'gridExtra' was built under R version 3.4.4</w:t>
       </w:r>
     </w:p>
     <w:p>
@@ -2704,8 +3658,8 @@
       <w:pPr>
         <w:pStyle w:val="Heading3"/>
       </w:pPr>
-      <w:bookmarkStart w:id="61" w:name="part-2c"/>
-      <w:bookmarkEnd w:id="61"/>
+      <w:bookmarkStart w:id="64" w:name="part-2c"/>
+      <w:bookmarkEnd w:id="64"/>
       <w:r>
         <w:t xml:space="preserve">Part 2c</w:t>
       </w:r>
@@ -2730,8 +3684,8 @@
       <w:pPr>
         <w:pStyle w:val="Heading3"/>
       </w:pPr>
-      <w:bookmarkStart w:id="62" w:name="answer-2c-------------"/>
-      <w:bookmarkEnd w:id="62"/>
+      <w:bookmarkStart w:id="65" w:name="answer-2c-------------"/>
+      <w:bookmarkEnd w:id="65"/>
       <w:r>
         <w:t xml:space="preserve">-|-|-|-|-|-|-|-|-|-|-|- Answer 2c -|-|-|-|-|-|-|-|-|-|-|-</w:t>
       </w:r>
@@ -2755,8 +3709,8 @@
       <w:pPr>
         <w:pStyle w:val="Heading3"/>
       </w:pPr>
-      <w:bookmarkStart w:id="63" w:name="part-2d"/>
-      <w:bookmarkEnd w:id="63"/>
+      <w:bookmarkStart w:id="66" w:name="part-2d"/>
+      <w:bookmarkEnd w:id="66"/>
       <w:r>
         <w:t xml:space="preserve">Part 2d</w:t>
       </w:r>
@@ -2913,8 +3867,8 @@
       <w:pPr>
         <w:pStyle w:val="Heading3"/>
       </w:pPr>
-      <w:bookmarkStart w:id="64" w:name="answer-2d-------------"/>
-      <w:bookmarkEnd w:id="64"/>
+      <w:bookmarkStart w:id="67" w:name="answer-2d-------------"/>
+      <w:bookmarkEnd w:id="67"/>
       <w:r>
         <w:t xml:space="preserve">-|-|-|-|-|-|-|-|-|-|-|- Answer 2d -|-|-|-|-|-|-|-|-|-|-|-</w:t>
       </w:r>
@@ -2949,8 +3903,8 @@
       <w:pPr>
         <w:pStyle w:val="Heading3"/>
       </w:pPr>
-      <w:bookmarkStart w:id="65" w:name="part-2e"/>
-      <w:bookmarkEnd w:id="65"/>
+      <w:bookmarkStart w:id="68" w:name="part-2e"/>
+      <w:bookmarkEnd w:id="68"/>
       <w:r>
         <w:t xml:space="preserve">Part 2e</w:t>
       </w:r>
@@ -3036,8 +3990,8 @@
       <w:pPr>
         <w:pStyle w:val="Heading3"/>
       </w:pPr>
-      <w:bookmarkStart w:id="66" w:name="answer-2e-------------"/>
-      <w:bookmarkEnd w:id="66"/>
+      <w:bookmarkStart w:id="69" w:name="answer-2e-------------"/>
+      <w:bookmarkEnd w:id="69"/>
       <w:r>
         <w:t xml:space="preserve">-|-|-|-|-|-|-|-|-|-|-|- Answer 2e -|-|-|-|-|-|-|-|-|-|-|-</w:t>
       </w:r>
@@ -3072,8 +4026,8 @@
       <w:pPr>
         <w:pStyle w:val="Heading3"/>
       </w:pPr>
-      <w:bookmarkStart w:id="67" w:name="part-2f"/>
-      <w:bookmarkEnd w:id="67"/>
+      <w:bookmarkStart w:id="70" w:name="part-2f"/>
+      <w:bookmarkEnd w:id="70"/>
       <w:r>
         <w:t xml:space="preserve">Part 2f</w:t>
       </w:r>
@@ -3373,8 +4327,8 @@
       <w:pPr>
         <w:pStyle w:val="Heading3"/>
       </w:pPr>
-      <w:bookmarkStart w:id="68" w:name="answer-2f-------------"/>
-      <w:bookmarkEnd w:id="68"/>
+      <w:bookmarkStart w:id="71" w:name="answer-2f-------------"/>
+      <w:bookmarkEnd w:id="71"/>
       <w:r>
         <w:t xml:space="preserve">-|-|-|-|-|-|-|-|-|-|-|- Answer 2f -|-|-|-|-|-|-|-|-|-|-|-</w:t>
       </w:r>
@@ -3409,8 +4363,8 @@
       <w:pPr>
         <w:pStyle w:val="Heading3"/>
       </w:pPr>
-      <w:bookmarkStart w:id="69" w:name="part-2g"/>
-      <w:bookmarkEnd w:id="69"/>
+      <w:bookmarkStart w:id="72" w:name="part-2g"/>
+      <w:bookmarkEnd w:id="72"/>
       <w:r>
         <w:t xml:space="preserve">Part 2g</w:t>
       </w:r>
@@ -3427,8 +4381,8 @@
       <w:pPr>
         <w:pStyle w:val="Heading3"/>
       </w:pPr>
-      <w:bookmarkStart w:id="70" w:name="answer-2g-------------"/>
-      <w:bookmarkEnd w:id="70"/>
+      <w:bookmarkStart w:id="73" w:name="answer-2g-------------"/>
+      <w:bookmarkEnd w:id="73"/>
       <w:r>
         <w:t xml:space="preserve">-|-|-|-|-|-|-|-|-|-|-|- Answer 2g -|-|-|-|-|-|-|-|-|-|-|-</w:t>
       </w:r>
@@ -3455,8 +4409,8 @@
       <w:pPr>
         <w:pStyle w:val="Heading3"/>
       </w:pPr>
-      <w:bookmarkStart w:id="71" w:name="part-2h"/>
-      <w:bookmarkEnd w:id="71"/>
+      <w:bookmarkStart w:id="74" w:name="part-2h"/>
+      <w:bookmarkEnd w:id="74"/>
       <w:r>
         <w:t xml:space="preserve">Part 2h</w:t>
       </w:r>
@@ -3496,8 +4450,8 @@
       <w:pPr>
         <w:pStyle w:val="Heading3"/>
       </w:pPr>
-      <w:bookmarkStart w:id="72" w:name="answer-2g--------------1"/>
-      <w:bookmarkEnd w:id="72"/>
+      <w:bookmarkStart w:id="75" w:name="answer-2g--------------1"/>
+      <w:bookmarkEnd w:id="75"/>
       <w:r>
         <w:t xml:space="preserve">-|-|-|-|-|-|-|-|-|-|-|- Answer 2g -|-|-|-|-|-|-|-|-|-|-|-</w:t>
       </w:r>
@@ -3532,8 +4486,8 @@
       <w:pPr>
         <w:pStyle w:val="Heading3"/>
       </w:pPr>
-      <w:bookmarkStart w:id="73" w:name="part-2i"/>
-      <w:bookmarkEnd w:id="73"/>
+      <w:bookmarkStart w:id="76" w:name="part-2i"/>
+      <w:bookmarkEnd w:id="76"/>
       <w:r>
         <w:t xml:space="preserve">Part 2i</w:t>
       </w:r>
@@ -3632,8 +4586,8 @@
       <w:pPr>
         <w:pStyle w:val="Heading3"/>
       </w:pPr>
-      <w:bookmarkStart w:id="74" w:name="answer-2i-------------"/>
-      <w:bookmarkEnd w:id="74"/>
+      <w:bookmarkStart w:id="77" w:name="answer-2i-------------"/>
+      <w:bookmarkEnd w:id="77"/>
       <w:r>
         <w:t xml:space="preserve">-|-|-|-|-|-|-|-|-|-|-|- Answer 2i -|-|-|-|-|-|-|-|-|-|-|-</w:t>
       </w:r>
@@ -3668,8 +4622,8 @@
       <w:pPr>
         <w:pStyle w:val="Heading2"/>
       </w:pPr>
-      <w:bookmarkStart w:id="75" w:name="exercise-3"/>
-      <w:bookmarkEnd w:id="75"/>
+      <w:bookmarkStart w:id="78" w:name="exercise-3"/>
+      <w:bookmarkEnd w:id="78"/>
       <w:r>
         <w:t xml:space="preserve">Exercise 3</w:t>
       </w:r>
@@ -3686,8 +4640,8 @@
       <w:pPr>
         <w:pStyle w:val="Heading3"/>
       </w:pPr>
-      <w:bookmarkStart w:id="76" w:name="part-3a"/>
-      <w:bookmarkEnd w:id="76"/>
+      <w:bookmarkStart w:id="79" w:name="part-3a"/>
+      <w:bookmarkEnd w:id="79"/>
       <w:r>
         <w:t xml:space="preserve">Part 3a</w:t>
       </w:r>
@@ -3802,8 +4756,8 @@
       <w:pPr>
         <w:pStyle w:val="Heading3"/>
       </w:pPr>
-      <w:bookmarkStart w:id="77" w:name="answer-3a-------------"/>
-      <w:bookmarkEnd w:id="77"/>
+      <w:bookmarkStart w:id="80" w:name="answer-3a-------------"/>
+      <w:bookmarkEnd w:id="80"/>
       <w:r>
         <w:t xml:space="preserve">-|-|-|-|-|-|-|-|-|-|-|- Answer 3a -|-|-|-|-|-|-|-|-|-|-|-</w:t>
       </w:r>
@@ -3838,8 +4792,8 @@
       <w:pPr>
         <w:pStyle w:val="Heading3"/>
       </w:pPr>
-      <w:bookmarkStart w:id="78" w:name="part-3b"/>
-      <w:bookmarkEnd w:id="78"/>
+      <w:bookmarkStart w:id="81" w:name="part-3b"/>
+      <w:bookmarkEnd w:id="81"/>
       <w:r>
         <w:t xml:space="preserve">Part 3b</w:t>
       </w:r>
@@ -4076,8 +5030,8 @@
       <w:pPr>
         <w:pStyle w:val="Heading3"/>
       </w:pPr>
-      <w:bookmarkStart w:id="79" w:name="answer-3b-------------"/>
-      <w:bookmarkEnd w:id="79"/>
+      <w:bookmarkStart w:id="82" w:name="answer-3b-------------"/>
+      <w:bookmarkEnd w:id="82"/>
       <w:r>
         <w:t xml:space="preserve">-|-|-|-|-|-|-|-|-|-|-|- Answer 3b -|-|-|-|-|-|-|-|-|-|-|-</w:t>
       </w:r>
@@ -4209,7 +5163,7 @@
     </w:lvl>
   </w:abstractNum>
   <w:abstractNum w:abstractNumId="990">
-    <w:nsid w:val="1e2fbfb7"/>
+    <w:nsid w:val="3a788d15"/>
     <w:multiLevelType w:val="multilevel"/>
     <w:lvl w:ilvl="0">
       <w:numFmt w:val="bullet"/>
@@ -4290,7 +5244,7 @@
     </w:lvl>
   </w:abstractNum>
   <w:abstractNum w:abstractNumId="99411">
-    <w:nsid w:val="b9277a96"/>
+    <w:nsid w:val="9bb28696"/>
     <w:multiLevelType w:val="multilevel"/>
     <w:lvl w:ilvl="0">
       <w:start w:val="1"/>

</xml_diff>

<commit_message>
hw6 first draft complete
</commit_message>
<xml_diff>
--- a/Lesson 6 Homework Packet/Lesson 6 Homework Packet/Week_06_HW_Submission.docx
+++ b/Lesson 6 Homework Packet/Lesson 6 Homework Packet/Week_06_HW_Submission.docx
@@ -2148,7 +2148,7 @@
       <w:r>
         <w:drawing>
           <wp:inline>
-            <wp:extent cx="3696101" cy="3696101"/>
+            <wp:extent cx="4620126" cy="3696101"/>
             <wp:effectExtent b="0" l="0" r="0" t="0"/>
             <wp:docPr descr="" title="" id="1" name="Picture"/>
             <a:graphic>
@@ -2162,6 +2162,53 @@
                   </pic:nvPicPr>
                   <pic:blipFill>
                     <a:blip r:embed="rId40"/>
+                    <a:stretch>
+                      <a:fillRect/>
+                    </a:stretch>
+                  </pic:blipFill>
+                  <pic:spPr bwMode="auto">
+                    <a:xfrm>
+                      <a:off x="0" y="0"/>
+                      <a:ext cx="4620126" cy="3696101"/>
+                    </a:xfrm>
+                    <a:prstGeom prst="rect">
+                      <a:avLst/>
+                    </a:prstGeom>
+                    <a:noFill/>
+                    <a:ln w="9525">
+                      <a:noFill/>
+                      <a:headEnd/>
+                      <a:tailEnd/>
+                    </a:ln>
+                  </pic:spPr>
+                </pic:pic>
+              </a:graphicData>
+            </a:graphic>
+          </wp:inline>
+        </w:drawing>
+      </w:r>
+    </w:p>
+    <w:p>
+      <w:pPr>
+        <w:pStyle w:val="BodyText"/>
+      </w:pPr>
+      <w:r>
+        <w:drawing>
+          <wp:inline>
+            <wp:extent cx="3696101" cy="3696101"/>
+            <wp:effectExtent b="0" l="0" r="0" t="0"/>
+            <wp:docPr descr="" title="" id="1" name="Picture"/>
+            <a:graphic>
+              <a:graphicData uri="http://schemas.openxmlformats.org/drawingml/2006/picture">
+                <pic:pic>
+                  <pic:nvPicPr>
+                    <pic:cNvPr descr="Week_06_HW_Submission_files/figure-docx/unnamed-chunk-11-1.png" id="0" name="Picture"/>
+                    <pic:cNvPicPr>
+                      <a:picLocks noChangeArrowheads="1" noChangeAspect="1"/>
+                    </pic:cNvPicPr>
+                  </pic:nvPicPr>
+                  <pic:blipFill>
+                    <a:blip r:embed="rId41"/>
                     <a:stretch>
                       <a:fillRect/>
                     </a:stretch>
@@ -2202,13 +2249,13 @@
               <a:graphicData uri="http://schemas.openxmlformats.org/drawingml/2006/picture">
                 <pic:pic>
                   <pic:nvPicPr>
-                    <pic:cNvPr descr="Week_06_HW_Submission_files/figure-docx/unnamed-chunk-11-1.png" id="0" name="Picture"/>
+                    <pic:cNvPr descr="Week_06_HW_Submission_files/figure-docx/unnamed-chunk-12-1.png" id="0" name="Picture"/>
                     <pic:cNvPicPr>
                       <a:picLocks noChangeArrowheads="1" noChangeAspect="1"/>
                     </pic:cNvPicPr>
                   </pic:nvPicPr>
                   <pic:blipFill>
-                    <a:blip r:embed="rId41"/>
+                    <a:blip r:embed="rId42"/>
                     <a:stretch>
                       <a:fillRect/>
                     </a:stretch>
@@ -2284,10 +2331,128 @@
     </w:p>
     <w:p>
       <w:pPr>
+        <w:pStyle w:val="SourceCode"/>
+      </w:pPr>
+      <w:r>
+        <w:rPr>
+          <w:rStyle w:val="CommentTok"/>
+        </w:rPr>
+        <w:t xml:space="preserve">#Check that the mean of the residuals is 0.</w:t>
+      </w:r>
+      <w:r>
+        <w:br w:type="textWrapping"/>
+      </w:r>
+      <w:r>
+        <w:rPr>
+          <w:rStyle w:val="KeywordTok"/>
+        </w:rPr>
+        <w:t xml:space="preserve">mean</w:t>
+      </w:r>
+      <w:r>
+        <w:rPr>
+          <w:rStyle w:val="NormalTok"/>
+        </w:rPr>
+        <w:t xml:space="preserve">(resids)</w:t>
+      </w:r>
+    </w:p>
+    <w:p>
+      <w:pPr>
+        <w:pStyle w:val="SourceCode"/>
+      </w:pPr>
+      <w:r>
+        <w:rPr>
+          <w:rStyle w:val="VerbatimChar"/>
+        </w:rPr>
+        <w:t xml:space="preserve">## [1] -3.249557e-17</w:t>
+      </w:r>
+    </w:p>
+    <w:p>
+      <w:pPr>
         <w:pStyle w:val="FirstParagraph"/>
       </w:pPr>
       <w:r>
-        <w:t xml:space="preserve">Based on the sharpiro-wilk test, we fail to reject that the residuals are normally distributed.</w:t>
+        <w:t xml:space="preserve">Based on your observation of the plot of residuals against the predicted values, does the regression line appear to be a good fit? Do the model assumptions appear to be satisfied?</w:t>
+      </w:r>
+    </w:p>
+    <w:p>
+      <w:pPr>
+        <w:pStyle w:val="BodyText"/>
+      </w:pPr>
+      <w:r>
+        <w:t xml:space="preserve">Model Assumptions:</w:t>
+      </w:r>
+    </w:p>
+    <w:p>
+      <w:pPr>
+        <w:pStyle w:val="Compact"/>
+        <w:numPr>
+          <w:numId w:val="1002"/>
+          <w:ilvl w:val="0"/>
+        </w:numPr>
+      </w:pPr>
+      <w:r>
+        <w:t xml:space="preserve">errors have mean 0, look at boxplot, histogram or take mean of residuals.</w:t>
+      </w:r>
+    </w:p>
+    <w:p>
+      <w:pPr>
+        <w:pStyle w:val="Compact"/>
+        <w:numPr>
+          <w:numId w:val="1002"/>
+          <w:ilvl w:val="0"/>
+        </w:numPr>
+      </w:pPr>
+      <w:r>
+        <w:t xml:space="preserve">errors have the same variance for all</w:t>
+      </w:r>
+      <w:r>
+        <w:t xml:space="preserve"> </w:t>
+      </w:r>
+      <m:oMath>
+        <m:r>
+          <m:t>t</m:t>
+        </m:r>
+        <m:r>
+          <m:t>e</m:t>
+        </m:r>
+        <m:r>
+          <m:t>m</m:t>
+        </m:r>
+        <m:r>
+          <m:t>p</m:t>
+        </m:r>
+      </m:oMath>
+    </w:p>
+    <w:p>
+      <w:pPr>
+        <w:pStyle w:val="Compact"/>
+        <w:numPr>
+          <w:numId w:val="1002"/>
+          <w:ilvl w:val="0"/>
+        </w:numPr>
+      </w:pPr>
+      <w:r>
+        <w:t xml:space="preserve">errors are independent of each other</w:t>
+      </w:r>
+    </w:p>
+    <w:p>
+      <w:pPr>
+        <w:pStyle w:val="Compact"/>
+        <w:numPr>
+          <w:numId w:val="1002"/>
+          <w:ilvl w:val="0"/>
+        </w:numPr>
+      </w:pPr>
+      <w:r>
+        <w:t xml:space="preserve">errors are normally distributed.</w:t>
+      </w:r>
+    </w:p>
+    <w:p>
+      <w:pPr>
+        <w:pStyle w:val="FirstParagraph"/>
+      </w:pPr>
+      <w:r>
+        <w:t xml:space="preserve">From the plot of residuals against the predicted values, it can be seen that the residuals are scattered evenly around the zero horizontal line. This suggests that the relationship is linear, and that the errors have the same variance. The errors appear scattered, which would suggest that the errors are independent of each other. The mean of the reisuals is close to zero. Also, based on the sharpiro-wilk test, we fail to reject that the residuals are normally distributed. We can conclude that the regression line does appear to be a good fit and that the model assumptions are satisfied.</w:t>
       </w:r>
     </w:p>
     <w:p>
@@ -2301,8 +2466,8 @@
       <w:pPr>
         <w:pStyle w:val="Heading3"/>
       </w:pPr>
-      <w:bookmarkStart w:id="42" w:name="part-1i"/>
-      <w:bookmarkEnd w:id="42"/>
+      <w:bookmarkStart w:id="43" w:name="part-1i"/>
+      <w:bookmarkEnd w:id="43"/>
       <w:r>
         <w:t xml:space="preserve">Part 1i</w:t>
       </w:r>
@@ -2319,8 +2484,8 @@
       <w:pPr>
         <w:pStyle w:val="Heading3"/>
       </w:pPr>
-      <w:bookmarkStart w:id="43" w:name="answer-1i-------------"/>
-      <w:bookmarkEnd w:id="43"/>
+      <w:bookmarkStart w:id="44" w:name="answer-1i-------------"/>
+      <w:bookmarkEnd w:id="44"/>
       <w:r>
         <w:t xml:space="preserve">-|-|-|-|-|-|-|-|-|-|-|- Answer 1i -|-|-|-|-|-|-|-|-|-|-|-</w:t>
       </w:r>
@@ -2330,7 +2495,7 @@
         <w:pStyle w:val="FirstParagraph"/>
       </w:pPr>
       <w:r>
-        <w:t xml:space="preserve">Replace this text with your answer here</w:t>
+        <w:t xml:space="preserve">There are high and low points in the middle. I think that there strong influence in high and low direction cancels out an effect on the estimated regression equation. However, due to greater variability, it may have some influence on the confidence interval.</w:t>
       </w:r>
     </w:p>
     <w:p>
@@ -2344,8 +2509,8 @@
       <w:pPr>
         <w:pStyle w:val="Heading3"/>
       </w:pPr>
-      <w:bookmarkStart w:id="44" w:name="part-1j"/>
-      <w:bookmarkEnd w:id="44"/>
+      <w:bookmarkStart w:id="45" w:name="part-1j"/>
+      <w:bookmarkEnd w:id="45"/>
       <w:r>
         <w:t xml:space="preserve">Part 1j</w:t>
       </w:r>
@@ -2379,8 +2544,8 @@
       <w:pPr>
         <w:pStyle w:val="Heading3"/>
       </w:pPr>
-      <w:bookmarkStart w:id="45" w:name="answer-1j-------------"/>
-      <w:bookmarkEnd w:id="45"/>
+      <w:bookmarkStart w:id="46" w:name="answer-1j-------------"/>
+      <w:bookmarkEnd w:id="46"/>
       <w:r>
         <w:t xml:space="preserve">-|-|-|-|-|-|-|-|-|-|-|- Answer 1j -|-|-|-|-|-|-|-|-|-|-|-</w:t>
       </w:r>
@@ -2393,7 +2558,177 @@
         <w:rPr>
           <w:rStyle w:val="CommentTok"/>
         </w:rPr>
-        <w:t xml:space="preserve"># Insert your R code here.</w:t>
+        <w:t xml:space="preserve"># Create full model.</w:t>
+      </w:r>
+      <w:r>
+        <w:br w:type="textWrapping"/>
+      </w:r>
+      <w:r>
+        <w:rPr>
+          <w:rStyle w:val="NormalTok"/>
+        </w:rPr>
+        <w:t xml:space="preserve">heartratetemp.model.full&lt;-</w:t>
+      </w:r>
+      <w:r>
+        <w:rPr>
+          <w:rStyle w:val="KeywordTok"/>
+        </w:rPr>
+        <w:t xml:space="preserve">with</w:t>
+      </w:r>
+      <w:r>
+        <w:rPr>
+          <w:rStyle w:val="NormalTok"/>
+        </w:rPr>
+        <w:t xml:space="preserve">(normtemp,</w:t>
+      </w:r>
+      <w:r>
+        <w:rPr>
+          <w:rStyle w:val="KeywordTok"/>
+        </w:rPr>
+        <w:t xml:space="preserve">lm</w:t>
+      </w:r>
+      <w:r>
+        <w:rPr>
+          <w:rStyle w:val="NormalTok"/>
+        </w:rPr>
+        <w:t xml:space="preserve">(hr</w:t>
+      </w:r>
+      <w:r>
+        <w:rPr>
+          <w:rStyle w:val="OperatorTok"/>
+        </w:rPr>
+        <w:t xml:space="preserve">~</w:t>
+      </w:r>
+      <w:r>
+        <w:rPr>
+          <w:rStyle w:val="KeywordTok"/>
+        </w:rPr>
+        <w:t xml:space="preserve">factor</w:t>
+      </w:r>
+      <w:r>
+        <w:rPr>
+          <w:rStyle w:val="NormalTok"/>
+        </w:rPr>
+        <w:t xml:space="preserve">(temp)))</w:t>
+      </w:r>
+      <w:r>
+        <w:br w:type="textWrapping"/>
+      </w:r>
+      <w:r>
+        <w:rPr>
+          <w:rStyle w:val="NormalTok"/>
+        </w:rPr>
+        <w:t xml:space="preserve">results &lt;-</w:t>
+      </w:r>
+      <w:r>
+        <w:rPr>
+          <w:rStyle w:val="StringTok"/>
+        </w:rPr>
+        <w:t xml:space="preserve"> </w:t>
+      </w:r>
+      <w:r>
+        <w:rPr>
+          <w:rStyle w:val="KeywordTok"/>
+        </w:rPr>
+        <w:t xml:space="preserve">anova</w:t>
+      </w:r>
+      <w:r>
+        <w:rPr>
+          <w:rStyle w:val="NormalTok"/>
+        </w:rPr>
+        <w:t xml:space="preserve">( linear.heartratetemp.model, heartratetemp.model.full )</w:t>
+      </w:r>
+      <w:r>
+        <w:br w:type="textWrapping"/>
+      </w:r>
+      <w:r>
+        <w:rPr>
+          <w:rStyle w:val="CommentTok"/>
+        </w:rPr>
+        <w:t xml:space="preserve">#results$F</w:t>
+      </w:r>
+      <w:r>
+        <w:br w:type="textWrapping"/>
+      </w:r>
+      <w:r>
+        <w:rPr>
+          <w:rStyle w:val="CommentTok"/>
+        </w:rPr>
+        <w:t xml:space="preserve">#results$'Pr(&gt;F)'</w:t>
+      </w:r>
+      <w:r>
+        <w:br w:type="textWrapping"/>
+      </w:r>
+      <w:r>
+        <w:rPr>
+          <w:rStyle w:val="NormalTok"/>
+        </w:rPr>
+        <w:t xml:space="preserve">results</w:t>
+      </w:r>
+    </w:p>
+    <w:p>
+      <w:pPr>
+        <w:pStyle w:val="SourceCode"/>
+      </w:pPr>
+      <w:r>
+        <w:rPr>
+          <w:rStyle w:val="VerbatimChar"/>
+        </w:rPr>
+        <w:t xml:space="preserve">## Analysis of Variance Table</w:t>
+      </w:r>
+      <w:r>
+        <w:br w:type="textWrapping"/>
+      </w:r>
+      <w:r>
+        <w:rPr>
+          <w:rStyle w:val="VerbatimChar"/>
+        </w:rPr>
+        <w:t xml:space="preserve">## </w:t>
+      </w:r>
+      <w:r>
+        <w:br w:type="textWrapping"/>
+      </w:r>
+      <w:r>
+        <w:rPr>
+          <w:rStyle w:val="VerbatimChar"/>
+        </w:rPr>
+        <w:t xml:space="preserve">## Model 1: hr ~ temp</w:t>
+      </w:r>
+      <w:r>
+        <w:br w:type="textWrapping"/>
+      </w:r>
+      <w:r>
+        <w:rPr>
+          <w:rStyle w:val="VerbatimChar"/>
+        </w:rPr>
+        <w:t xml:space="preserve">## Model 2: hr ~ factor(temp)</w:t>
+      </w:r>
+      <w:r>
+        <w:br w:type="textWrapping"/>
+      </w:r>
+      <w:r>
+        <w:rPr>
+          <w:rStyle w:val="VerbatimChar"/>
+        </w:rPr>
+        <w:t xml:space="preserve">##   Res.Df    RSS Df Sum of Sq      F Pr(&gt;F)</w:t>
+      </w:r>
+      <w:r>
+        <w:br w:type="textWrapping"/>
+      </w:r>
+      <w:r>
+        <w:rPr>
+          <w:rStyle w:val="VerbatimChar"/>
+        </w:rPr>
+        <w:t xml:space="preserve">## 1    126 6009.6                           </w:t>
+      </w:r>
+      <w:r>
+        <w:br w:type="textWrapping"/>
+      </w:r>
+      <w:r>
+        <w:rPr>
+          <w:rStyle w:val="VerbatimChar"/>
+        </w:rPr>
+        <w:t xml:space="preserve">## 2     96 4177.4 30    1832.2 1.4035 0.1103</w:t>
       </w:r>
     </w:p>
     <w:p>
@@ -2401,7 +2736,23 @@
         <w:pStyle w:val="FirstParagraph"/>
       </w:pPr>
       <w:r>
-        <w:t xml:space="preserve">Replace this text with your answer here.</w:t>
+        <w:t xml:space="preserve">$$ H_0: \mbox{line model}, \hspace{1in} H_a: \mbox{full model} $$</w:t>
+      </w:r>
+    </w:p>
+    <w:p>
+      <w:pPr>
+        <w:pStyle w:val="FirstParagraph"/>
+      </w:pPr>
+      <w:r>
+        <w:t xml:space="preserve">.</w:t>
+      </w:r>
+    </w:p>
+    <w:p>
+      <w:pPr>
+        <w:pStyle w:val="BodyText"/>
+      </w:pPr>
+      <w:r>
+        <w:t xml:space="preserve">The F-statistic 1.403484 and the p-value is 0.1103044. At a 5% level of significance, we fail to reject the null hypothesis that the line model is a good fit for the data.</w:t>
       </w:r>
     </w:p>
     <w:p>
@@ -2415,8 +2766,8 @@
       <w:pPr>
         <w:pStyle w:val="Heading3"/>
       </w:pPr>
-      <w:bookmarkStart w:id="46" w:name="part-1k"/>
-      <w:bookmarkEnd w:id="46"/>
+      <w:bookmarkStart w:id="47" w:name="part-1k"/>
+      <w:bookmarkEnd w:id="47"/>
       <w:r>
         <w:t xml:space="preserve">Part 1k</w:t>
       </w:r>
@@ -2433,8 +2784,8 @@
       <w:pPr>
         <w:pStyle w:val="Heading3"/>
       </w:pPr>
-      <w:bookmarkStart w:id="47" w:name="answer-1k-------------"/>
-      <w:bookmarkEnd w:id="47"/>
+      <w:bookmarkStart w:id="48" w:name="answer-1k-------------"/>
+      <w:bookmarkEnd w:id="48"/>
       <w:r>
         <w:t xml:space="preserve">-|-|-|-|-|-|-|-|-|-|-|- Answer 1k -|-|-|-|-|-|-|-|-|-|-|-</w:t>
       </w:r>
@@ -2447,7 +2798,185 @@
         <w:rPr>
           <w:rStyle w:val="CommentTok"/>
         </w:rPr>
-        <w:t xml:space="preserve"># Insert your R code here.</w:t>
+        <w:t xml:space="preserve"># Breusch-Pagan test for the constancy of error variance</w:t>
+      </w:r>
+      <w:r>
+        <w:br w:type="textWrapping"/>
+      </w:r>
+      <w:r>
+        <w:rPr>
+          <w:rStyle w:val="KeywordTok"/>
+        </w:rPr>
+        <w:t xml:space="preserve">require</w:t>
+      </w:r>
+      <w:r>
+        <w:rPr>
+          <w:rStyle w:val="NormalTok"/>
+        </w:rPr>
+        <w:t xml:space="preserve">(lmtest) </w:t>
+      </w:r>
+      <w:r>
+        <w:rPr>
+          <w:rStyle w:val="CommentTok"/>
+        </w:rPr>
+        <w:t xml:space="preserve"># install if needed</w:t>
+      </w:r>
+    </w:p>
+    <w:p>
+      <w:pPr>
+        <w:pStyle w:val="SourceCode"/>
+      </w:pPr>
+      <w:r>
+        <w:rPr>
+          <w:rStyle w:val="VerbatimChar"/>
+        </w:rPr>
+        <w:t xml:space="preserve">## Loading required package: lmtest</w:t>
+      </w:r>
+    </w:p>
+    <w:p>
+      <w:pPr>
+        <w:pStyle w:val="SourceCode"/>
+      </w:pPr>
+      <w:r>
+        <w:rPr>
+          <w:rStyle w:val="VerbatimChar"/>
+        </w:rPr>
+        <w:t xml:space="preserve">## Warning: package 'lmtest' was built under R version 3.4.4</w:t>
+      </w:r>
+    </w:p>
+    <w:p>
+      <w:pPr>
+        <w:pStyle w:val="SourceCode"/>
+      </w:pPr>
+      <w:r>
+        <w:rPr>
+          <w:rStyle w:val="VerbatimChar"/>
+        </w:rPr>
+        <w:t xml:space="preserve">## Loading required package: zoo</w:t>
+      </w:r>
+    </w:p>
+    <w:p>
+      <w:pPr>
+        <w:pStyle w:val="SourceCode"/>
+      </w:pPr>
+      <w:r>
+        <w:rPr>
+          <w:rStyle w:val="VerbatimChar"/>
+        </w:rPr>
+        <w:t xml:space="preserve">## Warning: package 'zoo' was built under R version 3.4.4</w:t>
+      </w:r>
+    </w:p>
+    <w:p>
+      <w:pPr>
+        <w:pStyle w:val="SourceCode"/>
+      </w:pPr>
+      <w:r>
+        <w:rPr>
+          <w:rStyle w:val="VerbatimChar"/>
+        </w:rPr>
+        <w:t xml:space="preserve">## </w:t>
+      </w:r>
+      <w:r>
+        <w:br w:type="textWrapping"/>
+      </w:r>
+      <w:r>
+        <w:rPr>
+          <w:rStyle w:val="VerbatimChar"/>
+        </w:rPr>
+        <w:t xml:space="preserve">## Attaching package: 'zoo'</w:t>
+      </w:r>
+    </w:p>
+    <w:p>
+      <w:pPr>
+        <w:pStyle w:val="SourceCode"/>
+      </w:pPr>
+      <w:r>
+        <w:rPr>
+          <w:rStyle w:val="VerbatimChar"/>
+        </w:rPr>
+        <w:t xml:space="preserve">## The following objects are masked from 'package:base':</w:t>
+      </w:r>
+      <w:r>
+        <w:br w:type="textWrapping"/>
+      </w:r>
+      <w:r>
+        <w:rPr>
+          <w:rStyle w:val="VerbatimChar"/>
+        </w:rPr>
+        <w:t xml:space="preserve">## </w:t>
+      </w:r>
+      <w:r>
+        <w:br w:type="textWrapping"/>
+      </w:r>
+      <w:r>
+        <w:rPr>
+          <w:rStyle w:val="VerbatimChar"/>
+        </w:rPr>
+        <w:t xml:space="preserve">##     as.Date, as.Date.numeric</w:t>
+      </w:r>
+    </w:p>
+    <w:p>
+      <w:pPr>
+        <w:pStyle w:val="SourceCode"/>
+      </w:pPr>
+      <w:r>
+        <w:rPr>
+          <w:rStyle w:val="KeywordTok"/>
+        </w:rPr>
+        <w:t xml:space="preserve">bptest</w:t>
+      </w:r>
+      <w:r>
+        <w:rPr>
+          <w:rStyle w:val="NormalTok"/>
+        </w:rPr>
+        <w:t xml:space="preserve">(linear.heartratetemp.model)</w:t>
+      </w:r>
+    </w:p>
+    <w:p>
+      <w:pPr>
+        <w:pStyle w:val="SourceCode"/>
+      </w:pPr>
+      <w:r>
+        <w:rPr>
+          <w:rStyle w:val="VerbatimChar"/>
+        </w:rPr>
+        <w:t xml:space="preserve">## </w:t>
+      </w:r>
+      <w:r>
+        <w:br w:type="textWrapping"/>
+      </w:r>
+      <w:r>
+        <w:rPr>
+          <w:rStyle w:val="VerbatimChar"/>
+        </w:rPr>
+        <w:t xml:space="preserve">##  studentized Breusch-Pagan test</w:t>
+      </w:r>
+      <w:r>
+        <w:br w:type="textWrapping"/>
+      </w:r>
+      <w:r>
+        <w:rPr>
+          <w:rStyle w:val="VerbatimChar"/>
+        </w:rPr>
+        <w:t xml:space="preserve">## </w:t>
+      </w:r>
+      <w:r>
+        <w:br w:type="textWrapping"/>
+      </w:r>
+      <w:r>
+        <w:rPr>
+          <w:rStyle w:val="VerbatimChar"/>
+        </w:rPr>
+        <w:t xml:space="preserve">## data:  linear.heartratetemp.model</w:t>
+      </w:r>
+      <w:r>
+        <w:br w:type="textWrapping"/>
+      </w:r>
+      <w:r>
+        <w:rPr>
+          <w:rStyle w:val="VerbatimChar"/>
+        </w:rPr>
+        <w:t xml:space="preserve">## BP = 0.19584, df = 1, p-value = 0.6581</w:t>
       </w:r>
     </w:p>
     <w:p>
@@ -2455,7 +2984,15 @@
         <w:pStyle w:val="FirstParagraph"/>
       </w:pPr>
       <w:r>
-        <w:t xml:space="preserve">Replace this text with your answer here.</w:t>
+        <w:t xml:space="preserve">$$ H_0: \mbox{equal variances}, \hspace{.5in} H_1: \mbox{unequal variances}$$</w:t>
+      </w:r>
+    </w:p>
+    <w:p>
+      <w:pPr>
+        <w:pStyle w:val="FirstParagraph"/>
+      </w:pPr>
+      <w:r>
+        <w:t xml:space="preserve">The BP statistic is 0.19584 and the p-value is 0.6581. At a 5% level of significance, we fail to reject the null hypothesis that the model has equal variances.</w:t>
       </w:r>
     </w:p>
     <w:p>
@@ -2469,8 +3006,8 @@
       <w:pPr>
         <w:pStyle w:val="Heading3"/>
       </w:pPr>
-      <w:bookmarkStart w:id="48" w:name="part-1l"/>
-      <w:bookmarkEnd w:id="48"/>
+      <w:bookmarkStart w:id="49" w:name="part-1l"/>
+      <w:bookmarkEnd w:id="49"/>
       <w:r>
         <w:t xml:space="preserve">Part 1l</w:t>
       </w:r>
@@ -2498,8 +3035,8 @@
       <w:pPr>
         <w:pStyle w:val="Heading3"/>
       </w:pPr>
-      <w:bookmarkStart w:id="49" w:name="answer-1l-------------"/>
-      <w:bookmarkEnd w:id="49"/>
+      <w:bookmarkStart w:id="50" w:name="answer-1l-------------"/>
+      <w:bookmarkEnd w:id="50"/>
       <w:r>
         <w:t xml:space="preserve">-|-|-|-|-|-|-|-|-|-|-|- Answer 1l -|-|-|-|-|-|-|-|-|-|-|-</w:t>
       </w:r>
@@ -2512,7 +3049,105 @@
         <w:rPr>
           <w:rStyle w:val="CommentTok"/>
         </w:rPr>
-        <w:t xml:space="preserve"># Insert your R code here.</w:t>
+        <w:t xml:space="preserve"># Calculate and interpret Pearson correlation coefficient</w:t>
+      </w:r>
+      <w:r>
+        <w:br w:type="textWrapping"/>
+      </w:r>
+      <w:r>
+        <w:rPr>
+          <w:rStyle w:val="NormalTok"/>
+        </w:rPr>
+        <w:t xml:space="preserve">correlation.test &lt;-</w:t>
+      </w:r>
+      <w:r>
+        <w:rPr>
+          <w:rStyle w:val="StringTok"/>
+        </w:rPr>
+        <w:t xml:space="preserve"> </w:t>
+      </w:r>
+      <w:r>
+        <w:rPr>
+          <w:rStyle w:val="KeywordTok"/>
+        </w:rPr>
+        <w:t xml:space="preserve">with</w:t>
+      </w:r>
+      <w:r>
+        <w:rPr>
+          <w:rStyle w:val="NormalTok"/>
+        </w:rPr>
+        <w:t xml:space="preserve">(normtemp, </w:t>
+      </w:r>
+      <w:r>
+        <w:rPr>
+          <w:rStyle w:val="KeywordTok"/>
+        </w:rPr>
+        <w:t xml:space="preserve">cor.test</w:t>
+      </w:r>
+      <w:r>
+        <w:rPr>
+          <w:rStyle w:val="NormalTok"/>
+        </w:rPr>
+        <w:t xml:space="preserve">(temp, hr, </w:t>
+      </w:r>
+      <w:r>
+        <w:rPr>
+          <w:rStyle w:val="DataTypeTok"/>
+        </w:rPr>
+        <w:t xml:space="preserve">method=</w:t>
+      </w:r>
+      <w:r>
+        <w:rPr>
+          <w:rStyle w:val="StringTok"/>
+        </w:rPr>
+        <w:t xml:space="preserve">"pearson"</w:t>
+      </w:r>
+      <w:r>
+        <w:rPr>
+          <w:rStyle w:val="NormalTok"/>
+        </w:rPr>
+        <w:t xml:space="preserve">) )</w:t>
+      </w:r>
+      <w:r>
+        <w:br w:type="textWrapping"/>
+      </w:r>
+      <w:r>
+        <w:rPr>
+          <w:rStyle w:val="NormalTok"/>
+        </w:rPr>
+        <w:t xml:space="preserve">correlation.test</w:t>
+      </w:r>
+      <w:r>
+        <w:rPr>
+          <w:rStyle w:val="OperatorTok"/>
+        </w:rPr>
+        <w:t xml:space="preserve">$</w:t>
+      </w:r>
+      <w:r>
+        <w:rPr>
+          <w:rStyle w:val="NormalTok"/>
+        </w:rPr>
+        <w:t xml:space="preserve">estimate</w:t>
+      </w:r>
+    </w:p>
+    <w:p>
+      <w:pPr>
+        <w:pStyle w:val="SourceCode"/>
+      </w:pPr>
+      <w:r>
+        <w:rPr>
+          <w:rStyle w:val="VerbatimChar"/>
+        </w:rPr>
+        <w:t xml:space="preserve">##       cor </w:t>
+      </w:r>
+      <w:r>
+        <w:br w:type="textWrapping"/>
+      </w:r>
+      <w:r>
+        <w:rPr>
+          <w:rStyle w:val="VerbatimChar"/>
+        </w:rPr>
+        <w:t xml:space="preserve">## 0.2483778</w:t>
       </w:r>
     </w:p>
     <w:p>
@@ -2520,7 +3155,7 @@
         <w:pStyle w:val="FirstParagraph"/>
       </w:pPr>
       <w:r>
-        <w:t xml:space="preserve">Replace this text with your interpretation here.</w:t>
+        <w:t xml:space="preserve">The pearson correlation coefficient of .25 indicates a weak positive relationship between body temperature and heart rate.</w:t>
       </w:r>
     </w:p>
     <w:p>
@@ -2534,8 +3169,8 @@
       <w:pPr>
         <w:pStyle w:val="Heading3"/>
       </w:pPr>
-      <w:bookmarkStart w:id="50" w:name="part-1m"/>
-      <w:bookmarkEnd w:id="50"/>
+      <w:bookmarkStart w:id="51" w:name="part-1m"/>
+      <w:bookmarkEnd w:id="51"/>
       <w:r>
         <w:t xml:space="preserve">Part 1m</w:t>
       </w:r>
@@ -2563,8 +3198,8 @@
       <w:pPr>
         <w:pStyle w:val="Heading3"/>
       </w:pPr>
-      <w:bookmarkStart w:id="51" w:name="answer-1m-------------"/>
-      <w:bookmarkEnd w:id="51"/>
+      <w:bookmarkStart w:id="52" w:name="answer-1m-------------"/>
+      <w:bookmarkEnd w:id="52"/>
       <w:r>
         <w:t xml:space="preserve">-|-|-|-|-|-|-|-|-|-|-|- Answer 1m -|-|-|-|-|-|-|-|-|-|-|-</w:t>
       </w:r>
@@ -2577,7 +3212,57 @@
         <w:rPr>
           <w:rStyle w:val="CommentTok"/>
         </w:rPr>
-        <w:t xml:space="preserve"># Insert your R code here.</w:t>
+        <w:t xml:space="preserve"># Construct a 95% CI for the Pearson correlation coefficient.</w:t>
+      </w:r>
+      <w:r>
+        <w:br w:type="textWrapping"/>
+      </w:r>
+      <w:r>
+        <w:rPr>
+          <w:rStyle w:val="NormalTok"/>
+        </w:rPr>
+        <w:t xml:space="preserve">correlation.test</w:t>
+      </w:r>
+      <w:r>
+        <w:rPr>
+          <w:rStyle w:val="OperatorTok"/>
+        </w:rPr>
+        <w:t xml:space="preserve">$</w:t>
+      </w:r>
+      <w:r>
+        <w:rPr>
+          <w:rStyle w:val="NormalTok"/>
+        </w:rPr>
+        <w:t xml:space="preserve">conf.int</w:t>
+      </w:r>
+    </w:p>
+    <w:p>
+      <w:pPr>
+        <w:pStyle w:val="SourceCode"/>
+      </w:pPr>
+      <w:r>
+        <w:rPr>
+          <w:rStyle w:val="VerbatimChar"/>
+        </w:rPr>
+        <w:t xml:space="preserve">## [1] 0.07821862 0.40447500</w:t>
+      </w:r>
+      <w:r>
+        <w:br w:type="textWrapping"/>
+      </w:r>
+      <w:r>
+        <w:rPr>
+          <w:rStyle w:val="VerbatimChar"/>
+        </w:rPr>
+        <w:t xml:space="preserve">## attr(,"conf.level")</w:t>
+      </w:r>
+      <w:r>
+        <w:br w:type="textWrapping"/>
+      </w:r>
+      <w:r>
+        <w:rPr>
+          <w:rStyle w:val="VerbatimChar"/>
+        </w:rPr>
+        <w:t xml:space="preserve">## [1] 0.95</w:t>
       </w:r>
     </w:p>
     <w:p>
@@ -2591,8 +3276,8 @@
       <w:pPr>
         <w:pStyle w:val="Heading3"/>
       </w:pPr>
-      <w:bookmarkStart w:id="52" w:name="part-1n"/>
-      <w:bookmarkEnd w:id="52"/>
+      <w:bookmarkStart w:id="53" w:name="part-1n"/>
+      <w:bookmarkEnd w:id="53"/>
       <w:r>
         <w:t xml:space="preserve">Part 1n</w:t>
       </w:r>
@@ -2660,8 +3345,8 @@
       <w:pPr>
         <w:pStyle w:val="Heading3"/>
       </w:pPr>
-      <w:bookmarkStart w:id="53" w:name="answer-1n-------------"/>
-      <w:bookmarkEnd w:id="53"/>
+      <w:bookmarkStart w:id="54" w:name="answer-1n-------------"/>
+      <w:bookmarkEnd w:id="54"/>
       <w:r>
         <w:t xml:space="preserve">-|-|-|-|-|-|-|-|-|-|-|- Answer 1n -|-|-|-|-|-|-|-|-|-|-|-</w:t>
       </w:r>
@@ -2672,9 +3357,162 @@
       </w:pPr>
       <w:r>
         <w:rPr>
-          <w:rStyle w:val="CommentTok"/>
-        </w:rPr>
-        <w:t xml:space="preserve"># Insert your R code here.</w:t>
+          <w:rStyle w:val="VerbatimChar"/>
+        </w:rPr>
+        <w:t xml:space="preserve">## </w:t>
+      </w:r>
+      <w:r>
+        <w:br w:type="textWrapping"/>
+      </w:r>
+      <w:r>
+        <w:rPr>
+          <w:rStyle w:val="VerbatimChar"/>
+        </w:rPr>
+        <w:t xml:space="preserve">## Call:</w:t>
+      </w:r>
+      <w:r>
+        <w:br w:type="textWrapping"/>
+      </w:r>
+      <w:r>
+        <w:rPr>
+          <w:rStyle w:val="VerbatimChar"/>
+        </w:rPr>
+        <w:t xml:space="preserve">## lm(formula = hr ~ temp)</w:t>
+      </w:r>
+      <w:r>
+        <w:br w:type="textWrapping"/>
+      </w:r>
+      <w:r>
+        <w:rPr>
+          <w:rStyle w:val="VerbatimChar"/>
+        </w:rPr>
+        <w:t xml:space="preserve">## </w:t>
+      </w:r>
+      <w:r>
+        <w:br w:type="textWrapping"/>
+      </w:r>
+      <w:r>
+        <w:rPr>
+          <w:rStyle w:val="VerbatimChar"/>
+        </w:rPr>
+        <w:t xml:space="preserve">## Residuals:</w:t>
+      </w:r>
+      <w:r>
+        <w:br w:type="textWrapping"/>
+      </w:r>
+      <w:r>
+        <w:rPr>
+          <w:rStyle w:val="VerbatimChar"/>
+        </w:rPr>
+        <w:t xml:space="preserve">##      Min       1Q   Median       3Q      Max </w:t>
+      </w:r>
+      <w:r>
+        <w:br w:type="textWrapping"/>
+      </w:r>
+      <w:r>
+        <w:rPr>
+          <w:rStyle w:val="VerbatimChar"/>
+        </w:rPr>
+        <w:t xml:space="preserve">## -16.6629  -4.7421   0.3816   4.8519  15.8519 </w:t>
+      </w:r>
+      <w:r>
+        <w:br w:type="textWrapping"/>
+      </w:r>
+      <w:r>
+        <w:rPr>
+          <w:rStyle w:val="VerbatimChar"/>
+        </w:rPr>
+        <w:t xml:space="preserve">## </w:t>
+      </w:r>
+      <w:r>
+        <w:br w:type="textWrapping"/>
+      </w:r>
+      <w:r>
+        <w:rPr>
+          <w:rStyle w:val="VerbatimChar"/>
+        </w:rPr>
+        <w:t xml:space="preserve">## Coefficients:</w:t>
+      </w:r>
+      <w:r>
+        <w:br w:type="textWrapping"/>
+      </w:r>
+      <w:r>
+        <w:rPr>
+          <w:rStyle w:val="VerbatimChar"/>
+        </w:rPr>
+        <w:t xml:space="preserve">##              Estimate Std. Error t value Pr(&gt;|t|)   </w:t>
+      </w:r>
+      <w:r>
+        <w:br w:type="textWrapping"/>
+      </w:r>
+      <w:r>
+        <w:rPr>
+          <w:rStyle w:val="VerbatimChar"/>
+        </w:rPr>
+        <w:t xml:space="preserve">## (Intercept) -179.1193    87.8417  -2.039   0.0435 * </w:t>
+      </w:r>
+      <w:r>
+        <w:br w:type="textWrapping"/>
+      </w:r>
+      <w:r>
+        <w:rPr>
+          <w:rStyle w:val="VerbatimChar"/>
+        </w:rPr>
+        <w:t xml:space="preserve">## temp           2.5742     0.8944   2.878   0.0047 **</w:t>
+      </w:r>
+      <w:r>
+        <w:br w:type="textWrapping"/>
+      </w:r>
+      <w:r>
+        <w:rPr>
+          <w:rStyle w:val="VerbatimChar"/>
+        </w:rPr>
+        <w:t xml:space="preserve">## ---</w:t>
+      </w:r>
+      <w:r>
+        <w:br w:type="textWrapping"/>
+      </w:r>
+      <w:r>
+        <w:rPr>
+          <w:rStyle w:val="VerbatimChar"/>
+        </w:rPr>
+        <w:t xml:space="preserve">## Signif. codes:  0 '***' 0.001 '**' 0.01 '*' 0.05 '.' 0.1 ' ' 1</w:t>
+      </w:r>
+      <w:r>
+        <w:br w:type="textWrapping"/>
+      </w:r>
+      <w:r>
+        <w:rPr>
+          <w:rStyle w:val="VerbatimChar"/>
+        </w:rPr>
+        <w:t xml:space="preserve">## </w:t>
+      </w:r>
+      <w:r>
+        <w:br w:type="textWrapping"/>
+      </w:r>
+      <w:r>
+        <w:rPr>
+          <w:rStyle w:val="VerbatimChar"/>
+        </w:rPr>
+        <w:t xml:space="preserve">## Residual standard error: 6.906 on 126 degrees of freedom</w:t>
+      </w:r>
+      <w:r>
+        <w:br w:type="textWrapping"/>
+      </w:r>
+      <w:r>
+        <w:rPr>
+          <w:rStyle w:val="VerbatimChar"/>
+        </w:rPr>
+        <w:t xml:space="preserve">## Multiple R-squared:  0.06169,    Adjusted R-squared:  0.05424 </w:t>
+      </w:r>
+      <w:r>
+        <w:br w:type="textWrapping"/>
+      </w:r>
+      <w:r>
+        <w:rPr>
+          <w:rStyle w:val="VerbatimChar"/>
+        </w:rPr>
+        <w:t xml:space="preserve">## F-statistic: 8.284 on 1 and 126 DF,  p-value: 0.004699</w:t>
       </w:r>
     </w:p>
     <w:p>
@@ -2682,7 +3520,7 @@
         <w:pStyle w:val="FirstParagraph"/>
       </w:pPr>
       <w:r>
-        <w:t xml:space="preserve">Replace this text with your interpretation here.</w:t>
+        <w:t xml:space="preserve">The adjusted R-squared is 0.05424. That means only 5.4% of the variation is explained by the model.</w:t>
       </w:r>
     </w:p>
     <w:p>
@@ -2696,8 +3534,8 @@
       <w:pPr>
         <w:pStyle w:val="Heading3"/>
       </w:pPr>
-      <w:bookmarkStart w:id="54" w:name="part-1o"/>
-      <w:bookmarkEnd w:id="54"/>
+      <w:bookmarkStart w:id="55" w:name="part-1o"/>
+      <w:bookmarkEnd w:id="55"/>
       <w:r>
         <w:t xml:space="preserve">Part 1o</w:t>
       </w:r>
@@ -2714,8 +3552,8 @@
       <w:pPr>
         <w:pStyle w:val="Heading3"/>
       </w:pPr>
-      <w:bookmarkStart w:id="55" w:name="answer-1o-------------"/>
-      <w:bookmarkEnd w:id="55"/>
+      <w:bookmarkStart w:id="56" w:name="answer-1o-------------"/>
+      <w:bookmarkEnd w:id="56"/>
       <w:r>
         <w:t xml:space="preserve">-|-|-|-|-|-|-|-|-|-|-|- Answer 1o -|-|-|-|-|-|-|-|-|-|-|-</w:t>
       </w:r>
@@ -2725,7 +3563,7 @@
         <w:pStyle w:val="FirstParagraph"/>
       </w:pPr>
       <w:r>
-        <w:t xml:space="preserve">Replace this text with your answer here.</w:t>
+        <w:t xml:space="preserve">Based on the adjusted R squared, the model does not have signficant predictive powers, and probably should not be used to predict heart rate. However, there is some explanatory power in temperature to heart rate, and the model could be updated to include more factors like age for example in order to make better predictions.</w:t>
       </w:r>
     </w:p>
     <w:p>
@@ -2739,8 +3577,8 @@
       <w:pPr>
         <w:pStyle w:val="Heading3"/>
       </w:pPr>
-      <w:bookmarkStart w:id="56" w:name="part-1p"/>
-      <w:bookmarkEnd w:id="56"/>
+      <w:bookmarkStart w:id="57" w:name="part-1p"/>
+      <w:bookmarkEnd w:id="57"/>
       <w:r>
         <w:t xml:space="preserve">Part 1p</w:t>
       </w:r>
@@ -2780,8 +3618,8 @@
       <w:pPr>
         <w:pStyle w:val="Heading3"/>
       </w:pPr>
-      <w:bookmarkStart w:id="57" w:name="answer-1p-------------"/>
-      <w:bookmarkEnd w:id="57"/>
+      <w:bookmarkStart w:id="58" w:name="answer-1p-------------"/>
+      <w:bookmarkEnd w:id="58"/>
       <w:r>
         <w:t xml:space="preserve">-|-|-|-|-|-|-|-|-|-|-|- Answer 1p -|-|-|-|-|-|-|-|-|-|-|-</w:t>
       </w:r>
@@ -2792,9 +3630,38 @@
       </w:pPr>
       <w:r>
         <w:rPr>
-          <w:rStyle w:val="CommentTok"/>
-        </w:rPr>
-        <w:t xml:space="preserve"># Insert your R code here.</w:t>
+          <w:rStyle w:val="VerbatimChar"/>
+        </w:rPr>
+        <w:t xml:space="preserve">## Warning in cor.test.default(temp, hr, method = "spearman"): Cannot compute</w:t>
+      </w:r>
+      <w:r>
+        <w:br w:type="textWrapping"/>
+      </w:r>
+      <w:r>
+        <w:rPr>
+          <w:rStyle w:val="VerbatimChar"/>
+        </w:rPr>
+        <w:t xml:space="preserve">## exact p-value with ties</w:t>
+      </w:r>
+    </w:p>
+    <w:p>
+      <w:pPr>
+        <w:pStyle w:val="SourceCode"/>
+      </w:pPr>
+      <w:r>
+        <w:rPr>
+          <w:rStyle w:val="VerbatimChar"/>
+        </w:rPr>
+        <w:t xml:space="preserve">##       rho </w:t>
+      </w:r>
+      <w:r>
+        <w:br w:type="textWrapping"/>
+      </w:r>
+      <w:r>
+        <w:rPr>
+          <w:rStyle w:val="VerbatimChar"/>
+        </w:rPr>
+        <w:t xml:space="preserve">## 0.2714866</w:t>
       </w:r>
     </w:p>
     <w:p>
@@ -2808,8 +3675,8 @@
       <w:pPr>
         <w:pStyle w:val="Heading3"/>
       </w:pPr>
-      <w:bookmarkStart w:id="58" w:name="part-1q"/>
-      <w:bookmarkEnd w:id="58"/>
+      <w:bookmarkStart w:id="59" w:name="part-1q"/>
+      <w:bookmarkEnd w:id="59"/>
       <w:r>
         <w:t xml:space="preserve">Part 1q</w:t>
       </w:r>
@@ -2842,13 +3709,49 @@
     </w:p>
     <w:p>
       <w:pPr>
-        <w:pStyle w:val="SourceCode"/>
-      </w:pPr>
-      <w:r>
-        <w:rPr>
-          <w:rStyle w:val="CommentTok"/>
-        </w:rPr>
-        <w:t xml:space="preserve"># Insert your R code here.</w:t>
+        <w:pStyle w:val="BodyText"/>
+      </w:pPr>
+      <w:r>
+        <w:drawing>
+          <wp:inline>
+            <wp:extent cx="4620126" cy="3696101"/>
+            <wp:effectExtent b="0" l="0" r="0" t="0"/>
+            <wp:docPr descr="" title="" id="1" name="Picture"/>
+            <a:graphic>
+              <a:graphicData uri="http://schemas.openxmlformats.org/drawingml/2006/picture">
+                <pic:pic>
+                  <pic:nvPicPr>
+                    <pic:cNvPr descr="Week_06_HW_Submission_files/figure-docx/unnamed-chunk-21-1.png" id="0" name="Picture"/>
+                    <pic:cNvPicPr>
+                      <a:picLocks noChangeArrowheads="1" noChangeAspect="1"/>
+                    </pic:cNvPicPr>
+                  </pic:nvPicPr>
+                  <pic:blipFill>
+                    <a:blip r:embed="rId60"/>
+                    <a:stretch>
+                      <a:fillRect/>
+                    </a:stretch>
+                  </pic:blipFill>
+                  <pic:spPr bwMode="auto">
+                    <a:xfrm>
+                      <a:off x="0" y="0"/>
+                      <a:ext cx="4620126" cy="3696101"/>
+                    </a:xfrm>
+                    <a:prstGeom prst="rect">
+                      <a:avLst/>
+                    </a:prstGeom>
+                    <a:noFill/>
+                    <a:ln w="9525">
+                      <a:noFill/>
+                      <a:headEnd/>
+                      <a:tailEnd/>
+                    </a:ln>
+                  </pic:spPr>
+                </pic:pic>
+              </a:graphicData>
+            </a:graphic>
+          </wp:inline>
+        </w:drawing>
       </w:r>
     </w:p>
     <w:p>
@@ -2862,8 +3765,8 @@
       <w:pPr>
         <w:pStyle w:val="Heading2"/>
       </w:pPr>
-      <w:bookmarkStart w:id="59" w:name="exercise-2"/>
-      <w:bookmarkEnd w:id="59"/>
+      <w:bookmarkStart w:id="61" w:name="exercise-2"/>
+      <w:bookmarkEnd w:id="61"/>
       <w:r>
         <w:t xml:space="preserve">Exercise 2</w:t>
       </w:r>
@@ -2896,8 +3799,8 @@
       <w:pPr>
         <w:pStyle w:val="Heading3"/>
       </w:pPr>
-      <w:bookmarkStart w:id="60" w:name="part-2a"/>
-      <w:bookmarkEnd w:id="60"/>
+      <w:bookmarkStart w:id="62" w:name="part-2a"/>
+      <w:bookmarkEnd w:id="62"/>
       <w:r>
         <w:t xml:space="preserve">Part 2a</w:t>
       </w:r>
@@ -3174,8 +4077,8 @@
       <w:pPr>
         <w:pStyle w:val="Heading2"/>
       </w:pPr>
-      <w:bookmarkStart w:id="61" w:name="answer-2a-------------"/>
-      <w:bookmarkEnd w:id="61"/>
+      <w:bookmarkStart w:id="63" w:name="answer-2a-------------"/>
+      <w:bookmarkEnd w:id="63"/>
       <w:r>
         <w:t xml:space="preserve">-|-|-|-|-|-|-|-|-|-|-|- Answer 2a -|-|-|-|-|-|-|-|-|-|-|-</w:t>
       </w:r>
@@ -3188,7 +4091,417 @@
         <w:rPr>
           <w:rStyle w:val="CommentTok"/>
         </w:rPr>
-        <w:t xml:space="preserve"># Insert your R code here.</w:t>
+        <w:t xml:space="preserve"># Get the data</w:t>
+      </w:r>
+      <w:r>
+        <w:br w:type="textWrapping"/>
+      </w:r>
+      <w:r>
+        <w:rPr>
+          <w:rStyle w:val="KeywordTok"/>
+        </w:rPr>
+        <w:t xml:space="preserve">data</w:t>
+      </w:r>
+      <w:r>
+        <w:rPr>
+          <w:rStyle w:val="NormalTok"/>
+        </w:rPr>
+        <w:t xml:space="preserve">(</w:t>
+      </w:r>
+      <w:r>
+        <w:rPr>
+          <w:rStyle w:val="StringTok"/>
+        </w:rPr>
+        <w:t xml:space="preserve">"JobProf"</w:t>
+      </w:r>
+      <w:r>
+        <w:rPr>
+          <w:rStyle w:val="NormalTok"/>
+        </w:rPr>
+        <w:t xml:space="preserve">)</w:t>
+      </w:r>
+      <w:r>
+        <w:br w:type="textWrapping"/>
+      </w:r>
+      <w:r>
+        <w:rPr>
+          <w:rStyle w:val="NormalTok"/>
+        </w:rPr>
+        <w:t xml:space="preserve">linear.model &lt;-</w:t>
+      </w:r>
+      <w:r>
+        <w:rPr>
+          <w:rStyle w:val="StringTok"/>
+        </w:rPr>
+        <w:t xml:space="preserve"> </w:t>
+      </w:r>
+      <w:r>
+        <w:rPr>
+          <w:rStyle w:val="KeywordTok"/>
+        </w:rPr>
+        <w:t xml:space="preserve">lm</w:t>
+      </w:r>
+      <w:r>
+        <w:rPr>
+          <w:rStyle w:val="NormalTok"/>
+        </w:rPr>
+        <w:t xml:space="preserve">(y</w:t>
+      </w:r>
+      <w:r>
+        <w:rPr>
+          <w:rStyle w:val="OperatorTok"/>
+        </w:rPr>
+        <w:t xml:space="preserve">~</w:t>
+      </w:r>
+      <w:r>
+        <w:rPr>
+          <w:rStyle w:val="NormalTok"/>
+        </w:rPr>
+        <w:t xml:space="preserve">x1 </w:t>
+      </w:r>
+      <w:r>
+        <w:rPr>
+          <w:rStyle w:val="OperatorTok"/>
+        </w:rPr>
+        <w:t xml:space="preserve">+</w:t>
+      </w:r>
+      <w:r>
+        <w:rPr>
+          <w:rStyle w:val="StringTok"/>
+        </w:rPr>
+        <w:t xml:space="preserve"> </w:t>
+      </w:r>
+      <w:r>
+        <w:rPr>
+          <w:rStyle w:val="NormalTok"/>
+        </w:rPr>
+        <w:t xml:space="preserve">x2 </w:t>
+      </w:r>
+      <w:r>
+        <w:rPr>
+          <w:rStyle w:val="OperatorTok"/>
+        </w:rPr>
+        <w:t xml:space="preserve">+</w:t>
+      </w:r>
+      <w:r>
+        <w:rPr>
+          <w:rStyle w:val="StringTok"/>
+        </w:rPr>
+        <w:t xml:space="preserve"> </w:t>
+      </w:r>
+      <w:r>
+        <w:rPr>
+          <w:rStyle w:val="NormalTok"/>
+        </w:rPr>
+        <w:t xml:space="preserve">x3 </w:t>
+      </w:r>
+      <w:r>
+        <w:rPr>
+          <w:rStyle w:val="OperatorTok"/>
+        </w:rPr>
+        <w:t xml:space="preserve">+</w:t>
+      </w:r>
+      <w:r>
+        <w:rPr>
+          <w:rStyle w:val="StringTok"/>
+        </w:rPr>
+        <w:t xml:space="preserve"> </w:t>
+      </w:r>
+      <w:r>
+        <w:rPr>
+          <w:rStyle w:val="NormalTok"/>
+        </w:rPr>
+        <w:t xml:space="preserve">x1</w:t>
+      </w:r>
+      <w:r>
+        <w:rPr>
+          <w:rStyle w:val="OperatorTok"/>
+        </w:rPr>
+        <w:t xml:space="preserve">:</w:t>
+      </w:r>
+      <w:r>
+        <w:rPr>
+          <w:rStyle w:val="NormalTok"/>
+        </w:rPr>
+        <w:t xml:space="preserve">x2 </w:t>
+      </w:r>
+      <w:r>
+        <w:rPr>
+          <w:rStyle w:val="OperatorTok"/>
+        </w:rPr>
+        <w:t xml:space="preserve">+</w:t>
+      </w:r>
+      <w:r>
+        <w:rPr>
+          <w:rStyle w:val="StringTok"/>
+        </w:rPr>
+        <w:t xml:space="preserve"> </w:t>
+      </w:r>
+      <w:r>
+        <w:rPr>
+          <w:rStyle w:val="NormalTok"/>
+        </w:rPr>
+        <w:t xml:space="preserve">x1</w:t>
+      </w:r>
+      <w:r>
+        <w:rPr>
+          <w:rStyle w:val="OperatorTok"/>
+        </w:rPr>
+        <w:t xml:space="preserve">:</w:t>
+      </w:r>
+      <w:r>
+        <w:rPr>
+          <w:rStyle w:val="NormalTok"/>
+        </w:rPr>
+        <w:t xml:space="preserve">x3 </w:t>
+      </w:r>
+      <w:r>
+        <w:rPr>
+          <w:rStyle w:val="OperatorTok"/>
+        </w:rPr>
+        <w:t xml:space="preserve">+</w:t>
+      </w:r>
+      <w:r>
+        <w:rPr>
+          <w:rStyle w:val="StringTok"/>
+        </w:rPr>
+        <w:t xml:space="preserve"> </w:t>
+      </w:r>
+      <w:r>
+        <w:rPr>
+          <w:rStyle w:val="NormalTok"/>
+        </w:rPr>
+        <w:t xml:space="preserve">x2</w:t>
+      </w:r>
+      <w:r>
+        <w:rPr>
+          <w:rStyle w:val="OperatorTok"/>
+        </w:rPr>
+        <w:t xml:space="preserve">:</w:t>
+      </w:r>
+      <w:r>
+        <w:rPr>
+          <w:rStyle w:val="NormalTok"/>
+        </w:rPr>
+        <w:t xml:space="preserve">x3, </w:t>
+      </w:r>
+      <w:r>
+        <w:rPr>
+          <w:rStyle w:val="DataTypeTok"/>
+        </w:rPr>
+        <w:t xml:space="preserve">data=</w:t>
+      </w:r>
+      <w:r>
+        <w:rPr>
+          <w:rStyle w:val="NormalTok"/>
+        </w:rPr>
+        <w:t xml:space="preserve">JobProf)</w:t>
+      </w:r>
+      <w:r>
+        <w:br w:type="textWrapping"/>
+      </w:r>
+      <w:r>
+        <w:rPr>
+          <w:rStyle w:val="KeywordTok"/>
+        </w:rPr>
+        <w:t xml:space="preserve">summary</w:t>
+      </w:r>
+      <w:r>
+        <w:rPr>
+          <w:rStyle w:val="NormalTok"/>
+        </w:rPr>
+        <w:t xml:space="preserve">(linear.model)</w:t>
+      </w:r>
+    </w:p>
+    <w:p>
+      <w:pPr>
+        <w:pStyle w:val="SourceCode"/>
+      </w:pPr>
+      <w:r>
+        <w:rPr>
+          <w:rStyle w:val="VerbatimChar"/>
+        </w:rPr>
+        <w:t xml:space="preserve">## </w:t>
+      </w:r>
+      <w:r>
+        <w:br w:type="textWrapping"/>
+      </w:r>
+      <w:r>
+        <w:rPr>
+          <w:rStyle w:val="VerbatimChar"/>
+        </w:rPr>
+        <w:t xml:space="preserve">## Call:</w:t>
+      </w:r>
+      <w:r>
+        <w:br w:type="textWrapping"/>
+      </w:r>
+      <w:r>
+        <w:rPr>
+          <w:rStyle w:val="VerbatimChar"/>
+        </w:rPr>
+        <w:t xml:space="preserve">## lm(formula = y ~ x1 + x2 + x3 + x1:x2 + x1:x3 + x2:x3, data = JobProf)</w:t>
+      </w:r>
+      <w:r>
+        <w:br w:type="textWrapping"/>
+      </w:r>
+      <w:r>
+        <w:rPr>
+          <w:rStyle w:val="VerbatimChar"/>
+        </w:rPr>
+        <w:t xml:space="preserve">## </w:t>
+      </w:r>
+      <w:r>
+        <w:br w:type="textWrapping"/>
+      </w:r>
+      <w:r>
+        <w:rPr>
+          <w:rStyle w:val="VerbatimChar"/>
+        </w:rPr>
+        <w:t xml:space="preserve">## Residuals:</w:t>
+      </w:r>
+      <w:r>
+        <w:br w:type="textWrapping"/>
+      </w:r>
+      <w:r>
+        <w:rPr>
+          <w:rStyle w:val="VerbatimChar"/>
+        </w:rPr>
+        <w:t xml:space="preserve">##    Min     1Q Median     3Q    Max </w:t>
+      </w:r>
+      <w:r>
+        <w:br w:type="textWrapping"/>
+      </w:r>
+      <w:r>
+        <w:rPr>
+          <w:rStyle w:val="VerbatimChar"/>
+        </w:rPr>
+        <w:t xml:space="preserve">## -9.513 -3.408 -1.082  2.548 11.593 </w:t>
+      </w:r>
+      <w:r>
+        <w:br w:type="textWrapping"/>
+      </w:r>
+      <w:r>
+        <w:rPr>
+          <w:rStyle w:val="VerbatimChar"/>
+        </w:rPr>
+        <w:t xml:space="preserve">## </w:t>
+      </w:r>
+      <w:r>
+        <w:br w:type="textWrapping"/>
+      </w:r>
+      <w:r>
+        <w:rPr>
+          <w:rStyle w:val="VerbatimChar"/>
+        </w:rPr>
+        <w:t xml:space="preserve">## Coefficients:</w:t>
+      </w:r>
+      <w:r>
+        <w:br w:type="textWrapping"/>
+      </w:r>
+      <w:r>
+        <w:rPr>
+          <w:rStyle w:val="VerbatimChar"/>
+        </w:rPr>
+        <w:t xml:space="preserve">##               Estimate Std. Error t value Pr(&gt;|t|)</w:t>
+      </w:r>
+      <w:r>
+        <w:br w:type="textWrapping"/>
+      </w:r>
+      <w:r>
+        <w:rPr>
+          <w:rStyle w:val="VerbatimChar"/>
+        </w:rPr>
+        <w:t xml:space="preserve">## (Intercept) -48.965067 142.039396  -0.345    0.734</w:t>
+      </w:r>
+      <w:r>
+        <w:br w:type="textWrapping"/>
+      </w:r>
+      <w:r>
+        <w:rPr>
+          <w:rStyle w:val="VerbatimChar"/>
+        </w:rPr>
+        <w:t xml:space="preserve">## x1           -0.580916   0.820429  -0.708    0.488</w:t>
+      </w:r>
+      <w:r>
+        <w:br w:type="textWrapping"/>
+      </w:r>
+      <w:r>
+        <w:rPr>
+          <w:rStyle w:val="VerbatimChar"/>
+        </w:rPr>
+        <w:t xml:space="preserve">## x2           -0.174913   0.905654  -0.193    0.849</w:t>
+      </w:r>
+      <w:r>
+        <w:br w:type="textWrapping"/>
+      </w:r>
+      <w:r>
+        <w:rPr>
+          <w:rStyle w:val="VerbatimChar"/>
+        </w:rPr>
+        <w:t xml:space="preserve">## x3            1.443371   1.495901   0.965    0.347</w:t>
+      </w:r>
+      <w:r>
+        <w:br w:type="textWrapping"/>
+      </w:r>
+      <w:r>
+        <w:rPr>
+          <w:rStyle w:val="VerbatimChar"/>
+        </w:rPr>
+        <w:t xml:space="preserve">## x1:x2         0.004012   0.004341   0.924    0.368</w:t>
+      </w:r>
+      <w:r>
+        <w:br w:type="textWrapping"/>
+      </w:r>
+      <w:r>
+        <w:rPr>
+          <w:rStyle w:val="VerbatimChar"/>
+        </w:rPr>
+        <w:t xml:space="preserve">## x1:x3         0.004959   0.008893   0.558    0.584</w:t>
+      </w:r>
+      <w:r>
+        <w:br w:type="textWrapping"/>
+      </w:r>
+      <w:r>
+        <w:rPr>
+          <w:rStyle w:val="VerbatimChar"/>
+        </w:rPr>
+        <w:t xml:space="preserve">## x2:x3        -0.002015   0.008399  -0.240    0.813</w:t>
+      </w:r>
+      <w:r>
+        <w:br w:type="textWrapping"/>
+      </w:r>
+      <w:r>
+        <w:rPr>
+          <w:rStyle w:val="VerbatimChar"/>
+        </w:rPr>
+        <w:t xml:space="preserve">## </w:t>
+      </w:r>
+      <w:r>
+        <w:br w:type="textWrapping"/>
+      </w:r>
+      <w:r>
+        <w:rPr>
+          <w:rStyle w:val="VerbatimChar"/>
+        </w:rPr>
+        <w:t xml:space="preserve">## Residual standard error: 5.431 on 18 degrees of freedom</w:t>
+      </w:r>
+      <w:r>
+        <w:br w:type="textWrapping"/>
+      </w:r>
+      <w:r>
+        <w:rPr>
+          <w:rStyle w:val="VerbatimChar"/>
+        </w:rPr>
+        <w:t xml:space="preserve">## Multiple R-squared:  0.9414, Adjusted R-squared:  0.9218 </w:t>
+      </w:r>
+      <w:r>
+        <w:br w:type="textWrapping"/>
+      </w:r>
+      <w:r>
+        <w:rPr>
+          <w:rStyle w:val="VerbatimChar"/>
+        </w:rPr>
+        <w:t xml:space="preserve">## F-statistic: 48.17 on 6 and 18 DF,  p-value: 4.042e-10</w:t>
       </w:r>
     </w:p>
     <w:p>
@@ -3202,8 +4515,8 @@
       <w:pPr>
         <w:pStyle w:val="Heading3"/>
       </w:pPr>
-      <w:bookmarkStart w:id="62" w:name="part-2b"/>
-      <w:bookmarkEnd w:id="62"/>
+      <w:bookmarkStart w:id="64" w:name="part-2b"/>
+      <w:bookmarkEnd w:id="64"/>
       <w:r>
         <w:t xml:space="preserve">Part 2b</w:t>
       </w:r>
@@ -3220,8 +4533,8 @@
       <w:pPr>
         <w:pStyle w:val="Heading2"/>
       </w:pPr>
-      <w:bookmarkStart w:id="63" w:name="answer-2b-------------"/>
-      <w:bookmarkEnd w:id="63"/>
+      <w:bookmarkStart w:id="65" w:name="answer-2b-------------"/>
+      <w:bookmarkEnd w:id="65"/>
       <w:r>
         <w:t xml:space="preserve">-|-|-|-|-|-|-|-|-|-|-|- Answer 2b -|-|-|-|-|-|-|-|-|-|-|-</w:t>
       </w:r>
@@ -3232,51 +4545,9 @@
       </w:pPr>
       <w:r>
         <w:rPr>
-          <w:rStyle w:val="CommentTok"/>
-        </w:rPr>
-        <w:t xml:space="preserve"># Change this code so it computes VIF's for the model in the problem</w:t>
-      </w:r>
-      <w:r>
-        <w:br w:type="textWrapping"/>
-      </w:r>
-      <w:r>
-        <w:rPr>
-          <w:rStyle w:val="CommentTok"/>
-        </w:rPr>
-        <w:t xml:space="preserve"># if necessary install.packages('HH'), but do it in the console and reply 'n'</w:t>
-      </w:r>
-      <w:r>
-        <w:br w:type="textWrapping"/>
-      </w:r>
-      <w:r>
-        <w:rPr>
-          <w:rStyle w:val="CommentTok"/>
-        </w:rPr>
-        <w:t xml:space="preserve"># if it asks if you want to compile a binary package</w:t>
-      </w:r>
-      <w:r>
-        <w:br w:type="textWrapping"/>
-      </w:r>
-      <w:r>
-        <w:rPr>
-          <w:rStyle w:val="CommentTok"/>
-        </w:rPr>
-        <w:t xml:space="preserve"># in this case the low VIF's indicate collinearity is not a problem for the terms</w:t>
-      </w:r>
-      <w:r>
-        <w:br w:type="textWrapping"/>
-      </w:r>
-      <w:r>
-        <w:rPr>
-          <w:rStyle w:val="KeywordTok"/>
-        </w:rPr>
-        <w:t xml:space="preserve">require</w:t>
-      </w:r>
-      <w:r>
-        <w:rPr>
-          <w:rStyle w:val="NormalTok"/>
-        </w:rPr>
-        <w:t xml:space="preserve">(HH)</w:t>
+          <w:rStyle w:val="VerbatimChar"/>
+        </w:rPr>
+        <w:t xml:space="preserve">## Loading required package: HH</w:t>
       </w:r>
     </w:p>
     <w:p>
@@ -3287,7 +4558,7 @@
         <w:rPr>
           <w:rStyle w:val="VerbatimChar"/>
         </w:rPr>
-        <w:t xml:space="preserve">## Loading required package: HH</w:t>
+        <w:t xml:space="preserve">## Warning: package 'HH' was built under R version 3.4.4</w:t>
       </w:r>
     </w:p>
     <w:p>
@@ -3298,7 +4569,7 @@
         <w:rPr>
           <w:rStyle w:val="VerbatimChar"/>
         </w:rPr>
-        <w:t xml:space="preserve">## Warning: package 'HH' was built under R version 3.5.1</w:t>
+        <w:t xml:space="preserve">## Loading required package: lattice</w:t>
       </w:r>
     </w:p>
     <w:p>
@@ -3309,7 +4580,7 @@
         <w:rPr>
           <w:rStyle w:val="VerbatimChar"/>
         </w:rPr>
-        <w:t xml:space="preserve">## Loading required package: lattice</w:t>
+        <w:t xml:space="preserve">## Loading required package: latticeExtra</w:t>
       </w:r>
     </w:p>
     <w:p>
@@ -3320,7 +4591,7 @@
         <w:rPr>
           <w:rStyle w:val="VerbatimChar"/>
         </w:rPr>
-        <w:t xml:space="preserve">## Loading required package: latticeExtra</w:t>
+        <w:t xml:space="preserve">## Warning: package 'latticeExtra' was built under R version 3.4.4</w:t>
       </w:r>
     </w:p>
     <w:p>
@@ -3402,7 +4673,7 @@
         <w:rPr>
           <w:rStyle w:val="VerbatimChar"/>
         </w:rPr>
-        <w:t xml:space="preserve">## Warning: package 'multcomp' was built under R version 3.5.1</w:t>
+        <w:t xml:space="preserve">## Warning: package 'multcomp' was built under R version 3.4.4</w:t>
       </w:r>
     </w:p>
     <w:p>
@@ -3424,6 +4695,17 @@
         <w:rPr>
           <w:rStyle w:val="VerbatimChar"/>
         </w:rPr>
+        <w:t xml:space="preserve">## Warning: package 'mvtnorm' was built under R version 3.4.4</w:t>
+      </w:r>
+    </w:p>
+    <w:p>
+      <w:pPr>
+        <w:pStyle w:val="SourceCode"/>
+      </w:pPr>
+      <w:r>
+        <w:rPr>
+          <w:rStyle w:val="VerbatimChar"/>
+        </w:rPr>
         <w:t xml:space="preserve">## Loading required package: survival</w:t>
       </w:r>
     </w:p>
@@ -3446,7 +4728,7 @@
         <w:rPr>
           <w:rStyle w:val="VerbatimChar"/>
         </w:rPr>
-        <w:t xml:space="preserve">## Warning: package 'TH.data' was built under R version 3.5.1</w:t>
+        <w:t xml:space="preserve">## Warning: package 'TH.data' was built under R version 3.4.4</w:t>
       </w:r>
     </w:p>
     <w:p>
@@ -3515,128 +4797,18 @@
       </w:pPr>
       <w:r>
         <w:rPr>
-          <w:rStyle w:val="KeywordTok"/>
-        </w:rPr>
-        <w:t xml:space="preserve">require</w:t>
-      </w:r>
-      <w:r>
-        <w:rPr>
-          <w:rStyle w:val="NormalTok"/>
-        </w:rPr>
-        <w:t xml:space="preserve">(DS705data)</w:t>
-      </w:r>
-      <w:r>
-        <w:br w:type="textWrapping"/>
-      </w:r>
-      <w:r>
-        <w:rPr>
-          <w:rStyle w:val="KeywordTok"/>
-        </w:rPr>
-        <w:t xml:space="preserve">data</w:t>
-      </w:r>
-      <w:r>
-        <w:rPr>
-          <w:rStyle w:val="NormalTok"/>
-        </w:rPr>
-        <w:t xml:space="preserve">(HealthExam)</w:t>
-      </w:r>
-      <w:r>
-        <w:br w:type="textWrapping"/>
-      </w:r>
-      <w:r>
-        <w:rPr>
-          <w:rStyle w:val="NormalTok"/>
-        </w:rPr>
-        <w:t xml:space="preserve">fit &lt;-</w:t>
-      </w:r>
-      <w:r>
-        <w:rPr>
-          <w:rStyle w:val="StringTok"/>
-        </w:rPr>
-        <w:t xml:space="preserve"> </w:t>
-      </w:r>
-      <w:r>
-        <w:rPr>
-          <w:rStyle w:val="KeywordTok"/>
-        </w:rPr>
-        <w:t xml:space="preserve">lm</w:t>
-      </w:r>
-      <w:r>
-        <w:rPr>
-          <w:rStyle w:val="NormalTok"/>
-        </w:rPr>
-        <w:t xml:space="preserve">(Weight</w:t>
-      </w:r>
-      <w:r>
-        <w:rPr>
-          <w:rStyle w:val="OperatorTok"/>
-        </w:rPr>
-        <w:t xml:space="preserve">~</w:t>
-      </w:r>
-      <w:r>
-        <w:rPr>
-          <w:rStyle w:val="NormalTok"/>
-        </w:rPr>
-        <w:t xml:space="preserve">Height</w:t>
-      </w:r>
-      <w:r>
-        <w:rPr>
-          <w:rStyle w:val="OperatorTok"/>
-        </w:rPr>
-        <w:t xml:space="preserve">+</w:t>
-      </w:r>
-      <w:r>
-        <w:rPr>
-          <w:rStyle w:val="NormalTok"/>
-        </w:rPr>
-        <w:t xml:space="preserve">Waist</w:t>
-      </w:r>
-      <w:r>
-        <w:rPr>
-          <w:rStyle w:val="OperatorTok"/>
-        </w:rPr>
-        <w:t xml:space="preserve">+</w:t>
-      </w:r>
-      <w:r>
-        <w:rPr>
-          <w:rStyle w:val="NormalTok"/>
-        </w:rPr>
-        <w:t xml:space="preserve">SysBP,HealthExam)</w:t>
-      </w:r>
-      <w:r>
-        <w:br w:type="textWrapping"/>
-      </w:r>
-      <w:r>
-        <w:rPr>
-          <w:rStyle w:val="KeywordTok"/>
-        </w:rPr>
-        <w:t xml:space="preserve">vif</w:t>
-      </w:r>
-      <w:r>
-        <w:rPr>
-          <w:rStyle w:val="NormalTok"/>
-        </w:rPr>
-        <w:t xml:space="preserve">(fit)</w:t>
-      </w:r>
-    </w:p>
-    <w:p>
-      <w:pPr>
-        <w:pStyle w:val="SourceCode"/>
-      </w:pPr>
-      <w:r>
-        <w:rPr>
-          <w:rStyle w:val="VerbatimChar"/>
-        </w:rPr>
-        <w:t xml:space="preserve">##   Height    Waist    SysBP </w:t>
-      </w:r>
-      <w:r>
-        <w:br w:type="textWrapping"/>
-      </w:r>
-      <w:r>
-        <w:rPr>
-          <w:rStyle w:val="VerbatimChar"/>
-        </w:rPr>
-        <w:t xml:space="preserve">## 1.148345 1.549081 1.555861</w:t>
+          <w:rStyle w:val="VerbatimChar"/>
+        </w:rPr>
+        <w:t xml:space="preserve">##       x1       x2       x3    x1:x2    x1:x3    x2:x3 </w:t>
+      </w:r>
+      <w:r>
+        <w:br w:type="textWrapping"/>
+      </w:r>
+      <w:r>
+        <w:rPr>
+          <w:rStyle w:val="VerbatimChar"/>
+        </w:rPr>
+        <w:t xml:space="preserve">## 225.6691 199.6007 142.7966 138.0512 368.6751 308.2454</w:t>
       </w:r>
     </w:p>
     <w:p>
@@ -3644,7 +4816,7 @@
         <w:pStyle w:val="FirstParagraph"/>
       </w:pPr>
       <w:r>
-        <w:t xml:space="preserve">Replace this text with your answer here.</w:t>
+        <w:t xml:space="preserve">All of the VIFs are greater than 10. There is a high degree of collinearity.</w:t>
       </w:r>
     </w:p>
     <w:p>
@@ -3658,8 +4830,8 @@
       <w:pPr>
         <w:pStyle w:val="Heading3"/>
       </w:pPr>
-      <w:bookmarkStart w:id="64" w:name="part-2c"/>
-      <w:bookmarkEnd w:id="64"/>
+      <w:bookmarkStart w:id="66" w:name="part-2c"/>
+      <w:bookmarkEnd w:id="66"/>
       <w:r>
         <w:t xml:space="preserve">Part 2c</w:t>
       </w:r>
@@ -3684,8 +4856,8 @@
       <w:pPr>
         <w:pStyle w:val="Heading3"/>
       </w:pPr>
-      <w:bookmarkStart w:id="65" w:name="answer-2c-------------"/>
-      <w:bookmarkEnd w:id="65"/>
+      <w:bookmarkStart w:id="67" w:name="answer-2c-------------"/>
+      <w:bookmarkEnd w:id="67"/>
       <w:r>
         <w:t xml:space="preserve">-|-|-|-|-|-|-|-|-|-|-|- Answer 2c -|-|-|-|-|-|-|-|-|-|-|-</w:t>
       </w:r>
@@ -3695,7 +4867,7 @@
         <w:pStyle w:val="FirstParagraph"/>
       </w:pPr>
       <w:r>
-        <w:t xml:space="preserve">Replace this text with your answer here.</w:t>
+        <w:t xml:space="preserve">The overall model p-value from the F-statistic is 4.042e-10 which indicates a very good fit, but the individual p-values for each term is large indicating that none of the individual terms are signficant. The small p-value on the F statistic implies overall the predictors together are significant in explaining the variation in the predictor variable. The high p-values on individual terms are caused by the high degree of collinearity between the terms. Due to the high degree of collinearity and after accounting for the other variables, adding a new variable does not explain much more of the variation, and thus has a high p-value.</w:t>
       </w:r>
     </w:p>
     <w:p>
@@ -3709,8 +4881,8 @@
       <w:pPr>
         <w:pStyle w:val="Heading3"/>
       </w:pPr>
-      <w:bookmarkStart w:id="66" w:name="part-2d"/>
-      <w:bookmarkEnd w:id="66"/>
+      <w:bookmarkStart w:id="68" w:name="part-2d"/>
+      <w:bookmarkEnd w:id="68"/>
       <w:r>
         <w:t xml:space="preserve">Part 2d</w:t>
       </w:r>
@@ -3867,8 +5039,8 @@
       <w:pPr>
         <w:pStyle w:val="Heading3"/>
       </w:pPr>
-      <w:bookmarkStart w:id="67" w:name="answer-2d-------------"/>
-      <w:bookmarkEnd w:id="67"/>
+      <w:bookmarkStart w:id="69" w:name="answer-2d-------------"/>
+      <w:bookmarkEnd w:id="69"/>
       <w:r>
         <w:t xml:space="preserve">-|-|-|-|-|-|-|-|-|-|-|- Answer 2d -|-|-|-|-|-|-|-|-|-|-|-</w:t>
       </w:r>
@@ -3881,7 +5053,291 @@
         <w:rPr>
           <w:rStyle w:val="CommentTok"/>
         </w:rPr>
-        <w:t xml:space="preserve"># Insert your R code here.</w:t>
+        <w:t xml:space="preserve"># Estimate and summarize a first order model.</w:t>
+      </w:r>
+      <w:r>
+        <w:br w:type="textWrapping"/>
+      </w:r>
+      <w:r>
+        <w:rPr>
+          <w:rStyle w:val="NormalTok"/>
+        </w:rPr>
+        <w:t xml:space="preserve">linear.model.witoutinteractionterms &lt;-</w:t>
+      </w:r>
+      <w:r>
+        <w:rPr>
+          <w:rStyle w:val="StringTok"/>
+        </w:rPr>
+        <w:t xml:space="preserve"> </w:t>
+      </w:r>
+      <w:r>
+        <w:rPr>
+          <w:rStyle w:val="KeywordTok"/>
+        </w:rPr>
+        <w:t xml:space="preserve">lm</w:t>
+      </w:r>
+      <w:r>
+        <w:rPr>
+          <w:rStyle w:val="NormalTok"/>
+        </w:rPr>
+        <w:t xml:space="preserve">(y</w:t>
+      </w:r>
+      <w:r>
+        <w:rPr>
+          <w:rStyle w:val="OperatorTok"/>
+        </w:rPr>
+        <w:t xml:space="preserve">~</w:t>
+      </w:r>
+      <w:r>
+        <w:rPr>
+          <w:rStyle w:val="NormalTok"/>
+        </w:rPr>
+        <w:t xml:space="preserve">x1 </w:t>
+      </w:r>
+      <w:r>
+        <w:rPr>
+          <w:rStyle w:val="OperatorTok"/>
+        </w:rPr>
+        <w:t xml:space="preserve">+</w:t>
+      </w:r>
+      <w:r>
+        <w:rPr>
+          <w:rStyle w:val="StringTok"/>
+        </w:rPr>
+        <w:t xml:space="preserve"> </w:t>
+      </w:r>
+      <w:r>
+        <w:rPr>
+          <w:rStyle w:val="NormalTok"/>
+        </w:rPr>
+        <w:t xml:space="preserve">x2 </w:t>
+      </w:r>
+      <w:r>
+        <w:rPr>
+          <w:rStyle w:val="OperatorTok"/>
+        </w:rPr>
+        <w:t xml:space="preserve">+</w:t>
+      </w:r>
+      <w:r>
+        <w:rPr>
+          <w:rStyle w:val="StringTok"/>
+        </w:rPr>
+        <w:t xml:space="preserve"> </w:t>
+      </w:r>
+      <w:r>
+        <w:rPr>
+          <w:rStyle w:val="NormalTok"/>
+        </w:rPr>
+        <w:t xml:space="preserve">x3, </w:t>
+      </w:r>
+      <w:r>
+        <w:rPr>
+          <w:rStyle w:val="DataTypeTok"/>
+        </w:rPr>
+        <w:t xml:space="preserve">data=</w:t>
+      </w:r>
+      <w:r>
+        <w:rPr>
+          <w:rStyle w:val="NormalTok"/>
+        </w:rPr>
+        <w:t xml:space="preserve">JobProf)</w:t>
+      </w:r>
+      <w:r>
+        <w:br w:type="textWrapping"/>
+      </w:r>
+      <w:r>
+        <w:rPr>
+          <w:rStyle w:val="KeywordTok"/>
+        </w:rPr>
+        <w:t xml:space="preserve">summary</w:t>
+      </w:r>
+      <w:r>
+        <w:rPr>
+          <w:rStyle w:val="NormalTok"/>
+        </w:rPr>
+        <w:t xml:space="preserve">(linear.model.witoutinteractionterms)</w:t>
+      </w:r>
+    </w:p>
+    <w:p>
+      <w:pPr>
+        <w:pStyle w:val="SourceCode"/>
+      </w:pPr>
+      <w:r>
+        <w:rPr>
+          <w:rStyle w:val="VerbatimChar"/>
+        </w:rPr>
+        <w:t xml:space="preserve">## </w:t>
+      </w:r>
+      <w:r>
+        <w:br w:type="textWrapping"/>
+      </w:r>
+      <w:r>
+        <w:rPr>
+          <w:rStyle w:val="VerbatimChar"/>
+        </w:rPr>
+        <w:t xml:space="preserve">## Call:</w:t>
+      </w:r>
+      <w:r>
+        <w:br w:type="textWrapping"/>
+      </w:r>
+      <w:r>
+        <w:rPr>
+          <w:rStyle w:val="VerbatimChar"/>
+        </w:rPr>
+        <w:t xml:space="preserve">## lm(formula = y ~ x1 + x2 + x3, data = JobProf)</w:t>
+      </w:r>
+      <w:r>
+        <w:br w:type="textWrapping"/>
+      </w:r>
+      <w:r>
+        <w:rPr>
+          <w:rStyle w:val="VerbatimChar"/>
+        </w:rPr>
+        <w:t xml:space="preserve">## </w:t>
+      </w:r>
+      <w:r>
+        <w:br w:type="textWrapping"/>
+      </w:r>
+      <w:r>
+        <w:rPr>
+          <w:rStyle w:val="VerbatimChar"/>
+        </w:rPr>
+        <w:t xml:space="preserve">## Residuals:</w:t>
+      </w:r>
+      <w:r>
+        <w:br w:type="textWrapping"/>
+      </w:r>
+      <w:r>
+        <w:rPr>
+          <w:rStyle w:val="VerbatimChar"/>
+        </w:rPr>
+        <w:t xml:space="preserve">##     Min      1Q  Median      3Q     Max </w:t>
+      </w:r>
+      <w:r>
+        <w:br w:type="textWrapping"/>
+      </w:r>
+      <w:r>
+        <w:rPr>
+          <w:rStyle w:val="VerbatimChar"/>
+        </w:rPr>
+        <w:t xml:space="preserve">## -9.7517 -3.0371 -0.4618  1.8358 11.7315 </w:t>
+      </w:r>
+      <w:r>
+        <w:br w:type="textWrapping"/>
+      </w:r>
+      <w:r>
+        <w:rPr>
+          <w:rStyle w:val="VerbatimChar"/>
+        </w:rPr>
+        <w:t xml:space="preserve">## </w:t>
+      </w:r>
+      <w:r>
+        <w:br w:type="textWrapping"/>
+      </w:r>
+      <w:r>
+        <w:rPr>
+          <w:rStyle w:val="VerbatimChar"/>
+        </w:rPr>
+        <w:t xml:space="preserve">## Coefficients:</w:t>
+      </w:r>
+      <w:r>
+        <w:br w:type="textWrapping"/>
+      </w:r>
+      <w:r>
+        <w:rPr>
+          <w:rStyle w:val="VerbatimChar"/>
+        </w:rPr>
+        <w:t xml:space="preserve">##               Estimate Std. Error t value Pr(&gt;|t|)    </w:t>
+      </w:r>
+      <w:r>
+        <w:br w:type="textWrapping"/>
+      </w:r>
+      <w:r>
+        <w:rPr>
+          <w:rStyle w:val="VerbatimChar"/>
+        </w:rPr>
+        <w:t xml:space="preserve">## (Intercept) -127.77378   12.88053  -9.920 2.23e-09 ***</w:t>
+      </w:r>
+      <w:r>
+        <w:br w:type="textWrapping"/>
+      </w:r>
+      <w:r>
+        <w:rPr>
+          <w:rStyle w:val="VerbatimChar"/>
+        </w:rPr>
+        <w:t xml:space="preserve">## x1             0.34813    0.05451   6.387 2.48e-06 ***</w:t>
+      </w:r>
+      <w:r>
+        <w:br w:type="textWrapping"/>
+      </w:r>
+      <w:r>
+        <w:rPr>
+          <w:rStyle w:val="VerbatimChar"/>
+        </w:rPr>
+        <w:t xml:space="preserve">## x2             0.04353    0.07362   0.591    0.561    </w:t>
+      </w:r>
+      <w:r>
+        <w:br w:type="textWrapping"/>
+      </w:r>
+      <w:r>
+        <w:rPr>
+          <w:rStyle w:val="VerbatimChar"/>
+        </w:rPr>
+        <w:t xml:space="preserve">## x3             1.77921    0.14541  12.236 5.08e-11 ***</w:t>
+      </w:r>
+      <w:r>
+        <w:br w:type="textWrapping"/>
+      </w:r>
+      <w:r>
+        <w:rPr>
+          <w:rStyle w:val="VerbatimChar"/>
+        </w:rPr>
+        <w:t xml:space="preserve">## ---</w:t>
+      </w:r>
+      <w:r>
+        <w:br w:type="textWrapping"/>
+      </w:r>
+      <w:r>
+        <w:rPr>
+          <w:rStyle w:val="VerbatimChar"/>
+        </w:rPr>
+        <w:t xml:space="preserve">## Signif. codes:  0 '***' 0.001 '**' 0.01 '*' 0.05 '.' 0.1 ' ' 1</w:t>
+      </w:r>
+      <w:r>
+        <w:br w:type="textWrapping"/>
+      </w:r>
+      <w:r>
+        <w:rPr>
+          <w:rStyle w:val="VerbatimChar"/>
+        </w:rPr>
+        <w:t xml:space="preserve">## </w:t>
+      </w:r>
+      <w:r>
+        <w:br w:type="textWrapping"/>
+      </w:r>
+      <w:r>
+        <w:rPr>
+          <w:rStyle w:val="VerbatimChar"/>
+        </w:rPr>
+        <w:t xml:space="preserve">## Residual standard error: 5.331 on 21 degrees of freedom</w:t>
+      </w:r>
+      <w:r>
+        <w:br w:type="textWrapping"/>
+      </w:r>
+      <w:r>
+        <w:rPr>
+          <w:rStyle w:val="VerbatimChar"/>
+        </w:rPr>
+        <w:t xml:space="preserve">## Multiple R-squared:  0.9341, Adjusted R-squared:  0.9247 </w:t>
+      </w:r>
+      <w:r>
+        <w:br w:type="textWrapping"/>
+      </w:r>
+      <w:r>
+        <w:rPr>
+          <w:rStyle w:val="VerbatimChar"/>
+        </w:rPr>
+        <w:t xml:space="preserve">## F-statistic: 99.21 on 3 and 21 DF,  p-value: 1.457e-12</w:t>
       </w:r>
     </w:p>
     <w:p>
@@ -3889,7 +5345,7 @@
         <w:pStyle w:val="FirstParagraph"/>
       </w:pPr>
       <w:r>
-        <w:t xml:space="preserve">Replace this text with your answer here.</w:t>
+        <w:t xml:space="preserve">This model is more significant since it has a smaller p-value in the F-statistic, and two out of the three terms are now statistically significant.</w:t>
       </w:r>
     </w:p>
     <w:p>
@@ -3903,8 +5359,8 @@
       <w:pPr>
         <w:pStyle w:val="Heading3"/>
       </w:pPr>
-      <w:bookmarkStart w:id="68" w:name="part-2e"/>
-      <w:bookmarkEnd w:id="68"/>
+      <w:bookmarkStart w:id="70" w:name="part-2e"/>
+      <w:bookmarkEnd w:id="70"/>
       <w:r>
         <w:t xml:space="preserve">Part 2e</w:t>
       </w:r>
@@ -3990,8 +5446,8 @@
       <w:pPr>
         <w:pStyle w:val="Heading3"/>
       </w:pPr>
-      <w:bookmarkStart w:id="69" w:name="answer-2e-------------"/>
-      <w:bookmarkEnd w:id="69"/>
+      <w:bookmarkStart w:id="71" w:name="answer-2e-------------"/>
+      <w:bookmarkEnd w:id="71"/>
       <w:r>
         <w:t xml:space="preserve">-|-|-|-|-|-|-|-|-|-|-|- Answer 2e -|-|-|-|-|-|-|-|-|-|-|-</w:t>
       </w:r>
@@ -4004,7 +5460,126 @@
         <w:rPr>
           <w:rStyle w:val="CommentTok"/>
         </w:rPr>
-        <w:t xml:space="preserve"># Insert your R code here.</w:t>
+        <w:t xml:space="preserve">#Compare the models</w:t>
+      </w:r>
+      <w:r>
+        <w:br w:type="textWrapping"/>
+      </w:r>
+      <w:r>
+        <w:rPr>
+          <w:rStyle w:val="NormalTok"/>
+        </w:rPr>
+        <w:t xml:space="preserve">results &lt;-</w:t>
+      </w:r>
+      <w:r>
+        <w:rPr>
+          <w:rStyle w:val="StringTok"/>
+        </w:rPr>
+        <w:t xml:space="preserve"> </w:t>
+      </w:r>
+      <w:r>
+        <w:rPr>
+          <w:rStyle w:val="KeywordTok"/>
+        </w:rPr>
+        <w:t xml:space="preserve">anova</w:t>
+      </w:r>
+      <w:r>
+        <w:rPr>
+          <w:rStyle w:val="NormalTok"/>
+        </w:rPr>
+        <w:t xml:space="preserve">( linear.model, linear.model.witoutinteractionterms )</w:t>
+      </w:r>
+      <w:r>
+        <w:br w:type="textWrapping"/>
+      </w:r>
+      <w:r>
+        <w:rPr>
+          <w:rStyle w:val="CommentTok"/>
+        </w:rPr>
+        <w:t xml:space="preserve">#results$F</w:t>
+      </w:r>
+      <w:r>
+        <w:br w:type="textWrapping"/>
+      </w:r>
+      <w:r>
+        <w:rPr>
+          <w:rStyle w:val="CommentTok"/>
+        </w:rPr>
+        <w:t xml:space="preserve">#results$'Pr(&gt;F)'</w:t>
+      </w:r>
+      <w:r>
+        <w:br w:type="textWrapping"/>
+      </w:r>
+      <w:r>
+        <w:rPr>
+          <w:rStyle w:val="NormalTok"/>
+        </w:rPr>
+        <w:t xml:space="preserve">results</w:t>
+      </w:r>
+    </w:p>
+    <w:p>
+      <w:pPr>
+        <w:pStyle w:val="SourceCode"/>
+      </w:pPr>
+      <w:r>
+        <w:rPr>
+          <w:rStyle w:val="VerbatimChar"/>
+        </w:rPr>
+        <w:t xml:space="preserve">## Analysis of Variance Table</w:t>
+      </w:r>
+      <w:r>
+        <w:br w:type="textWrapping"/>
+      </w:r>
+      <w:r>
+        <w:rPr>
+          <w:rStyle w:val="VerbatimChar"/>
+        </w:rPr>
+        <w:t xml:space="preserve">## </w:t>
+      </w:r>
+      <w:r>
+        <w:br w:type="textWrapping"/>
+      </w:r>
+      <w:r>
+        <w:rPr>
+          <w:rStyle w:val="VerbatimChar"/>
+        </w:rPr>
+        <w:t xml:space="preserve">## Model 1: y ~ x1 + x2 + x3 + x1:x2 + x1:x3 + x2:x3</w:t>
+      </w:r>
+      <w:r>
+        <w:br w:type="textWrapping"/>
+      </w:r>
+      <w:r>
+        <w:rPr>
+          <w:rStyle w:val="VerbatimChar"/>
+        </w:rPr>
+        <w:t xml:space="preserve">## Model 2: y ~ x1 + x2 + x3</w:t>
+      </w:r>
+      <w:r>
+        <w:br w:type="textWrapping"/>
+      </w:r>
+      <w:r>
+        <w:rPr>
+          <w:rStyle w:val="VerbatimChar"/>
+        </w:rPr>
+        <w:t xml:space="preserve">##   Res.Df    RSS Df Sum of Sq      F Pr(&gt;F)</w:t>
+      </w:r>
+      <w:r>
+        <w:br w:type="textWrapping"/>
+      </w:r>
+      <w:r>
+        <w:rPr>
+          <w:rStyle w:val="VerbatimChar"/>
+        </w:rPr>
+        <w:t xml:space="preserve">## 1     18 530.86                           </w:t>
+      </w:r>
+      <w:r>
+        <w:br w:type="textWrapping"/>
+      </w:r>
+      <w:r>
+        <w:rPr>
+          <w:rStyle w:val="VerbatimChar"/>
+        </w:rPr>
+        <w:t xml:space="preserve">## 2     21 596.72 -3   -65.861 0.7444 0.5395</w:t>
       </w:r>
     </w:p>
     <w:p>
@@ -4012,7 +5587,23 @@
         <w:pStyle w:val="FirstParagraph"/>
       </w:pPr>
       <w:r>
-        <w:t xml:space="preserve">Replace this text with your answer here.</w:t>
+        <w:t xml:space="preserve">$$ H_0: \mbox{interaction model}, \hspace{1in} H_a: \mbox{no interaction model} $$</w:t>
+      </w:r>
+    </w:p>
+    <w:p>
+      <w:pPr>
+        <w:pStyle w:val="FirstParagraph"/>
+      </w:pPr>
+      <w:r>
+        <w:t xml:space="preserve">.</w:t>
+      </w:r>
+    </w:p>
+    <w:p>
+      <w:pPr>
+        <w:pStyle w:val="BodyText"/>
+      </w:pPr>
+      <w:r>
+        <w:t xml:space="preserve">The F-statistic 0.7444 and the p-value is 0.5395. At a 5% level of significance, we fail to reject the null hypothesis that the model with interaction terms is a good fit for the data.</w:t>
       </w:r>
     </w:p>
     <w:p>
@@ -4026,8 +5617,8 @@
       <w:pPr>
         <w:pStyle w:val="Heading3"/>
       </w:pPr>
-      <w:bookmarkStart w:id="70" w:name="part-2f"/>
-      <w:bookmarkEnd w:id="70"/>
+      <w:bookmarkStart w:id="72" w:name="part-2f"/>
+      <w:bookmarkEnd w:id="72"/>
       <w:r>
         <w:t xml:space="preserve">Part 2f</w:t>
       </w:r>
@@ -4327,8 +5918,8 @@
       <w:pPr>
         <w:pStyle w:val="Heading3"/>
       </w:pPr>
-      <w:bookmarkStart w:id="71" w:name="answer-2f-------------"/>
-      <w:bookmarkEnd w:id="71"/>
+      <w:bookmarkStart w:id="73" w:name="answer-2f-------------"/>
+      <w:bookmarkEnd w:id="73"/>
       <w:r>
         <w:t xml:space="preserve">-|-|-|-|-|-|-|-|-|-|-|- Answer 2f -|-|-|-|-|-|-|-|-|-|-|-</w:t>
       </w:r>
@@ -4341,7 +5932,351 @@
         <w:rPr>
           <w:rStyle w:val="CommentTok"/>
         </w:rPr>
-        <w:t xml:space="preserve"># Insert your R code here.</w:t>
+        <w:t xml:space="preserve"># Add quadratic term</w:t>
+      </w:r>
+      <w:r>
+        <w:br w:type="textWrapping"/>
+      </w:r>
+      <w:r>
+        <w:rPr>
+          <w:rStyle w:val="NormalTok"/>
+        </w:rPr>
+        <w:t xml:space="preserve">x2sq =JobProf</w:t>
+      </w:r>
+      <w:r>
+        <w:rPr>
+          <w:rStyle w:val="OperatorTok"/>
+        </w:rPr>
+        <w:t xml:space="preserve">$</w:t>
+      </w:r>
+      <w:r>
+        <w:rPr>
+          <w:rStyle w:val="NormalTok"/>
+        </w:rPr>
+        <w:t xml:space="preserve">x2</w:t>
+      </w:r>
+      <w:r>
+        <w:rPr>
+          <w:rStyle w:val="OperatorTok"/>
+        </w:rPr>
+        <w:t xml:space="preserve">^</w:t>
+      </w:r>
+      <w:r>
+        <w:rPr>
+          <w:rStyle w:val="DecValTok"/>
+        </w:rPr>
+        <w:t xml:space="preserve">2</w:t>
+      </w:r>
+      <w:r>
+        <w:br w:type="textWrapping"/>
+      </w:r>
+      <w:r>
+        <w:rPr>
+          <w:rStyle w:val="NormalTok"/>
+        </w:rPr>
+        <w:t xml:space="preserve">linear.model.with.xsquared &lt;-</w:t>
+      </w:r>
+      <w:r>
+        <w:rPr>
+          <w:rStyle w:val="StringTok"/>
+        </w:rPr>
+        <w:t xml:space="preserve"> </w:t>
+      </w:r>
+      <w:r>
+        <w:rPr>
+          <w:rStyle w:val="KeywordTok"/>
+        </w:rPr>
+        <w:t xml:space="preserve">lm</w:t>
+      </w:r>
+      <w:r>
+        <w:rPr>
+          <w:rStyle w:val="NormalTok"/>
+        </w:rPr>
+        <w:t xml:space="preserve">(y</w:t>
+      </w:r>
+      <w:r>
+        <w:rPr>
+          <w:rStyle w:val="OperatorTok"/>
+        </w:rPr>
+        <w:t xml:space="preserve">~</w:t>
+      </w:r>
+      <w:r>
+        <w:rPr>
+          <w:rStyle w:val="NormalTok"/>
+        </w:rPr>
+        <w:t xml:space="preserve">x1 </w:t>
+      </w:r>
+      <w:r>
+        <w:rPr>
+          <w:rStyle w:val="OperatorTok"/>
+        </w:rPr>
+        <w:t xml:space="preserve">+</w:t>
+      </w:r>
+      <w:r>
+        <w:rPr>
+          <w:rStyle w:val="StringTok"/>
+        </w:rPr>
+        <w:t xml:space="preserve"> </w:t>
+      </w:r>
+      <w:r>
+        <w:rPr>
+          <w:rStyle w:val="NormalTok"/>
+        </w:rPr>
+        <w:t xml:space="preserve">x2 </w:t>
+      </w:r>
+      <w:r>
+        <w:rPr>
+          <w:rStyle w:val="OperatorTok"/>
+        </w:rPr>
+        <w:t xml:space="preserve">+</w:t>
+      </w:r>
+      <w:r>
+        <w:rPr>
+          <w:rStyle w:val="StringTok"/>
+        </w:rPr>
+        <w:t xml:space="preserve"> </w:t>
+      </w:r>
+      <w:r>
+        <w:rPr>
+          <w:rStyle w:val="NormalTok"/>
+        </w:rPr>
+        <w:t xml:space="preserve">x3 </w:t>
+      </w:r>
+      <w:r>
+        <w:rPr>
+          <w:rStyle w:val="OperatorTok"/>
+        </w:rPr>
+        <w:t xml:space="preserve">+</w:t>
+      </w:r>
+      <w:r>
+        <w:rPr>
+          <w:rStyle w:val="StringTok"/>
+        </w:rPr>
+        <w:t xml:space="preserve"> </w:t>
+      </w:r>
+      <w:r>
+        <w:rPr>
+          <w:rStyle w:val="NormalTok"/>
+        </w:rPr>
+        <w:t xml:space="preserve">x2sq, </w:t>
+      </w:r>
+      <w:r>
+        <w:rPr>
+          <w:rStyle w:val="DataTypeTok"/>
+        </w:rPr>
+        <w:t xml:space="preserve">data=</w:t>
+      </w:r>
+      <w:r>
+        <w:rPr>
+          <w:rStyle w:val="NormalTok"/>
+        </w:rPr>
+        <w:t xml:space="preserve">JobProf)</w:t>
+      </w:r>
+      <w:r>
+        <w:br w:type="textWrapping"/>
+      </w:r>
+      <w:r>
+        <w:rPr>
+          <w:rStyle w:val="KeywordTok"/>
+        </w:rPr>
+        <w:t xml:space="preserve">summary</w:t>
+      </w:r>
+      <w:r>
+        <w:rPr>
+          <w:rStyle w:val="NormalTok"/>
+        </w:rPr>
+        <w:t xml:space="preserve">(linear.model.with.xsquared)</w:t>
+      </w:r>
+    </w:p>
+    <w:p>
+      <w:pPr>
+        <w:pStyle w:val="SourceCode"/>
+      </w:pPr>
+      <w:r>
+        <w:rPr>
+          <w:rStyle w:val="VerbatimChar"/>
+        </w:rPr>
+        <w:t xml:space="preserve">## </w:t>
+      </w:r>
+      <w:r>
+        <w:br w:type="textWrapping"/>
+      </w:r>
+      <w:r>
+        <w:rPr>
+          <w:rStyle w:val="VerbatimChar"/>
+        </w:rPr>
+        <w:t xml:space="preserve">## Call:</w:t>
+      </w:r>
+      <w:r>
+        <w:br w:type="textWrapping"/>
+      </w:r>
+      <w:r>
+        <w:rPr>
+          <w:rStyle w:val="VerbatimChar"/>
+        </w:rPr>
+        <w:t xml:space="preserve">## lm(formula = y ~ x1 + x2 + x3 + x2sq, data = JobProf)</w:t>
+      </w:r>
+      <w:r>
+        <w:br w:type="textWrapping"/>
+      </w:r>
+      <w:r>
+        <w:rPr>
+          <w:rStyle w:val="VerbatimChar"/>
+        </w:rPr>
+        <w:t xml:space="preserve">## </w:t>
+      </w:r>
+      <w:r>
+        <w:br w:type="textWrapping"/>
+      </w:r>
+      <w:r>
+        <w:rPr>
+          <w:rStyle w:val="VerbatimChar"/>
+        </w:rPr>
+        <w:t xml:space="preserve">## Residuals:</w:t>
+      </w:r>
+      <w:r>
+        <w:br w:type="textWrapping"/>
+      </w:r>
+      <w:r>
+        <w:rPr>
+          <w:rStyle w:val="VerbatimChar"/>
+        </w:rPr>
+        <w:t xml:space="preserve">##    Min     1Q Median     3Q    Max </w:t>
+      </w:r>
+      <w:r>
+        <w:br w:type="textWrapping"/>
+      </w:r>
+      <w:r>
+        <w:rPr>
+          <w:rStyle w:val="VerbatimChar"/>
+        </w:rPr>
+        <w:t xml:space="preserve">## -8.852 -2.724 -0.918  1.956 10.071 </w:t>
+      </w:r>
+      <w:r>
+        <w:br w:type="textWrapping"/>
+      </w:r>
+      <w:r>
+        <w:rPr>
+          <w:rStyle w:val="VerbatimChar"/>
+        </w:rPr>
+        <w:t xml:space="preserve">## </w:t>
+      </w:r>
+      <w:r>
+        <w:br w:type="textWrapping"/>
+      </w:r>
+      <w:r>
+        <w:rPr>
+          <w:rStyle w:val="VerbatimChar"/>
+        </w:rPr>
+        <w:t xml:space="preserve">## Coefficients:</w:t>
+      </w:r>
+      <w:r>
+        <w:br w:type="textWrapping"/>
+      </w:r>
+      <w:r>
+        <w:rPr>
+          <w:rStyle w:val="VerbatimChar"/>
+        </w:rPr>
+        <w:t xml:space="preserve">##               Estimate Std. Error t value Pr(&gt;|t|)    </w:t>
+      </w:r>
+      <w:r>
+        <w:br w:type="textWrapping"/>
+      </w:r>
+      <w:r>
+        <w:rPr>
+          <w:rStyle w:val="VerbatimChar"/>
+        </w:rPr>
+        <w:t xml:space="preserve">## (Intercept) -84.293186  47.470221  -1.776    0.091 .  </w:t>
+      </w:r>
+      <w:r>
+        <w:br w:type="textWrapping"/>
+      </w:r>
+      <w:r>
+        <w:rPr>
+          <w:rStyle w:val="VerbatimChar"/>
+        </w:rPr>
+        <w:t xml:space="preserve">## x1            0.340887   0.055159   6.180 4.89e-06 ***</w:t>
+      </w:r>
+      <w:r>
+        <w:br w:type="textWrapping"/>
+      </w:r>
+      <w:r>
+        <w:rPr>
+          <w:rStyle w:val="VerbatimChar"/>
+        </w:rPr>
+        <w:t xml:space="preserve">## x2           -0.891696   0.985329  -0.905    0.376    </w:t>
+      </w:r>
+      <w:r>
+        <w:br w:type="textWrapping"/>
+      </w:r>
+      <w:r>
+        <w:rPr>
+          <w:rStyle w:val="VerbatimChar"/>
+        </w:rPr>
+        <w:t xml:space="preserve">## x3            1.820764   0.152130  11.968 1.42e-10 ***</w:t>
+      </w:r>
+      <w:r>
+        <w:br w:type="textWrapping"/>
+      </w:r>
+      <w:r>
+        <w:rPr>
+          <w:rStyle w:val="VerbatimChar"/>
+        </w:rPr>
+        <w:t xml:space="preserve">## x2sq          0.004530   0.004759   0.952    0.353    </w:t>
+      </w:r>
+      <w:r>
+        <w:br w:type="textWrapping"/>
+      </w:r>
+      <w:r>
+        <w:rPr>
+          <w:rStyle w:val="VerbatimChar"/>
+        </w:rPr>
+        <w:t xml:space="preserve">## ---</w:t>
+      </w:r>
+      <w:r>
+        <w:br w:type="textWrapping"/>
+      </w:r>
+      <w:r>
+        <w:rPr>
+          <w:rStyle w:val="VerbatimChar"/>
+        </w:rPr>
+        <w:t xml:space="preserve">## Signif. codes:  0 '***' 0.001 '**' 0.01 '*' 0.05 '.' 0.1 ' ' 1</w:t>
+      </w:r>
+      <w:r>
+        <w:br w:type="textWrapping"/>
+      </w:r>
+      <w:r>
+        <w:rPr>
+          <w:rStyle w:val="VerbatimChar"/>
+        </w:rPr>
+        <w:t xml:space="preserve">## </w:t>
+      </w:r>
+      <w:r>
+        <w:br w:type="textWrapping"/>
+      </w:r>
+      <w:r>
+        <w:rPr>
+          <w:rStyle w:val="VerbatimChar"/>
+        </w:rPr>
+        <w:t xml:space="preserve">## Residual standard error: 5.343 on 20 degrees of freedom</w:t>
+      </w:r>
+      <w:r>
+        <w:br w:type="textWrapping"/>
+      </w:r>
+      <w:r>
+        <w:rPr>
+          <w:rStyle w:val="VerbatimChar"/>
+        </w:rPr>
+        <w:t xml:space="preserve">## Multiple R-squared:  0.9369, Adjusted R-squared:  0.9243 </w:t>
+      </w:r>
+      <w:r>
+        <w:br w:type="textWrapping"/>
+      </w:r>
+      <w:r>
+        <w:rPr>
+          <w:rStyle w:val="VerbatimChar"/>
+        </w:rPr>
+        <w:t xml:space="preserve">## F-statistic:  74.3 on 4 and 20 DF,  p-value: 1.03e-11</w:t>
       </w:r>
     </w:p>
     <w:p>
@@ -4349,7 +6284,7 @@
         <w:pStyle w:val="FirstParagraph"/>
       </w:pPr>
       <w:r>
-        <w:t xml:space="preserve">Replace this text with your answer here.</w:t>
+        <w:t xml:space="preserve">The p-value for the x2 squared term is 0.353. At at 5% level of signficance, it should not be retained.</w:t>
       </w:r>
     </w:p>
     <w:p>
@@ -4363,8 +6298,8 @@
       <w:pPr>
         <w:pStyle w:val="Heading3"/>
       </w:pPr>
-      <w:bookmarkStart w:id="72" w:name="part-2g"/>
-      <w:bookmarkEnd w:id="72"/>
+      <w:bookmarkStart w:id="74" w:name="part-2g"/>
+      <w:bookmarkEnd w:id="74"/>
       <w:r>
         <w:t xml:space="preserve">Part 2g</w:t>
       </w:r>
@@ -4381,8 +6316,8 @@
       <w:pPr>
         <w:pStyle w:val="Heading3"/>
       </w:pPr>
-      <w:bookmarkStart w:id="73" w:name="answer-2g-------------"/>
-      <w:bookmarkEnd w:id="73"/>
+      <w:bookmarkStart w:id="75" w:name="answer-2g-------------"/>
+      <w:bookmarkEnd w:id="75"/>
       <w:r>
         <w:t xml:space="preserve">-|-|-|-|-|-|-|-|-|-|-|- Answer 2g -|-|-|-|-|-|-|-|-|-|-|-</w:t>
       </w:r>
@@ -4395,7 +6330,264 @@
         <w:rPr>
           <w:rStyle w:val="CommentTok"/>
         </w:rPr>
-        <w:t xml:space="preserve"># Insert your R code here.</w:t>
+        <w:t xml:space="preserve"># Estimate final and smaller model</w:t>
+      </w:r>
+      <w:r>
+        <w:br w:type="textWrapping"/>
+      </w:r>
+      <w:r>
+        <w:rPr>
+          <w:rStyle w:val="NormalTok"/>
+        </w:rPr>
+        <w:t xml:space="preserve">linear.model.final.first.order &lt;-</w:t>
+      </w:r>
+      <w:r>
+        <w:rPr>
+          <w:rStyle w:val="StringTok"/>
+        </w:rPr>
+        <w:t xml:space="preserve"> </w:t>
+      </w:r>
+      <w:r>
+        <w:rPr>
+          <w:rStyle w:val="KeywordTok"/>
+        </w:rPr>
+        <w:t xml:space="preserve">lm</w:t>
+      </w:r>
+      <w:r>
+        <w:rPr>
+          <w:rStyle w:val="NormalTok"/>
+        </w:rPr>
+        <w:t xml:space="preserve">(y</w:t>
+      </w:r>
+      <w:r>
+        <w:rPr>
+          <w:rStyle w:val="OperatorTok"/>
+        </w:rPr>
+        <w:t xml:space="preserve">~</w:t>
+      </w:r>
+      <w:r>
+        <w:rPr>
+          <w:rStyle w:val="NormalTok"/>
+        </w:rPr>
+        <w:t xml:space="preserve">x1 </w:t>
+      </w:r>
+      <w:r>
+        <w:rPr>
+          <w:rStyle w:val="OperatorTok"/>
+        </w:rPr>
+        <w:t xml:space="preserve">+</w:t>
+      </w:r>
+      <w:r>
+        <w:rPr>
+          <w:rStyle w:val="StringTok"/>
+        </w:rPr>
+        <w:t xml:space="preserve"> </w:t>
+      </w:r>
+      <w:r>
+        <w:rPr>
+          <w:rStyle w:val="NormalTok"/>
+        </w:rPr>
+        <w:t xml:space="preserve">x3, </w:t>
+      </w:r>
+      <w:r>
+        <w:rPr>
+          <w:rStyle w:val="DataTypeTok"/>
+        </w:rPr>
+        <w:t xml:space="preserve">data=</w:t>
+      </w:r>
+      <w:r>
+        <w:rPr>
+          <w:rStyle w:val="NormalTok"/>
+        </w:rPr>
+        <w:t xml:space="preserve">JobProf)</w:t>
+      </w:r>
+      <w:r>
+        <w:br w:type="textWrapping"/>
+      </w:r>
+      <w:r>
+        <w:rPr>
+          <w:rStyle w:val="KeywordTok"/>
+        </w:rPr>
+        <w:t xml:space="preserve">summary</w:t>
+      </w:r>
+      <w:r>
+        <w:rPr>
+          <w:rStyle w:val="NormalTok"/>
+        </w:rPr>
+        <w:t xml:space="preserve">(linear.model.final.first.order)</w:t>
+      </w:r>
+    </w:p>
+    <w:p>
+      <w:pPr>
+        <w:pStyle w:val="SourceCode"/>
+      </w:pPr>
+      <w:r>
+        <w:rPr>
+          <w:rStyle w:val="VerbatimChar"/>
+        </w:rPr>
+        <w:t xml:space="preserve">## </w:t>
+      </w:r>
+      <w:r>
+        <w:br w:type="textWrapping"/>
+      </w:r>
+      <w:r>
+        <w:rPr>
+          <w:rStyle w:val="VerbatimChar"/>
+        </w:rPr>
+        <w:t xml:space="preserve">## Call:</w:t>
+      </w:r>
+      <w:r>
+        <w:br w:type="textWrapping"/>
+      </w:r>
+      <w:r>
+        <w:rPr>
+          <w:rStyle w:val="VerbatimChar"/>
+        </w:rPr>
+        <w:t xml:space="preserve">## lm(formula = y ~ x1 + x3, data = JobProf)</w:t>
+      </w:r>
+      <w:r>
+        <w:br w:type="textWrapping"/>
+      </w:r>
+      <w:r>
+        <w:rPr>
+          <w:rStyle w:val="VerbatimChar"/>
+        </w:rPr>
+        <w:t xml:space="preserve">## </w:t>
+      </w:r>
+      <w:r>
+        <w:br w:type="textWrapping"/>
+      </w:r>
+      <w:r>
+        <w:rPr>
+          <w:rStyle w:val="VerbatimChar"/>
+        </w:rPr>
+        <w:t xml:space="preserve">## Residuals:</w:t>
+      </w:r>
+      <w:r>
+        <w:br w:type="textWrapping"/>
+      </w:r>
+      <w:r>
+        <w:rPr>
+          <w:rStyle w:val="VerbatimChar"/>
+        </w:rPr>
+        <w:t xml:space="preserve">##     Min      1Q  Median      3Q     Max </w:t>
+      </w:r>
+      <w:r>
+        <w:br w:type="textWrapping"/>
+      </w:r>
+      <w:r>
+        <w:rPr>
+          <w:rStyle w:val="VerbatimChar"/>
+        </w:rPr>
+        <w:t xml:space="preserve">## -9.3489 -2.8086 -0.4546  2.8981 12.6469 </w:t>
+      </w:r>
+      <w:r>
+        <w:br w:type="textWrapping"/>
+      </w:r>
+      <w:r>
+        <w:rPr>
+          <w:rStyle w:val="VerbatimChar"/>
+        </w:rPr>
+        <w:t xml:space="preserve">## </w:t>
+      </w:r>
+      <w:r>
+        <w:br w:type="textWrapping"/>
+      </w:r>
+      <w:r>
+        <w:rPr>
+          <w:rStyle w:val="VerbatimChar"/>
+        </w:rPr>
+        <w:t xml:space="preserve">## Coefficients:</w:t>
+      </w:r>
+      <w:r>
+        <w:br w:type="textWrapping"/>
+      </w:r>
+      <w:r>
+        <w:rPr>
+          <w:rStyle w:val="VerbatimChar"/>
+        </w:rPr>
+        <w:t xml:space="preserve">##               Estimate Std. Error t value Pr(&gt;|t|)    </w:t>
+      </w:r>
+      <w:r>
+        <w:br w:type="textWrapping"/>
+      </w:r>
+      <w:r>
+        <w:rPr>
+          <w:rStyle w:val="VerbatimChar"/>
+        </w:rPr>
+        <w:t xml:space="preserve">## (Intercept) -127.59569   12.68526  -10.06 1.09e-09 ***</w:t>
+      </w:r>
+      <w:r>
+        <w:br w:type="textWrapping"/>
+      </w:r>
+      <w:r>
+        <w:rPr>
+          <w:rStyle w:val="VerbatimChar"/>
+        </w:rPr>
+        <w:t xml:space="preserve">## x1             0.34846    0.05369    6.49 1.58e-06 ***</w:t>
+      </w:r>
+      <w:r>
+        <w:br w:type="textWrapping"/>
+      </w:r>
+      <w:r>
+        <w:rPr>
+          <w:rStyle w:val="VerbatimChar"/>
+        </w:rPr>
+        <w:t xml:space="preserve">## x3             1.82321    0.12307   14.81 6.31e-13 ***</w:t>
+      </w:r>
+      <w:r>
+        <w:br w:type="textWrapping"/>
+      </w:r>
+      <w:r>
+        <w:rPr>
+          <w:rStyle w:val="VerbatimChar"/>
+        </w:rPr>
+        <w:t xml:space="preserve">## ---</w:t>
+      </w:r>
+      <w:r>
+        <w:br w:type="textWrapping"/>
+      </w:r>
+      <w:r>
+        <w:rPr>
+          <w:rStyle w:val="VerbatimChar"/>
+        </w:rPr>
+        <w:t xml:space="preserve">## Signif. codes:  0 '***' 0.001 '**' 0.01 '*' 0.05 '.' 0.1 ' ' 1</w:t>
+      </w:r>
+      <w:r>
+        <w:br w:type="textWrapping"/>
+      </w:r>
+      <w:r>
+        <w:rPr>
+          <w:rStyle w:val="VerbatimChar"/>
+        </w:rPr>
+        <w:t xml:space="preserve">## </w:t>
+      </w:r>
+      <w:r>
+        <w:br w:type="textWrapping"/>
+      </w:r>
+      <w:r>
+        <w:rPr>
+          <w:rStyle w:val="VerbatimChar"/>
+        </w:rPr>
+        <w:t xml:space="preserve">## Residual standard error: 5.251 on 22 degrees of freedom</w:t>
+      </w:r>
+      <w:r>
+        <w:br w:type="textWrapping"/>
+      </w:r>
+      <w:r>
+        <w:rPr>
+          <w:rStyle w:val="VerbatimChar"/>
+        </w:rPr>
+        <w:t xml:space="preserve">## Multiple R-squared:  0.933,  Adjusted R-squared:  0.9269 </w:t>
+      </w:r>
+      <w:r>
+        <w:br w:type="textWrapping"/>
+      </w:r>
+      <w:r>
+        <w:rPr>
+          <w:rStyle w:val="VerbatimChar"/>
+        </w:rPr>
+        <w:t xml:space="preserve">## F-statistic: 153.2 on 2 and 22 DF,  p-value: 1.222e-13</w:t>
       </w:r>
     </w:p>
     <w:p>
@@ -4409,8 +6601,8 @@
       <w:pPr>
         <w:pStyle w:val="Heading3"/>
       </w:pPr>
-      <w:bookmarkStart w:id="74" w:name="part-2h"/>
-      <w:bookmarkEnd w:id="74"/>
+      <w:bookmarkStart w:id="76" w:name="part-2h"/>
+      <w:bookmarkEnd w:id="76"/>
       <w:r>
         <w:t xml:space="preserve">Part 2h</w:t>
       </w:r>
@@ -4450,8 +6642,8 @@
       <w:pPr>
         <w:pStyle w:val="Heading3"/>
       </w:pPr>
-      <w:bookmarkStart w:id="75" w:name="answer-2g--------------1"/>
-      <w:bookmarkEnd w:id="75"/>
+      <w:bookmarkStart w:id="77" w:name="answer-2g--------------1"/>
+      <w:bookmarkEnd w:id="77"/>
       <w:r>
         <w:t xml:space="preserve">-|-|-|-|-|-|-|-|-|-|-|- Answer 2g -|-|-|-|-|-|-|-|-|-|-|-</w:t>
       </w:r>
@@ -4464,7 +6656,84 @@
         <w:rPr>
           <w:rStyle w:val="CommentTok"/>
         </w:rPr>
-        <w:t xml:space="preserve"># Insert your R code here.</w:t>
+        <w:t xml:space="preserve"># 90% confidence interval</w:t>
+      </w:r>
+      <w:r>
+        <w:br w:type="textWrapping"/>
+      </w:r>
+      <w:r>
+        <w:rPr>
+          <w:rStyle w:val="KeywordTok"/>
+        </w:rPr>
+        <w:t xml:space="preserve">confint</w:t>
+      </w:r>
+      <w:r>
+        <w:rPr>
+          <w:rStyle w:val="NormalTok"/>
+        </w:rPr>
+        <w:t xml:space="preserve">(linear.model.final.first.order, </w:t>
+      </w:r>
+      <w:r>
+        <w:rPr>
+          <w:rStyle w:val="DataTypeTok"/>
+        </w:rPr>
+        <w:t xml:space="preserve">level =</w:t>
+      </w:r>
+      <w:r>
+        <w:rPr>
+          <w:rStyle w:val="NormalTok"/>
+        </w:rPr>
+        <w:t xml:space="preserve"> .</w:t>
+      </w:r>
+      <w:r>
+        <w:rPr>
+          <w:rStyle w:val="DecValTok"/>
+        </w:rPr>
+        <w:t xml:space="preserve">9</w:t>
+      </w:r>
+      <w:r>
+        <w:rPr>
+          <w:rStyle w:val="NormalTok"/>
+        </w:rPr>
+        <w:t xml:space="preserve">)</w:t>
+      </w:r>
+    </w:p>
+    <w:p>
+      <w:pPr>
+        <w:pStyle w:val="SourceCode"/>
+      </w:pPr>
+      <w:r>
+        <w:rPr>
+          <w:rStyle w:val="VerbatimChar"/>
+        </w:rPr>
+        <w:t xml:space="preserve">##                      5 %         95 %</w:t>
+      </w:r>
+      <w:r>
+        <w:br w:type="textWrapping"/>
+      </w:r>
+      <w:r>
+        <w:rPr>
+          <w:rStyle w:val="VerbatimChar"/>
+        </w:rPr>
+        <w:t xml:space="preserve">## (Intercept) -149.3781166 -105.8132586</w:t>
+      </w:r>
+      <w:r>
+        <w:br w:type="textWrapping"/>
+      </w:r>
+      <w:r>
+        <w:rPr>
+          <w:rStyle w:val="VerbatimChar"/>
+        </w:rPr>
+        <w:t xml:space="preserve">## x1             0.2562572    0.4406579</w:t>
+      </w:r>
+      <w:r>
+        <w:br w:type="textWrapping"/>
+      </w:r>
+      <w:r>
+        <w:rPr>
+          <w:rStyle w:val="VerbatimChar"/>
+        </w:rPr>
+        <w:t xml:space="preserve">## x3             1.6118704    2.0345407</w:t>
       </w:r>
     </w:p>
     <w:p>
@@ -4472,7 +6741,7 @@
         <w:pStyle w:val="FirstParagraph"/>
       </w:pPr>
       <w:r>
-        <w:t xml:space="preserve">Replace this text with your answer here.</w:t>
+        <w:t xml:space="preserve">A 90% confidence interval for x3 is [1.61, 2.03]. One additional point on the third aptitude test corresponds to an increase in between 1.61 and 2.03 points in the job proficiency score.</w:t>
       </w:r>
     </w:p>
     <w:p>
@@ -4486,8 +6755,8 @@
       <w:pPr>
         <w:pStyle w:val="Heading3"/>
       </w:pPr>
-      <w:bookmarkStart w:id="76" w:name="part-2i"/>
-      <w:bookmarkEnd w:id="76"/>
+      <w:bookmarkStart w:id="78" w:name="part-2i"/>
+      <w:bookmarkEnd w:id="78"/>
       <w:r>
         <w:t xml:space="preserve">Part 2i</w:t>
       </w:r>
@@ -4586,8 +6855,8 @@
       <w:pPr>
         <w:pStyle w:val="Heading3"/>
       </w:pPr>
-      <w:bookmarkStart w:id="77" w:name="answer-2i-------------"/>
-      <w:bookmarkEnd w:id="77"/>
+      <w:bookmarkStart w:id="79" w:name="answer-2i-------------"/>
+      <w:bookmarkEnd w:id="79"/>
       <w:r>
         <w:t xml:space="preserve">-|-|-|-|-|-|-|-|-|-|-|- Answer 2i -|-|-|-|-|-|-|-|-|-|-|-</w:t>
       </w:r>
@@ -4600,7 +6869,141 @@
         <w:rPr>
           <w:rStyle w:val="CommentTok"/>
         </w:rPr>
-        <w:t xml:space="preserve"># Insert your R code here.</w:t>
+        <w:t xml:space="preserve"># Compute prediction interval</w:t>
+      </w:r>
+      <w:r>
+        <w:br w:type="textWrapping"/>
+      </w:r>
+      <w:r>
+        <w:rPr>
+          <w:rStyle w:val="NormalTok"/>
+        </w:rPr>
+        <w:t xml:space="preserve">temp_df &lt;-</w:t>
+      </w:r>
+      <w:r>
+        <w:rPr>
+          <w:rStyle w:val="StringTok"/>
+        </w:rPr>
+        <w:t xml:space="preserve"> </w:t>
+      </w:r>
+      <w:r>
+        <w:rPr>
+          <w:rStyle w:val="KeywordTok"/>
+        </w:rPr>
+        <w:t xml:space="preserve">data.frame</w:t>
+      </w:r>
+      <w:r>
+        <w:rPr>
+          <w:rStyle w:val="NormalTok"/>
+        </w:rPr>
+        <w:t xml:space="preserve">( </w:t>
+      </w:r>
+      <w:r>
+        <w:rPr>
+          <w:rStyle w:val="DataTypeTok"/>
+        </w:rPr>
+        <w:t xml:space="preserve">x1=</w:t>
+      </w:r>
+      <w:r>
+        <w:rPr>
+          <w:rStyle w:val="DecValTok"/>
+        </w:rPr>
+        <w:t xml:space="preserve">99</w:t>
+      </w:r>
+      <w:r>
+        <w:rPr>
+          <w:rStyle w:val="NormalTok"/>
+        </w:rPr>
+        <w:t xml:space="preserve">,</w:t>
+      </w:r>
+      <w:r>
+        <w:rPr>
+          <w:rStyle w:val="DataTypeTok"/>
+        </w:rPr>
+        <w:t xml:space="preserve">x2=</w:t>
+      </w:r>
+      <w:r>
+        <w:rPr>
+          <w:rStyle w:val="DecValTok"/>
+        </w:rPr>
+        <w:t xml:space="preserve">112</w:t>
+      </w:r>
+      <w:r>
+        <w:rPr>
+          <w:rStyle w:val="NormalTok"/>
+        </w:rPr>
+        <w:t xml:space="preserve">,</w:t>
+      </w:r>
+      <w:r>
+        <w:rPr>
+          <w:rStyle w:val="DataTypeTok"/>
+        </w:rPr>
+        <w:t xml:space="preserve">x3=</w:t>
+      </w:r>
+      <w:r>
+        <w:rPr>
+          <w:rStyle w:val="DecValTok"/>
+        </w:rPr>
+        <w:t xml:space="preserve">105</w:t>
+      </w:r>
+      <w:r>
+        <w:rPr>
+          <w:rStyle w:val="NormalTok"/>
+        </w:rPr>
+        <w:t xml:space="preserve"> )</w:t>
+      </w:r>
+      <w:r>
+        <w:br w:type="textWrapping"/>
+      </w:r>
+      <w:r>
+        <w:rPr>
+          <w:rStyle w:val="KeywordTok"/>
+        </w:rPr>
+        <w:t xml:space="preserve">predict</w:t>
+      </w:r>
+      <w:r>
+        <w:rPr>
+          <w:rStyle w:val="NormalTok"/>
+        </w:rPr>
+        <w:t xml:space="preserve">(linear.model.final.first.order, temp_df, </w:t>
+      </w:r>
+      <w:r>
+        <w:rPr>
+          <w:rStyle w:val="DataTypeTok"/>
+        </w:rPr>
+        <w:t xml:space="preserve">interval=</w:t>
+      </w:r>
+      <w:r>
+        <w:rPr>
+          <w:rStyle w:val="StringTok"/>
+        </w:rPr>
+        <w:t xml:space="preserve">"prediction"</w:t>
+      </w:r>
+      <w:r>
+        <w:rPr>
+          <w:rStyle w:val="NormalTok"/>
+        </w:rPr>
+        <w:t xml:space="preserve">)</w:t>
+      </w:r>
+    </w:p>
+    <w:p>
+      <w:pPr>
+        <w:pStyle w:val="SourceCode"/>
+      </w:pPr>
+      <w:r>
+        <w:rPr>
+          <w:rStyle w:val="VerbatimChar"/>
+        </w:rPr>
+        <w:t xml:space="preserve">##        fit      lwr      upr</w:t>
+      </w:r>
+      <w:r>
+        <w:br w:type="textWrapping"/>
+      </w:r>
+      <w:r>
+        <w:rPr>
+          <w:rStyle w:val="VerbatimChar"/>
+        </w:rPr>
+        <w:t xml:space="preserve">## 1 98.33819 87.16155 109.5148</w:t>
       </w:r>
     </w:p>
     <w:p>
@@ -4608,7 +7011,7 @@
         <w:pStyle w:val="FirstParagraph"/>
       </w:pPr>
       <w:r>
-        <w:t xml:space="preserve">Replace this text with your answer here.</w:t>
+        <w:t xml:space="preserve">With 95% confidence, a randomly selected employee who scores x1=99, x2=112, and x3=105 on the aptitude tests will have a job proficiency score of between 87 and 110.</w:t>
       </w:r>
     </w:p>
     <w:p>
@@ -4622,8 +7025,8 @@
       <w:pPr>
         <w:pStyle w:val="Heading2"/>
       </w:pPr>
-      <w:bookmarkStart w:id="78" w:name="exercise-3"/>
-      <w:bookmarkEnd w:id="78"/>
+      <w:bookmarkStart w:id="80" w:name="exercise-3"/>
+      <w:bookmarkEnd w:id="80"/>
       <w:r>
         <w:t xml:space="preserve">Exercise 3</w:t>
       </w:r>
@@ -4640,8 +7043,8 @@
       <w:pPr>
         <w:pStyle w:val="Heading3"/>
       </w:pPr>
-      <w:bookmarkStart w:id="79" w:name="part-3a"/>
-      <w:bookmarkEnd w:id="79"/>
+      <w:bookmarkStart w:id="81" w:name="part-3a"/>
+      <w:bookmarkEnd w:id="81"/>
       <w:r>
         <w:t xml:space="preserve">Part 3a</w:t>
       </w:r>
@@ -4756,8 +7159,8 @@
       <w:pPr>
         <w:pStyle w:val="Heading3"/>
       </w:pPr>
-      <w:bookmarkStart w:id="80" w:name="answer-3a-------------"/>
-      <w:bookmarkEnd w:id="80"/>
+      <w:bookmarkStart w:id="82" w:name="answer-3a-------------"/>
+      <w:bookmarkEnd w:id="82"/>
       <w:r>
         <w:t xml:space="preserve">-|-|-|-|-|-|-|-|-|-|-|- Answer 3a -|-|-|-|-|-|-|-|-|-|-|-</w:t>
       </w:r>
@@ -4770,7 +7173,291 @@
         <w:rPr>
           <w:rStyle w:val="CommentTok"/>
         </w:rPr>
-        <w:t xml:space="preserve"># Insert your R code here.</w:t>
+        <w:t xml:space="preserve"># Get the data and estimate coefficients.</w:t>
+      </w:r>
+      <w:r>
+        <w:br w:type="textWrapping"/>
+      </w:r>
+      <w:r>
+        <w:rPr>
+          <w:rStyle w:val="KeywordTok"/>
+        </w:rPr>
+        <w:t xml:space="preserve">data</w:t>
+      </w:r>
+      <w:r>
+        <w:rPr>
+          <w:rStyle w:val="NormalTok"/>
+        </w:rPr>
+        <w:t xml:space="preserve">(</w:t>
+      </w:r>
+      <w:r>
+        <w:rPr>
+          <w:rStyle w:val="StringTok"/>
+        </w:rPr>
+        <w:t xml:space="preserve">"English"</w:t>
+      </w:r>
+      <w:r>
+        <w:rPr>
+          <w:rStyle w:val="NormalTok"/>
+        </w:rPr>
+        <w:t xml:space="preserve">)</w:t>
+      </w:r>
+      <w:r>
+        <w:br w:type="textWrapping"/>
+      </w:r>
+      <w:r>
+        <w:rPr>
+          <w:rStyle w:val="NormalTok"/>
+        </w:rPr>
+        <w:t xml:space="preserve">model &lt;-</w:t>
+      </w:r>
+      <w:r>
+        <w:rPr>
+          <w:rStyle w:val="StringTok"/>
+        </w:rPr>
+        <w:t xml:space="preserve"> </w:t>
+      </w:r>
+      <w:r>
+        <w:rPr>
+          <w:rStyle w:val="KeywordTok"/>
+        </w:rPr>
+        <w:t xml:space="preserve">lm</w:t>
+      </w:r>
+      <w:r>
+        <w:rPr>
+          <w:rStyle w:val="NormalTok"/>
+        </w:rPr>
+        <w:t xml:space="preserve">(y</w:t>
+      </w:r>
+      <w:r>
+        <w:rPr>
+          <w:rStyle w:val="OperatorTok"/>
+        </w:rPr>
+        <w:t xml:space="preserve">~</w:t>
+      </w:r>
+      <w:r>
+        <w:rPr>
+          <w:rStyle w:val="NormalTok"/>
+        </w:rPr>
+        <w:t xml:space="preserve">x1 </w:t>
+      </w:r>
+      <w:r>
+        <w:rPr>
+          <w:rStyle w:val="OperatorTok"/>
+        </w:rPr>
+        <w:t xml:space="preserve">+</w:t>
+      </w:r>
+      <w:r>
+        <w:rPr>
+          <w:rStyle w:val="StringTok"/>
+        </w:rPr>
+        <w:t xml:space="preserve"> </w:t>
+      </w:r>
+      <w:r>
+        <w:rPr>
+          <w:rStyle w:val="NormalTok"/>
+        </w:rPr>
+        <w:t xml:space="preserve">x2, </w:t>
+      </w:r>
+      <w:r>
+        <w:rPr>
+          <w:rStyle w:val="DataTypeTok"/>
+        </w:rPr>
+        <w:t xml:space="preserve">data=</w:t>
+      </w:r>
+      <w:r>
+        <w:rPr>
+          <w:rStyle w:val="NormalTok"/>
+        </w:rPr>
+        <w:t xml:space="preserve">English)</w:t>
+      </w:r>
+      <w:r>
+        <w:br w:type="textWrapping"/>
+      </w:r>
+      <w:r>
+        <w:rPr>
+          <w:rStyle w:val="KeywordTok"/>
+        </w:rPr>
+        <w:t xml:space="preserve">summary</w:t>
+      </w:r>
+      <w:r>
+        <w:rPr>
+          <w:rStyle w:val="NormalTok"/>
+        </w:rPr>
+        <w:t xml:space="preserve">(model)</w:t>
+      </w:r>
+    </w:p>
+    <w:p>
+      <w:pPr>
+        <w:pStyle w:val="SourceCode"/>
+      </w:pPr>
+      <w:r>
+        <w:rPr>
+          <w:rStyle w:val="VerbatimChar"/>
+        </w:rPr>
+        <w:t xml:space="preserve">## </w:t>
+      </w:r>
+      <w:r>
+        <w:br w:type="textWrapping"/>
+      </w:r>
+      <w:r>
+        <w:rPr>
+          <w:rStyle w:val="VerbatimChar"/>
+        </w:rPr>
+        <w:t xml:space="preserve">## Call:</w:t>
+      </w:r>
+      <w:r>
+        <w:br w:type="textWrapping"/>
+      </w:r>
+      <w:r>
+        <w:rPr>
+          <w:rStyle w:val="VerbatimChar"/>
+        </w:rPr>
+        <w:t xml:space="preserve">## lm(formula = y ~ x1 + x2, data = English)</w:t>
+      </w:r>
+      <w:r>
+        <w:br w:type="textWrapping"/>
+      </w:r>
+      <w:r>
+        <w:rPr>
+          <w:rStyle w:val="VerbatimChar"/>
+        </w:rPr>
+        <w:t xml:space="preserve">## </w:t>
+      </w:r>
+      <w:r>
+        <w:br w:type="textWrapping"/>
+      </w:r>
+      <w:r>
+        <w:rPr>
+          <w:rStyle w:val="VerbatimChar"/>
+        </w:rPr>
+        <w:t xml:space="preserve">## Residuals:</w:t>
+      </w:r>
+      <w:r>
+        <w:br w:type="textWrapping"/>
+      </w:r>
+      <w:r>
+        <w:rPr>
+          <w:rStyle w:val="VerbatimChar"/>
+        </w:rPr>
+        <w:t xml:space="preserve">##     Min      1Q  Median      3Q     Max </w:t>
+      </w:r>
+      <w:r>
+        <w:br w:type="textWrapping"/>
+      </w:r>
+      <w:r>
+        <w:rPr>
+          <w:rStyle w:val="VerbatimChar"/>
+        </w:rPr>
+        <w:t xml:space="preserve">## -20.150  -5.713  -0.225   4.850  34.850 </w:t>
+      </w:r>
+      <w:r>
+        <w:br w:type="textWrapping"/>
+      </w:r>
+      <w:r>
+        <w:rPr>
+          <w:rStyle w:val="VerbatimChar"/>
+        </w:rPr>
+        <w:t xml:space="preserve">## </w:t>
+      </w:r>
+      <w:r>
+        <w:br w:type="textWrapping"/>
+      </w:r>
+      <w:r>
+        <w:rPr>
+          <w:rStyle w:val="VerbatimChar"/>
+        </w:rPr>
+        <w:t xml:space="preserve">## Coefficients:</w:t>
+      </w:r>
+      <w:r>
+        <w:br w:type="textWrapping"/>
+      </w:r>
+      <w:r>
+        <w:rPr>
+          <w:rStyle w:val="VerbatimChar"/>
+        </w:rPr>
+        <w:t xml:space="preserve">##             Estimate Std. Error t value Pr(&gt;|t|)    </w:t>
+      </w:r>
+      <w:r>
+        <w:br w:type="textWrapping"/>
+      </w:r>
+      <w:r>
+        <w:rPr>
+          <w:rStyle w:val="VerbatimChar"/>
+        </w:rPr>
+        <w:t xml:space="preserve">## (Intercept)   44.750      2.202  20.325   &lt;2e-16 ***</w:t>
+      </w:r>
+      <w:r>
+        <w:br w:type="textWrapping"/>
+      </w:r>
+      <w:r>
+        <w:rPr>
+          <w:rStyle w:val="VerbatimChar"/>
+        </w:rPr>
+        <w:t xml:space="preserve">## x1            61.400      3.114  19.719   &lt;2e-16 ***</w:t>
+      </w:r>
+      <w:r>
+        <w:br w:type="textWrapping"/>
+      </w:r>
+      <w:r>
+        <w:rPr>
+          <w:rStyle w:val="VerbatimChar"/>
+        </w:rPr>
+        <w:t xml:space="preserve">## x2             3.950      3.114   1.269     0.21    </w:t>
+      </w:r>
+      <w:r>
+        <w:br w:type="textWrapping"/>
+      </w:r>
+      <w:r>
+        <w:rPr>
+          <w:rStyle w:val="VerbatimChar"/>
+        </w:rPr>
+        <w:t xml:space="preserve">## ---</w:t>
+      </w:r>
+      <w:r>
+        <w:br w:type="textWrapping"/>
+      </w:r>
+      <w:r>
+        <w:rPr>
+          <w:rStyle w:val="VerbatimChar"/>
+        </w:rPr>
+        <w:t xml:space="preserve">## Signif. codes:  0 '***' 0.001 '**' 0.01 '*' 0.05 '.' 0.1 ' ' 1</w:t>
+      </w:r>
+      <w:r>
+        <w:br w:type="textWrapping"/>
+      </w:r>
+      <w:r>
+        <w:rPr>
+          <w:rStyle w:val="VerbatimChar"/>
+        </w:rPr>
+        <w:t xml:space="preserve">## </w:t>
+      </w:r>
+      <w:r>
+        <w:br w:type="textWrapping"/>
+      </w:r>
+      <w:r>
+        <w:rPr>
+          <w:rStyle w:val="VerbatimChar"/>
+        </w:rPr>
+        <w:t xml:space="preserve">## Residual standard error: 9.847 on 57 degrees of freedom</w:t>
+      </w:r>
+      <w:r>
+        <w:br w:type="textWrapping"/>
+      </w:r>
+      <w:r>
+        <w:rPr>
+          <w:rStyle w:val="VerbatimChar"/>
+        </w:rPr>
+        <w:t xml:space="preserve">## Multiple R-squared:  0.8953, Adjusted R-squared:  0.8916 </w:t>
+      </w:r>
+      <w:r>
+        <w:br w:type="textWrapping"/>
+      </w:r>
+      <w:r>
+        <w:rPr>
+          <w:rStyle w:val="VerbatimChar"/>
+        </w:rPr>
+        <w:t xml:space="preserve">## F-statistic: 243.6 on 2 and 57 DF,  p-value: &lt; 2.2e-16</w:t>
       </w:r>
     </w:p>
     <w:p>
@@ -4778,7 +7465,13 @@
         <w:pStyle w:val="FirstParagraph"/>
       </w:pPr>
       <w:r>
-        <w:t xml:space="preserve">Replace this text with your answer here.</w:t>
+        <w:t xml:space="preserve">The intercept is 44.75. x1 is 61.4. x2 is 3.95.</w:t>
+      </w:r>
+      <w:r>
+        <w:t xml:space="preserve"> </w:t>
+      </w:r>
+      <w:r>
+        <w:t xml:space="preserve">The estimated mean English proficiency score for method 1 is 61.4 + 44.75 = 106.15, method 2 is 3.95 + 44.75 = 48.7, and method 3 is just the value of the intercept 44.75.</w:t>
       </w:r>
     </w:p>
     <w:p>
@@ -4792,8 +7485,8 @@
       <w:pPr>
         <w:pStyle w:val="Heading3"/>
       </w:pPr>
-      <w:bookmarkStart w:id="81" w:name="part-3b"/>
-      <w:bookmarkEnd w:id="81"/>
+      <w:bookmarkStart w:id="83" w:name="part-3b"/>
+      <w:bookmarkEnd w:id="83"/>
       <w:r>
         <w:t xml:space="preserve">Part 3b</w:t>
       </w:r>
@@ -5030,8 +7723,8 @@
       <w:pPr>
         <w:pStyle w:val="Heading3"/>
       </w:pPr>
-      <w:bookmarkStart w:id="82" w:name="answer-3b-------------"/>
-      <w:bookmarkEnd w:id="82"/>
+      <w:bookmarkStart w:id="84" w:name="answer-3b-------------"/>
+      <w:bookmarkEnd w:id="84"/>
       <w:r>
         <w:t xml:space="preserve">-|-|-|-|-|-|-|-|-|-|-|- Answer 3b -|-|-|-|-|-|-|-|-|-|-|-</w:t>
       </w:r>
@@ -5044,7 +7737,369 @@
         <w:rPr>
           <w:rStyle w:val="CommentTok"/>
         </w:rPr>
-        <w:t xml:space="preserve"># Insert your R code here.</w:t>
+        <w:t xml:space="preserve"># Fit model</w:t>
+      </w:r>
+      <w:r>
+        <w:br w:type="textWrapping"/>
+      </w:r>
+      <w:r>
+        <w:rPr>
+          <w:rStyle w:val="NormalTok"/>
+        </w:rPr>
+        <w:t xml:space="preserve">model &lt;-</w:t>
+      </w:r>
+      <w:r>
+        <w:rPr>
+          <w:rStyle w:val="StringTok"/>
+        </w:rPr>
+        <w:t xml:space="preserve"> </w:t>
+      </w:r>
+      <w:r>
+        <w:rPr>
+          <w:rStyle w:val="KeywordTok"/>
+        </w:rPr>
+        <w:t xml:space="preserve">lm</w:t>
+      </w:r>
+      <w:r>
+        <w:rPr>
+          <w:rStyle w:val="NormalTok"/>
+        </w:rPr>
+        <w:t xml:space="preserve">(y</w:t>
+      </w:r>
+      <w:r>
+        <w:rPr>
+          <w:rStyle w:val="OperatorTok"/>
+        </w:rPr>
+        <w:t xml:space="preserve">~</w:t>
+      </w:r>
+      <w:r>
+        <w:rPr>
+          <w:rStyle w:val="NormalTok"/>
+        </w:rPr>
+        <w:t xml:space="preserve">x4 </w:t>
+      </w:r>
+      <w:r>
+        <w:rPr>
+          <w:rStyle w:val="OperatorTok"/>
+        </w:rPr>
+        <w:t xml:space="preserve">+</w:t>
+      </w:r>
+      <w:r>
+        <w:rPr>
+          <w:rStyle w:val="StringTok"/>
+        </w:rPr>
+        <w:t xml:space="preserve"> </w:t>
+      </w:r>
+      <w:r>
+        <w:rPr>
+          <w:rStyle w:val="NormalTok"/>
+        </w:rPr>
+        <w:t xml:space="preserve">x1 </w:t>
+      </w:r>
+      <w:r>
+        <w:rPr>
+          <w:rStyle w:val="OperatorTok"/>
+        </w:rPr>
+        <w:t xml:space="preserve">+</w:t>
+      </w:r>
+      <w:r>
+        <w:rPr>
+          <w:rStyle w:val="StringTok"/>
+        </w:rPr>
+        <w:t xml:space="preserve"> </w:t>
+      </w:r>
+      <w:r>
+        <w:rPr>
+          <w:rStyle w:val="NormalTok"/>
+        </w:rPr>
+        <w:t xml:space="preserve">x2 </w:t>
+      </w:r>
+      <w:r>
+        <w:rPr>
+          <w:rStyle w:val="OperatorTok"/>
+        </w:rPr>
+        <w:t xml:space="preserve">+</w:t>
+      </w:r>
+      <w:r>
+        <w:rPr>
+          <w:rStyle w:val="StringTok"/>
+        </w:rPr>
+        <w:t xml:space="preserve"> </w:t>
+      </w:r>
+      <w:r>
+        <w:rPr>
+          <w:rStyle w:val="NormalTok"/>
+        </w:rPr>
+        <w:t xml:space="preserve">x1</w:t>
+      </w:r>
+      <w:r>
+        <w:rPr>
+          <w:rStyle w:val="OperatorTok"/>
+        </w:rPr>
+        <w:t xml:space="preserve">:</w:t>
+      </w:r>
+      <w:r>
+        <w:rPr>
+          <w:rStyle w:val="NormalTok"/>
+        </w:rPr>
+        <w:t xml:space="preserve">x4 </w:t>
+      </w:r>
+      <w:r>
+        <w:rPr>
+          <w:rStyle w:val="OperatorTok"/>
+        </w:rPr>
+        <w:t xml:space="preserve">+</w:t>
+      </w:r>
+      <w:r>
+        <w:rPr>
+          <w:rStyle w:val="StringTok"/>
+        </w:rPr>
+        <w:t xml:space="preserve"> </w:t>
+      </w:r>
+      <w:r>
+        <w:rPr>
+          <w:rStyle w:val="NormalTok"/>
+        </w:rPr>
+        <w:t xml:space="preserve">x2</w:t>
+      </w:r>
+      <w:r>
+        <w:rPr>
+          <w:rStyle w:val="OperatorTok"/>
+        </w:rPr>
+        <w:t xml:space="preserve">:</w:t>
+      </w:r>
+      <w:r>
+        <w:rPr>
+          <w:rStyle w:val="NormalTok"/>
+        </w:rPr>
+        <w:t xml:space="preserve">x4, </w:t>
+      </w:r>
+      <w:r>
+        <w:rPr>
+          <w:rStyle w:val="DataTypeTok"/>
+        </w:rPr>
+        <w:t xml:space="preserve">data=</w:t>
+      </w:r>
+      <w:r>
+        <w:rPr>
+          <w:rStyle w:val="NormalTok"/>
+        </w:rPr>
+        <w:t xml:space="preserve">English)</w:t>
+      </w:r>
+      <w:r>
+        <w:br w:type="textWrapping"/>
+      </w:r>
+      <w:r>
+        <w:rPr>
+          <w:rStyle w:val="KeywordTok"/>
+        </w:rPr>
+        <w:t xml:space="preserve">summary</w:t>
+      </w:r>
+      <w:r>
+        <w:rPr>
+          <w:rStyle w:val="NormalTok"/>
+        </w:rPr>
+        <w:t xml:space="preserve">(model)</w:t>
+      </w:r>
+    </w:p>
+    <w:p>
+      <w:pPr>
+        <w:pStyle w:val="SourceCode"/>
+      </w:pPr>
+      <w:r>
+        <w:rPr>
+          <w:rStyle w:val="VerbatimChar"/>
+        </w:rPr>
+        <w:t xml:space="preserve">## </w:t>
+      </w:r>
+      <w:r>
+        <w:br w:type="textWrapping"/>
+      </w:r>
+      <w:r>
+        <w:rPr>
+          <w:rStyle w:val="VerbatimChar"/>
+        </w:rPr>
+        <w:t xml:space="preserve">## Call:</w:t>
+      </w:r>
+      <w:r>
+        <w:br w:type="textWrapping"/>
+      </w:r>
+      <w:r>
+        <w:rPr>
+          <w:rStyle w:val="VerbatimChar"/>
+        </w:rPr>
+        <w:t xml:space="preserve">## lm(formula = y ~ x4 + x1 + x2 + x1:x4 + x2:x4, data = English)</w:t>
+      </w:r>
+      <w:r>
+        <w:br w:type="textWrapping"/>
+      </w:r>
+      <w:r>
+        <w:rPr>
+          <w:rStyle w:val="VerbatimChar"/>
+        </w:rPr>
+        <w:t xml:space="preserve">## </w:t>
+      </w:r>
+      <w:r>
+        <w:br w:type="textWrapping"/>
+      </w:r>
+      <w:r>
+        <w:rPr>
+          <w:rStyle w:val="VerbatimChar"/>
+        </w:rPr>
+        <w:t xml:space="preserve">## Residuals:</w:t>
+      </w:r>
+      <w:r>
+        <w:br w:type="textWrapping"/>
+      </w:r>
+      <w:r>
+        <w:rPr>
+          <w:rStyle w:val="VerbatimChar"/>
+        </w:rPr>
+        <w:t xml:space="preserve">##     Min      1Q  Median      3Q     Max </w:t>
+      </w:r>
+      <w:r>
+        <w:br w:type="textWrapping"/>
+      </w:r>
+      <w:r>
+        <w:rPr>
+          <w:rStyle w:val="VerbatimChar"/>
+        </w:rPr>
+        <w:t xml:space="preserve">## -13.845  -4.696  -0.110   4.178  19.470 </w:t>
+      </w:r>
+      <w:r>
+        <w:br w:type="textWrapping"/>
+      </w:r>
+      <w:r>
+        <w:rPr>
+          <w:rStyle w:val="VerbatimChar"/>
+        </w:rPr>
+        <w:t xml:space="preserve">## </w:t>
+      </w:r>
+      <w:r>
+        <w:br w:type="textWrapping"/>
+      </w:r>
+      <w:r>
+        <w:rPr>
+          <w:rStyle w:val="VerbatimChar"/>
+        </w:rPr>
+        <w:t xml:space="preserve">## Coefficients:</w:t>
+      </w:r>
+      <w:r>
+        <w:br w:type="textWrapping"/>
+      </w:r>
+      <w:r>
+        <w:rPr>
+          <w:rStyle w:val="VerbatimChar"/>
+        </w:rPr>
+        <w:t xml:space="preserve">##             Estimate Std. Error t value Pr(&gt;|t|)    </w:t>
+      </w:r>
+      <w:r>
+        <w:br w:type="textWrapping"/>
+      </w:r>
+      <w:r>
+        <w:rPr>
+          <w:rStyle w:val="VerbatimChar"/>
+        </w:rPr>
+        <w:t xml:space="preserve">## (Intercept)  39.2585    13.5220   2.903  0.00534 ** </w:t>
+      </w:r>
+      <w:r>
+        <w:br w:type="textWrapping"/>
+      </w:r>
+      <w:r>
+        <w:rPr>
+          <w:rStyle w:val="VerbatimChar"/>
+        </w:rPr>
+        <w:t xml:space="preserve">## x4            0.1220     0.2983   0.409  0.68411    </w:t>
+      </w:r>
+      <w:r>
+        <w:br w:type="textWrapping"/>
+      </w:r>
+      <w:r>
+        <w:rPr>
+          <w:rStyle w:val="VerbatimChar"/>
+        </w:rPr>
+        <w:t xml:space="preserve">## x1          -20.3014    18.4731  -1.099  0.27666    </w:t>
+      </w:r>
+      <w:r>
+        <w:br w:type="textWrapping"/>
+      </w:r>
+      <w:r>
+        <w:rPr>
+          <w:rStyle w:val="VerbatimChar"/>
+        </w:rPr>
+        <w:t xml:space="preserve">## x2           -9.4661    18.4964  -0.512  0.61089    </w:t>
+      </w:r>
+      <w:r>
+        <w:br w:type="textWrapping"/>
+      </w:r>
+      <w:r>
+        <w:rPr>
+          <w:rStyle w:val="VerbatimChar"/>
+        </w:rPr>
+        <w:t xml:space="preserve">## x4:x1         1.7797     0.4039   4.407 5.02e-05 ***</w:t>
+      </w:r>
+      <w:r>
+        <w:br w:type="textWrapping"/>
+      </w:r>
+      <w:r>
+        <w:rPr>
+          <w:rStyle w:val="VerbatimChar"/>
+        </w:rPr>
+        <w:t xml:space="preserve">## x4:x2         0.3038     0.4104   0.740  0.46237    </w:t>
+      </w:r>
+      <w:r>
+        <w:br w:type="textWrapping"/>
+      </w:r>
+      <w:r>
+        <w:rPr>
+          <w:rStyle w:val="VerbatimChar"/>
+        </w:rPr>
+        <w:t xml:space="preserve">## ---</w:t>
+      </w:r>
+      <w:r>
+        <w:br w:type="textWrapping"/>
+      </w:r>
+      <w:r>
+        <w:rPr>
+          <w:rStyle w:val="VerbatimChar"/>
+        </w:rPr>
+        <w:t xml:space="preserve">## Signif. codes:  0 '***' 0.001 '**' 0.01 '*' 0.05 '.' 0.1 ' ' 1</w:t>
+      </w:r>
+      <w:r>
+        <w:br w:type="textWrapping"/>
+      </w:r>
+      <w:r>
+        <w:rPr>
+          <w:rStyle w:val="VerbatimChar"/>
+        </w:rPr>
+        <w:t xml:space="preserve">## </w:t>
+      </w:r>
+      <w:r>
+        <w:br w:type="textWrapping"/>
+      </w:r>
+      <w:r>
+        <w:rPr>
+          <w:rStyle w:val="VerbatimChar"/>
+        </w:rPr>
+        <w:t xml:space="preserve">## Residual standard error: 7.246 on 54 degrees of freedom</w:t>
+      </w:r>
+      <w:r>
+        <w:br w:type="textWrapping"/>
+      </w:r>
+      <w:r>
+        <w:rPr>
+          <w:rStyle w:val="VerbatimChar"/>
+        </w:rPr>
+        <w:t xml:space="preserve">## Multiple R-squared:  0.9463, Adjusted R-squared:  0.9413 </w:t>
+      </w:r>
+      <w:r>
+        <w:br w:type="textWrapping"/>
+      </w:r>
+      <w:r>
+        <w:rPr>
+          <w:rStyle w:val="VerbatimChar"/>
+        </w:rPr>
+        <w:t xml:space="preserve">## F-statistic: 190.2 on 5 and 54 DF,  p-value: &lt; 2.2e-16</w:t>
       </w:r>
     </w:p>
     <w:p>
@@ -5052,8 +8107,255 @@
         <w:pStyle w:val="FirstParagraph"/>
       </w:pPr>
       <w:r>
-        <w:t xml:space="preserve">Replace this text with your answer here.</w:t>
-      </w:r>
+        <w:t xml:space="preserve">Model 1:</w:t>
+      </w:r>
+    </w:p>
+    <w:p>
+      <w:pPr>
+        <w:pStyle w:val="BodyText"/>
+      </w:pPr>
+      <m:oMathPara>
+        <m:oMathParaPr>
+          <m:jc m:val="center"/>
+        </m:oMathParaPr>
+        <m:oMath>
+          <m:r>
+            <m:t>y</m:t>
+          </m:r>
+          <m:r>
+            <m:t>=</m:t>
+          </m:r>
+          <m:r>
+            <m:t>39.2585</m:t>
+          </m:r>
+          <m:r>
+            <m:t>+</m:t>
+          </m:r>
+          <m:r>
+            <m:t>0.1220</m:t>
+          </m:r>
+          <m:sSub>
+            <m:e>
+              <m:r>
+                <m:t>x</m:t>
+              </m:r>
+            </m:e>
+            <m:sub>
+              <m:r>
+                <m:t>4</m:t>
+              </m:r>
+            </m:sub>
+          </m:sSub>
+          <m:r>
+            <m:t>−</m:t>
+          </m:r>
+          <m:r>
+            <m:t>20.3014</m:t>
+          </m:r>
+          <m:sSub>
+            <m:e>
+              <m:r>
+                <m:t>x</m:t>
+              </m:r>
+            </m:e>
+            <m:sub>
+              <m:r>
+                <m:t>1</m:t>
+              </m:r>
+            </m:sub>
+          </m:sSub>
+          <m:r>
+            <m:t>+</m:t>
+          </m:r>
+          <m:r>
+            <m:t>1.7797</m:t>
+          </m:r>
+          <m:sSub>
+            <m:e>
+              <m:r>
+                <m:t>x</m:t>
+              </m:r>
+            </m:e>
+            <m:sub>
+              <m:r>
+                <m:t>1</m:t>
+              </m:r>
+            </m:sub>
+          </m:sSub>
+          <m:sSub>
+            <m:e>
+              <m:r>
+                <m:t>x</m:t>
+              </m:r>
+            </m:e>
+            <m:sub>
+              <m:r>
+                <m:t>4</m:t>
+              </m:r>
+            </m:sub>
+          </m:sSub>
+          <m:r>
+            <m:t>+</m:t>
+          </m:r>
+          <m:r>
+            <m:t>ϵ</m:t>
+          </m:r>
+        </m:oMath>
+      </m:oMathPara>
+    </w:p>
+    <w:p>
+      <w:pPr>
+        <w:pStyle w:val="FirstParagraph"/>
+      </w:pPr>
+      <w:r>
+        <w:t xml:space="preserve">Model 2:</w:t>
+      </w:r>
+    </w:p>
+    <w:p>
+      <w:pPr>
+        <w:pStyle w:val="BodyText"/>
+      </w:pPr>
+      <m:oMathPara>
+        <m:oMathParaPr>
+          <m:jc m:val="center"/>
+        </m:oMathParaPr>
+        <m:oMath>
+          <m:r>
+            <m:t>y</m:t>
+          </m:r>
+          <m:r>
+            <m:t>=</m:t>
+          </m:r>
+          <m:r>
+            <m:t>39.2585</m:t>
+          </m:r>
+          <m:r>
+            <m:t>+</m:t>
+          </m:r>
+          <m:r>
+            <m:t>0.1220</m:t>
+          </m:r>
+          <m:sSub>
+            <m:e>
+              <m:r>
+                <m:t>x</m:t>
+              </m:r>
+            </m:e>
+            <m:sub>
+              <m:r>
+                <m:t>4</m:t>
+              </m:r>
+            </m:sub>
+          </m:sSub>
+          <m:r>
+            <m:t>−</m:t>
+          </m:r>
+          <m:r>
+            <m:t>9.4661</m:t>
+          </m:r>
+          <m:sSub>
+            <m:e>
+              <m:r>
+                <m:t>x</m:t>
+              </m:r>
+            </m:e>
+            <m:sub>
+              <m:r>
+                <m:t>2</m:t>
+              </m:r>
+            </m:sub>
+          </m:sSub>
+          <m:r>
+            <m:t>+</m:t>
+          </m:r>
+          <m:r>
+            <m:t>0.3038</m:t>
+          </m:r>
+          <m:sSub>
+            <m:e>
+              <m:r>
+                <m:t>x</m:t>
+              </m:r>
+            </m:e>
+            <m:sub>
+              <m:r>
+                <m:t>2</m:t>
+              </m:r>
+            </m:sub>
+          </m:sSub>
+          <m:sSub>
+            <m:e>
+              <m:r>
+                <m:t>x</m:t>
+              </m:r>
+            </m:e>
+            <m:sub>
+              <m:r>
+                <m:t>4</m:t>
+              </m:r>
+            </m:sub>
+          </m:sSub>
+          <m:r>
+            <m:t>+</m:t>
+          </m:r>
+          <m:r>
+            <m:t>ϵ</m:t>
+          </m:r>
+        </m:oMath>
+      </m:oMathPara>
+    </w:p>
+    <w:p>
+      <w:pPr>
+        <w:pStyle w:val="FirstParagraph"/>
+      </w:pPr>
+      <w:r>
+        <w:t xml:space="preserve">Model 3:</w:t>
+      </w:r>
+    </w:p>
+    <w:p>
+      <w:pPr>
+        <w:pStyle w:val="BodyText"/>
+      </w:pPr>
+      <m:oMathPara>
+        <m:oMathParaPr>
+          <m:jc m:val="center"/>
+        </m:oMathParaPr>
+        <m:oMath>
+          <m:r>
+            <m:t>y</m:t>
+          </m:r>
+          <m:r>
+            <m:t>=</m:t>
+          </m:r>
+          <m:r>
+            <m:t>39.2585</m:t>
+          </m:r>
+          <m:r>
+            <m:t>+</m:t>
+          </m:r>
+          <m:r>
+            <m:t>0.1220</m:t>
+          </m:r>
+          <m:sSub>
+            <m:e>
+              <m:r>
+                <m:t>x</m:t>
+              </m:r>
+            </m:e>
+            <m:sub>
+              <m:r>
+                <m:t>4</m:t>
+              </m:r>
+            </m:sub>
+          </m:sSub>
+          <m:r>
+            <m:t>+</m:t>
+          </m:r>
+          <m:r>
+            <m:t>ϵ</m:t>
+          </m:r>
+        </m:oMath>
+      </m:oMathPara>
     </w:p>
     <w:sectPr/>
   </w:body>
@@ -5163,7 +8465,7 @@
     </w:lvl>
   </w:abstractNum>
   <w:abstractNum w:abstractNumId="990">
-    <w:nsid w:val="3a788d15"/>
+    <w:nsid w:val="6b24f152"/>
     <w:multiLevelType w:val="multilevel"/>
     <w:lvl w:ilvl="0">
       <w:numFmt w:val="bullet"/>
@@ -5244,7 +8546,7 @@
     </w:lvl>
   </w:abstractNum>
   <w:abstractNum w:abstractNumId="99411">
-    <w:nsid w:val="9bb28696"/>
+    <w:nsid w:val="ee94ca57"/>
     <w:multiLevelType w:val="multilevel"/>
     <w:lvl w:ilvl="0">
       <w:start w:val="1"/>
@@ -5338,6 +8640,30 @@
     <w:abstractNumId w:val="990"/>
   </w:num>
   <w:num w:numId="1001">
+    <w:abstractNumId w:val="99411"/>
+    <w:lvlOverride w:ilvl="0">
+      <w:startOverride w:val="1"/>
+    </w:lvlOverride>
+    <w:lvlOverride w:ilvl="1">
+      <w:startOverride w:val="1"/>
+    </w:lvlOverride>
+    <w:lvlOverride w:ilvl="2">
+      <w:startOverride w:val="1"/>
+    </w:lvlOverride>
+    <w:lvlOverride w:ilvl="3">
+      <w:startOverride w:val="1"/>
+    </w:lvlOverride>
+    <w:lvlOverride w:ilvl="4">
+      <w:startOverride w:val="1"/>
+    </w:lvlOverride>
+    <w:lvlOverride w:ilvl="5">
+      <w:startOverride w:val="1"/>
+    </w:lvlOverride>
+    <w:lvlOverride w:ilvl="6">
+      <w:startOverride w:val="1"/>
+    </w:lvlOverride>
+  </w:num>
+  <w:num w:numId="1002">
     <w:abstractNumId w:val="99411"/>
     <w:lvlOverride w:ilvl="0">
       <w:startOverride w:val="1"/>

</xml_diff>

<commit_message>
fixed space error on knit to word
</commit_message>
<xml_diff>
--- a/Lesson 6 Homework Packet/Lesson 6 Homework Packet/Week_06_HW_Submission.docx
+++ b/Lesson 6 Homework Packet/Lesson 6 Homework Packet/Week_06_HW_Submission.docx
@@ -2363,7 +2363,7 @@
         <w:rPr>
           <w:rStyle w:val="VerbatimChar"/>
         </w:rPr>
-        <w:t xml:space="preserve">## [1] -3.249557e-17</w:t>
+        <w:t xml:space="preserve">## [1] -4.61345e-17</w:t>
       </w:r>
     </w:p>
     <w:p>
@@ -2735,9 +2735,61 @@
       <w:pPr>
         <w:pStyle w:val="FirstParagraph"/>
       </w:pPr>
-      <w:r>
-        <w:t xml:space="preserve">$$ H_0: \mbox{line model}, \hspace{1in} H_a: \mbox{full model} $$</w:t>
-      </w:r>
+      <m:oMathPara>
+        <m:oMathParaPr>
+          <m:jc m:val="center"/>
+        </m:oMathParaPr>
+        <m:oMath>
+          <m:sSub>
+            <m:e>
+              <m:r>
+                <m:t>H</m:t>
+              </m:r>
+            </m:e>
+            <m:sub>
+              <m:r>
+                <m:t>0</m:t>
+              </m:r>
+            </m:sub>
+          </m:sSub>
+          <m:r>
+            <m:t>:</m:t>
+          </m:r>
+          <m:r>
+            <m:rPr>
+              <m:sty m:val="p"/>
+            </m:rPr>
+            <m:t>line model</m:t>
+          </m:r>
+          <m:r>
+            <m:t>,</m:t>
+          </m:r>
+          <m:r>
+            <m:t> </m:t>
+          </m:r>
+          <m:sSub>
+            <m:e>
+              <m:r>
+                <m:t>H</m:t>
+              </m:r>
+            </m:e>
+            <m:sub>
+              <m:r>
+                <m:t>a</m:t>
+              </m:r>
+            </m:sub>
+          </m:sSub>
+          <m:r>
+            <m:t>:</m:t>
+          </m:r>
+          <m:r>
+            <m:rPr>
+              <m:sty m:val="p"/>
+            </m:rPr>
+            <m:t>full model</m:t>
+          </m:r>
+        </m:oMath>
+      </m:oMathPara>
     </w:p>
     <w:p>
       <w:pPr>
@@ -2841,7 +2893,7 @@
         <w:rPr>
           <w:rStyle w:val="VerbatimChar"/>
         </w:rPr>
-        <w:t xml:space="preserve">## Warning: package 'lmtest' was built under R version 3.4.4</w:t>
+        <w:t xml:space="preserve">## Loading required package: zoo</w:t>
       </w:r>
     </w:p>
     <w:p>
@@ -2852,7 +2904,16 @@
         <w:rPr>
           <w:rStyle w:val="VerbatimChar"/>
         </w:rPr>
-        <w:t xml:space="preserve">## Loading required package: zoo</w:t>
+        <w:t xml:space="preserve">## </w:t>
+      </w:r>
+      <w:r>
+        <w:br w:type="textWrapping"/>
+      </w:r>
+      <w:r>
+        <w:rPr>
+          <w:rStyle w:val="VerbatimChar"/>
+        </w:rPr>
+        <w:t xml:space="preserve">## Attaching package: 'zoo'</w:t>
       </w:r>
     </w:p>
     <w:p>
@@ -2863,7 +2924,25 @@
         <w:rPr>
           <w:rStyle w:val="VerbatimChar"/>
         </w:rPr>
-        <w:t xml:space="preserve">## Warning: package 'zoo' was built under R version 3.4.4</w:t>
+        <w:t xml:space="preserve">## The following objects are masked from 'package:base':</w:t>
+      </w:r>
+      <w:r>
+        <w:br w:type="textWrapping"/>
+      </w:r>
+      <w:r>
+        <w:rPr>
+          <w:rStyle w:val="VerbatimChar"/>
+        </w:rPr>
+        <w:t xml:space="preserve">## </w:t>
+      </w:r>
+      <w:r>
+        <w:br w:type="textWrapping"/>
+      </w:r>
+      <w:r>
+        <w:rPr>
+          <w:rStyle w:val="VerbatimChar"/>
+        </w:rPr>
+        <w:t xml:space="preserve">##     as.Date, as.Date.numeric</w:t>
       </w:r>
     </w:p>
     <w:p>
@@ -2872,6 +2951,23 @@
       </w:pPr>
       <w:r>
         <w:rPr>
+          <w:rStyle w:val="KeywordTok"/>
+        </w:rPr>
+        <w:t xml:space="preserve">bptest</w:t>
+      </w:r>
+      <w:r>
+        <w:rPr>
+          <w:rStyle w:val="NormalTok"/>
+        </w:rPr>
+        <w:t xml:space="preserve">(linear.heartratetemp.model)</w:t>
+      </w:r>
+    </w:p>
+    <w:p>
+      <w:pPr>
+        <w:pStyle w:val="SourceCode"/>
+      </w:pPr>
+      <w:r>
+        <w:rPr>
           <w:rStyle w:val="VerbatimChar"/>
         </w:rPr>
         <w:t xml:space="preserve">## </w:t>
@@ -2883,18 +2979,7 @@
         <w:rPr>
           <w:rStyle w:val="VerbatimChar"/>
         </w:rPr>
-        <w:t xml:space="preserve">## Attaching package: 'zoo'</w:t>
-      </w:r>
-    </w:p>
-    <w:p>
-      <w:pPr>
-        <w:pStyle w:val="SourceCode"/>
-      </w:pPr>
-      <w:r>
-        <w:rPr>
-          <w:rStyle w:val="VerbatimChar"/>
-        </w:rPr>
-        <w:t xml:space="preserve">## The following objects are masked from 'package:base':</w:t>
+        <w:t xml:space="preserve">##  studentized Breusch-Pagan test</w:t>
       </w:r>
       <w:r>
         <w:br w:type="textWrapping"/>
@@ -2912,61 +2997,6 @@
         <w:rPr>
           <w:rStyle w:val="VerbatimChar"/>
         </w:rPr>
-        <w:t xml:space="preserve">##     as.Date, as.Date.numeric</w:t>
-      </w:r>
-    </w:p>
-    <w:p>
-      <w:pPr>
-        <w:pStyle w:val="SourceCode"/>
-      </w:pPr>
-      <w:r>
-        <w:rPr>
-          <w:rStyle w:val="KeywordTok"/>
-        </w:rPr>
-        <w:t xml:space="preserve">bptest</w:t>
-      </w:r>
-      <w:r>
-        <w:rPr>
-          <w:rStyle w:val="NormalTok"/>
-        </w:rPr>
-        <w:t xml:space="preserve">(linear.heartratetemp.model)</w:t>
-      </w:r>
-    </w:p>
-    <w:p>
-      <w:pPr>
-        <w:pStyle w:val="SourceCode"/>
-      </w:pPr>
-      <w:r>
-        <w:rPr>
-          <w:rStyle w:val="VerbatimChar"/>
-        </w:rPr>
-        <w:t xml:space="preserve">## </w:t>
-      </w:r>
-      <w:r>
-        <w:br w:type="textWrapping"/>
-      </w:r>
-      <w:r>
-        <w:rPr>
-          <w:rStyle w:val="VerbatimChar"/>
-        </w:rPr>
-        <w:t xml:space="preserve">##  studentized Breusch-Pagan test</w:t>
-      </w:r>
-      <w:r>
-        <w:br w:type="textWrapping"/>
-      </w:r>
-      <w:r>
-        <w:rPr>
-          <w:rStyle w:val="VerbatimChar"/>
-        </w:rPr>
-        <w:t xml:space="preserve">## </w:t>
-      </w:r>
-      <w:r>
-        <w:br w:type="textWrapping"/>
-      </w:r>
-      <w:r>
-        <w:rPr>
-          <w:rStyle w:val="VerbatimChar"/>
-        </w:rPr>
         <w:t xml:space="preserve">## data:  linear.heartratetemp.model</w:t>
       </w:r>
       <w:r>
@@ -2983,9 +3013,61 @@
       <w:pPr>
         <w:pStyle w:val="FirstParagraph"/>
       </w:pPr>
-      <w:r>
-        <w:t xml:space="preserve">$$ H_0: \mbox{equal variances}, \hspace{.5in} H_1: \mbox{unequal variances}$$</w:t>
-      </w:r>
+      <m:oMathPara>
+        <m:oMathParaPr>
+          <m:jc m:val="center"/>
+        </m:oMathParaPr>
+        <m:oMath>
+          <m:sSub>
+            <m:e>
+              <m:r>
+                <m:t>H</m:t>
+              </m:r>
+            </m:e>
+            <m:sub>
+              <m:r>
+                <m:t>0</m:t>
+              </m:r>
+            </m:sub>
+          </m:sSub>
+          <m:r>
+            <m:t>:</m:t>
+          </m:r>
+          <m:r>
+            <m:rPr>
+              <m:sty m:val="p"/>
+            </m:rPr>
+            <m:t>equal variances</m:t>
+          </m:r>
+          <m:r>
+            <m:t>,</m:t>
+          </m:r>
+          <m:r>
+            <m:t> </m:t>
+          </m:r>
+          <m:sSub>
+            <m:e>
+              <m:r>
+                <m:t>H</m:t>
+              </m:r>
+            </m:e>
+            <m:sub>
+              <m:r>
+                <m:t>1</m:t>
+              </m:r>
+            </m:sub>
+          </m:sSub>
+          <m:r>
+            <m:t>:</m:t>
+          </m:r>
+          <m:r>
+            <m:rPr>
+              <m:sty m:val="p"/>
+            </m:rPr>
+            <m:t>unequal variances</m:t>
+          </m:r>
+        </m:oMath>
+      </m:oMathPara>
     </w:p>
     <w:p>
       <w:pPr>
@@ -4545,250 +4627,15 @@
       </w:pPr>
       <w:r>
         <w:rPr>
-          <w:rStyle w:val="VerbatimChar"/>
-        </w:rPr>
-        <w:t xml:space="preserve">## Loading required package: HH</w:t>
-      </w:r>
-    </w:p>
-    <w:p>
-      <w:pPr>
-        <w:pStyle w:val="SourceCode"/>
-      </w:pPr>
-      <w:r>
-        <w:rPr>
-          <w:rStyle w:val="VerbatimChar"/>
-        </w:rPr>
-        <w:t xml:space="preserve">## Warning: package 'HH' was built under R version 3.4.4</w:t>
-      </w:r>
-    </w:p>
-    <w:p>
-      <w:pPr>
-        <w:pStyle w:val="SourceCode"/>
-      </w:pPr>
-      <w:r>
-        <w:rPr>
-          <w:rStyle w:val="VerbatimChar"/>
-        </w:rPr>
-        <w:t xml:space="preserve">## Loading required package: lattice</w:t>
-      </w:r>
-    </w:p>
-    <w:p>
-      <w:pPr>
-        <w:pStyle w:val="SourceCode"/>
-      </w:pPr>
-      <w:r>
-        <w:rPr>
-          <w:rStyle w:val="VerbatimChar"/>
-        </w:rPr>
-        <w:t xml:space="preserve">## Loading required package: latticeExtra</w:t>
-      </w:r>
-    </w:p>
-    <w:p>
-      <w:pPr>
-        <w:pStyle w:val="SourceCode"/>
-      </w:pPr>
-      <w:r>
-        <w:rPr>
-          <w:rStyle w:val="VerbatimChar"/>
-        </w:rPr>
-        <w:t xml:space="preserve">## Warning: package 'latticeExtra' was built under R version 3.4.4</w:t>
-      </w:r>
-    </w:p>
-    <w:p>
-      <w:pPr>
-        <w:pStyle w:val="SourceCode"/>
-      </w:pPr>
-      <w:r>
-        <w:rPr>
-          <w:rStyle w:val="VerbatimChar"/>
-        </w:rPr>
-        <w:t xml:space="preserve">## Loading required package: RColorBrewer</w:t>
-      </w:r>
-    </w:p>
-    <w:p>
-      <w:pPr>
-        <w:pStyle w:val="SourceCode"/>
-      </w:pPr>
-      <w:r>
-        <w:rPr>
-          <w:rStyle w:val="VerbatimChar"/>
-        </w:rPr>
-        <w:t xml:space="preserve">## </w:t>
-      </w:r>
-      <w:r>
-        <w:br w:type="textWrapping"/>
-      </w:r>
-      <w:r>
-        <w:rPr>
-          <w:rStyle w:val="VerbatimChar"/>
-        </w:rPr>
-        <w:t xml:space="preserve">## Attaching package: 'latticeExtra'</w:t>
-      </w:r>
-    </w:p>
-    <w:p>
-      <w:pPr>
-        <w:pStyle w:val="SourceCode"/>
-      </w:pPr>
-      <w:r>
-        <w:rPr>
-          <w:rStyle w:val="VerbatimChar"/>
-        </w:rPr>
-        <w:t xml:space="preserve">## The following object is masked from 'package:ggplot2':</w:t>
-      </w:r>
-      <w:r>
-        <w:br w:type="textWrapping"/>
-      </w:r>
-      <w:r>
-        <w:rPr>
-          <w:rStyle w:val="VerbatimChar"/>
-        </w:rPr>
-        <w:t xml:space="preserve">## </w:t>
-      </w:r>
-      <w:r>
-        <w:br w:type="textWrapping"/>
-      </w:r>
-      <w:r>
-        <w:rPr>
-          <w:rStyle w:val="VerbatimChar"/>
-        </w:rPr>
-        <w:t xml:space="preserve">##     layer</w:t>
-      </w:r>
-    </w:p>
-    <w:p>
-      <w:pPr>
-        <w:pStyle w:val="SourceCode"/>
-      </w:pPr>
-      <w:r>
-        <w:rPr>
-          <w:rStyle w:val="VerbatimChar"/>
-        </w:rPr>
-        <w:t xml:space="preserve">## Loading required package: multcomp</w:t>
-      </w:r>
-    </w:p>
-    <w:p>
-      <w:pPr>
-        <w:pStyle w:val="SourceCode"/>
-      </w:pPr>
-      <w:r>
-        <w:rPr>
-          <w:rStyle w:val="VerbatimChar"/>
-        </w:rPr>
-        <w:t xml:space="preserve">## Warning: package 'multcomp' was built under R version 3.4.4</w:t>
-      </w:r>
-    </w:p>
-    <w:p>
-      <w:pPr>
-        <w:pStyle w:val="SourceCode"/>
-      </w:pPr>
-      <w:r>
-        <w:rPr>
-          <w:rStyle w:val="VerbatimChar"/>
-        </w:rPr>
-        <w:t xml:space="preserve">## Loading required package: mvtnorm</w:t>
-      </w:r>
-    </w:p>
-    <w:p>
-      <w:pPr>
-        <w:pStyle w:val="SourceCode"/>
-      </w:pPr>
-      <w:r>
-        <w:rPr>
-          <w:rStyle w:val="VerbatimChar"/>
-        </w:rPr>
-        <w:t xml:space="preserve">## Warning: package 'mvtnorm' was built under R version 3.4.4</w:t>
-      </w:r>
-    </w:p>
-    <w:p>
-      <w:pPr>
-        <w:pStyle w:val="SourceCode"/>
-      </w:pPr>
-      <w:r>
-        <w:rPr>
-          <w:rStyle w:val="VerbatimChar"/>
-        </w:rPr>
-        <w:t xml:space="preserve">## Loading required package: survival</w:t>
-      </w:r>
-    </w:p>
-    <w:p>
-      <w:pPr>
-        <w:pStyle w:val="SourceCode"/>
-      </w:pPr>
-      <w:r>
-        <w:rPr>
-          <w:rStyle w:val="VerbatimChar"/>
-        </w:rPr>
-        <w:t xml:space="preserve">## Loading required package: TH.data</w:t>
-      </w:r>
-    </w:p>
-    <w:p>
-      <w:pPr>
-        <w:pStyle w:val="SourceCode"/>
-      </w:pPr>
-      <w:r>
-        <w:rPr>
-          <w:rStyle w:val="VerbatimChar"/>
-        </w:rPr>
-        <w:t xml:space="preserve">## Warning: package 'TH.data' was built under R version 3.4.4</w:t>
-      </w:r>
-    </w:p>
-    <w:p>
-      <w:pPr>
-        <w:pStyle w:val="SourceCode"/>
-      </w:pPr>
-      <w:r>
-        <w:rPr>
-          <w:rStyle w:val="VerbatimChar"/>
-        </w:rPr>
-        <w:t xml:space="preserve">## Loading required package: MASS</w:t>
-      </w:r>
-    </w:p>
-    <w:p>
-      <w:pPr>
-        <w:pStyle w:val="SourceCode"/>
-      </w:pPr>
-      <w:r>
-        <w:rPr>
-          <w:rStyle w:val="VerbatimChar"/>
-        </w:rPr>
-        <w:t xml:space="preserve">## </w:t>
-      </w:r>
-      <w:r>
-        <w:br w:type="textWrapping"/>
-      </w:r>
-      <w:r>
-        <w:rPr>
-          <w:rStyle w:val="VerbatimChar"/>
-        </w:rPr>
-        <w:t xml:space="preserve">## Attaching package: 'TH.data'</w:t>
-      </w:r>
-    </w:p>
-    <w:p>
-      <w:pPr>
-        <w:pStyle w:val="SourceCode"/>
-      </w:pPr>
-      <w:r>
-        <w:rPr>
-          <w:rStyle w:val="VerbatimChar"/>
-        </w:rPr>
-        <w:t xml:space="preserve">## The following object is masked from 'package:MASS':</w:t>
-      </w:r>
-      <w:r>
-        <w:br w:type="textWrapping"/>
-      </w:r>
-      <w:r>
-        <w:rPr>
-          <w:rStyle w:val="VerbatimChar"/>
-        </w:rPr>
-        <w:t xml:space="preserve">## </w:t>
-      </w:r>
-      <w:r>
-        <w:br w:type="textWrapping"/>
-      </w:r>
-      <w:r>
-        <w:rPr>
-          <w:rStyle w:val="VerbatimChar"/>
-        </w:rPr>
-        <w:t xml:space="preserve">##     geyser</w:t>
+          <w:rStyle w:val="KeywordTok"/>
+        </w:rPr>
+        <w:t xml:space="preserve">vif</w:t>
+      </w:r>
+      <w:r>
+        <w:rPr>
+          <w:rStyle w:val="NormalTok"/>
+        </w:rPr>
+        <w:t xml:space="preserve">(linear.model)</w:t>
       </w:r>
     </w:p>
     <w:p>
@@ -5586,9 +5433,61 @@
       <w:pPr>
         <w:pStyle w:val="FirstParagraph"/>
       </w:pPr>
-      <w:r>
-        <w:t xml:space="preserve">$$ H_0: \mbox{interaction model}, \hspace{1in} H_a: \mbox{no interaction model} $$</w:t>
-      </w:r>
+      <m:oMathPara>
+        <m:oMathParaPr>
+          <m:jc m:val="center"/>
+        </m:oMathParaPr>
+        <m:oMath>
+          <m:sSub>
+            <m:e>
+              <m:r>
+                <m:t>H</m:t>
+              </m:r>
+            </m:e>
+            <m:sub>
+              <m:r>
+                <m:t>0</m:t>
+              </m:r>
+            </m:sub>
+          </m:sSub>
+          <m:r>
+            <m:t>:</m:t>
+          </m:r>
+          <m:r>
+            <m:rPr>
+              <m:sty m:val="p"/>
+            </m:rPr>
+            <m:t>interaction model</m:t>
+          </m:r>
+          <m:r>
+            <m:t>,</m:t>
+          </m:r>
+          <m:r>
+            <m:t> </m:t>
+          </m:r>
+          <m:sSub>
+            <m:e>
+              <m:r>
+                <m:t>H</m:t>
+              </m:r>
+            </m:e>
+            <m:sub>
+              <m:r>
+                <m:t>a</m:t>
+              </m:r>
+            </m:sub>
+          </m:sSub>
+          <m:r>
+            <m:t>:</m:t>
+          </m:r>
+          <m:r>
+            <m:rPr>
+              <m:sty m:val="p"/>
+            </m:rPr>
+            <m:t>no interaction model</m:t>
+          </m:r>
+        </m:oMath>
+      </m:oMathPara>
     </w:p>
     <w:p>
       <w:pPr>
@@ -7349,7 +7248,7 @@
         <w:rPr>
           <w:rStyle w:val="VerbatimChar"/>
         </w:rPr>
-        <w:t xml:space="preserve">## -20.150  -5.713  -0.225   4.850  34.850 </w:t>
+        <w:t xml:space="preserve">## -20.150  -5.712  -0.225   4.850  34.850 </w:t>
       </w:r>
       <w:r>
         <w:br w:type="textWrapping"/>
@@ -8465,7 +8364,7 @@
     </w:lvl>
   </w:abstractNum>
   <w:abstractNum w:abstractNumId="990">
-    <w:nsid w:val="6b24f152"/>
+    <w:nsid w:val="10f1e729"/>
     <w:multiLevelType w:val="multilevel"/>
     <w:lvl w:ilvl="0">
       <w:numFmt w:val="bullet"/>
@@ -8546,7 +8445,7 @@
     </w:lvl>
   </w:abstractNum>
   <w:abstractNum w:abstractNumId="99411">
-    <w:nsid w:val="ee94ca57"/>
+    <w:nsid w:val="69ef4e1b"/>
     <w:multiLevelType w:val="multilevel"/>
     <w:lvl w:ilvl="0">
       <w:start w:val="1"/>

</xml_diff>

<commit_message>
added titles to plots hw6
</commit_message>
<xml_diff>
--- a/Lesson 6 Homework Packet/Lesson 6 Homework Packet/Week_06_HW_Submission.docx
+++ b/Lesson 6 Homework Packet/Lesson 6 Homework Packet/Week_06_HW_Submission.docx
@@ -2363,7 +2363,7 @@
         <w:rPr>
           <w:rStyle w:val="VerbatimChar"/>
         </w:rPr>
-        <w:t xml:space="preserve">## [1] -3.249557e-17</w:t>
+        <w:t xml:space="preserve">## [1] -4.61345e-17</w:t>
       </w:r>
     </w:p>
     <w:p>
@@ -6956,7 +6956,7 @@
         <w:rPr>
           <w:rStyle w:val="VerbatimChar"/>
         </w:rPr>
-        <w:t xml:space="preserve">## -20.150  -5.713  -0.225   4.850  34.850 </w:t>
+        <w:t xml:space="preserve">## -20.150  -5.712  -0.225   4.850  34.850 </w:t>
       </w:r>
       <w:r>
         <w:br w:type="textWrapping"/>
@@ -8072,7 +8072,7 @@
     </w:lvl>
   </w:abstractNum>
   <w:abstractNum w:abstractNumId="990">
-    <w:nsid w:val="3900d83b"/>
+    <w:nsid w:val="5bfa11c2"/>
     <w:multiLevelType w:val="multilevel"/>
     <w:lvl w:ilvl="0">
       <w:numFmt w:val="bullet"/>
@@ -8153,7 +8153,7 @@
     </w:lvl>
   </w:abstractNum>
   <w:abstractNum w:abstractNumId="99411">
-    <w:nsid w:val="fc87e5f2"/>
+    <w:nsid w:val="20e9f596"/>
     <w:multiLevelType w:val="multilevel"/>
     <w:lvl w:ilvl="0">
       <w:start w:val="1"/>

</xml_diff>